<commit_message>
comming along.  making all the required plots.  just finished qq
</commit_message>
<xml_diff>
--- a/Stat 684 V1.docx
+++ b/Stat 684 V1.docx
@@ -2,7 +2,252 @@
 <file path=word/document.xml><?xml version="1.0" encoding="utf-8"?>
 <w:document xmlns:wpc="http://schemas.microsoft.com/office/word/2010/wordprocessingCanvas" xmlns:cx="http://schemas.microsoft.com/office/drawing/2014/chartex" xmlns:cx1="http://schemas.microsoft.com/office/drawing/2015/9/8/chartex" xmlns:cx2="http://schemas.microsoft.com/office/drawing/2015/10/21/chartex" xmlns:cx3="http://schemas.microsoft.com/office/drawing/2016/5/9/chartex" xmlns:cx4="http://schemas.microsoft.com/office/drawing/2016/5/10/chartex" xmlns:cx5="http://schemas.microsoft.com/office/drawing/2016/5/11/chartex" xmlns:cx6="http://schemas.microsoft.com/office/drawing/2016/5/12/chartex" xmlns:cx7="http://schemas.microsoft.com/office/drawing/2016/5/13/chartex" xmlns:cx8="http://schemas.microsoft.com/office/drawing/2016/5/14/chartex" xmlns:mc="http://schemas.openxmlformats.org/markup-compatibility/2006" xmlns:aink="http://schemas.microsoft.com/office/drawing/2016/ink" xmlns:am3d="http://schemas.microsoft.com/office/drawing/2017/model3d" xmlns:o="urn:schemas-microsoft-com:office:office" xmlns:oel="http://schemas.microsoft.com/office/2019/extlst" xmlns:r="http://schemas.openxmlformats.org/officeDocument/2006/relationships" xmlns:m="http://schemas.openxmlformats.org/officeDocument/2006/math" xmlns:v="urn:schemas-microsoft-com:vml" xmlns:wp14="http://schemas.microsoft.com/office/word/2010/wordprocessingDrawing" xmlns:wp="http://schemas.openxmlformats.org/drawingml/2006/wordprocessingDrawing" xmlns:w10="urn:schemas-microsoft-com:office:word" xmlns:w="http://schemas.openxmlformats.org/wordprocessingml/2006/main" xmlns:w14="http://schemas.microsoft.com/office/word/2010/wordml" xmlns:w15="http://schemas.microsoft.com/office/word/2012/wordml" xmlns:w16cex="http://schemas.microsoft.com/office/word/2018/wordml/cex" xmlns:w16cid="http://schemas.microsoft.com/office/word/2016/wordml/cid" xmlns:w16="http://schemas.microsoft.com/office/word/2018/wordml" xmlns:w16du="http://schemas.microsoft.com/office/word/2023/wordml/word16du" xmlns:w16sdtdh="http://schemas.microsoft.com/office/word/2020/wordml/sdtdatahash" xmlns:w16se="http://schemas.microsoft.com/office/word/2015/wordml/symex" xmlns:wpg="http://schemas.microsoft.com/office/word/2010/wordprocessingGroup" xmlns:wpi="http://schemas.microsoft.com/office/word/2010/wordprocessingInk" xmlns:wne="http://schemas.microsoft.com/office/word/2006/wordml" xmlns:wps="http://schemas.microsoft.com/office/word/2010/wordprocessingShape" mc:Ignorable="w14 w15 w16se w16cid w16 w16cex w16sdtdh wp14">
   <w:body>
-    <w:p/>
+    <w:p>
+      <w:pPr>
+        <w:rPr>
+          <w:sz w:val="24"/>
+          <w:szCs w:val="24"/>
+        </w:rPr>
+      </w:pPr>
+      <w:r>
+        <w:rPr>
+          <w:b/>
+          <w:bCs/>
+          <w:sz w:val="24"/>
+          <w:szCs w:val="24"/>
+        </w:rPr>
+        <w:t>Client:</w:t>
+      </w:r>
+      <w:r>
+        <w:rPr>
+          <w:sz w:val="24"/>
+          <w:szCs w:val="24"/>
+        </w:rPr>
+        <w:t xml:space="preserve"> Rabbit Creek Shooting Club</w:t>
+      </w:r>
+    </w:p>
+    <w:p>
+      <w:pPr>
+        <w:rPr>
+          <w:sz w:val="24"/>
+          <w:szCs w:val="24"/>
+        </w:rPr>
+      </w:pPr>
+      <w:r>
+        <w:rPr>
+          <w:b/>
+          <w:bCs/>
+          <w:sz w:val="24"/>
+          <w:szCs w:val="24"/>
+        </w:rPr>
+        <w:t>Question:</w:t>
+      </w:r>
+      <w:r>
+        <w:rPr>
+          <w:sz w:val="24"/>
+          <w:szCs w:val="24"/>
+        </w:rPr>
+        <w:t xml:space="preserve"> Among the ammunition available to the club at acceptable prices, which will provide the minimum variance in velocity for an upcoming 500-yard competition.</w:t>
+      </w:r>
+    </w:p>
+    <w:p>
+      <w:pPr>
+        <w:rPr>
+          <w:sz w:val="24"/>
+          <w:szCs w:val="24"/>
+        </w:rPr>
+      </w:pPr>
+      <w:r>
+        <w:rPr>
+          <w:b/>
+          <w:bCs/>
+          <w:sz w:val="24"/>
+          <w:szCs w:val="24"/>
+        </w:rPr>
+        <w:t>Submittal Date:</w:t>
+      </w:r>
+      <w:r>
+        <w:rPr>
+          <w:sz w:val="24"/>
+          <w:szCs w:val="24"/>
+        </w:rPr>
+        <w:t xml:space="preserve"> 3/1/2023</w:t>
+      </w:r>
+    </w:p>
+    <w:p>
+      <w:pPr>
+        <w:rPr>
+          <w:sz w:val="24"/>
+          <w:szCs w:val="24"/>
+        </w:rPr>
+      </w:pPr>
+      <w:r>
+        <w:rPr>
+          <w:b/>
+          <w:bCs/>
+          <w:sz w:val="24"/>
+          <w:szCs w:val="24"/>
+        </w:rPr>
+        <w:t>Due Date:</w:t>
+      </w:r>
+      <w:r>
+        <w:rPr>
+          <w:sz w:val="24"/>
+          <w:szCs w:val="24"/>
+        </w:rPr>
+        <w:t xml:space="preserve"> 4/21/2023</w:t>
+      </w:r>
+    </w:p>
+    <w:p>
+      <w:pPr>
+        <w:rPr>
+          <w:sz w:val="24"/>
+          <w:szCs w:val="24"/>
+        </w:rPr>
+      </w:pPr>
+      <w:r>
+        <w:rPr>
+          <w:sz w:val="24"/>
+          <w:szCs w:val="24"/>
+        </w:rPr>
+        <w:t>Introduction</w:t>
+      </w:r>
+    </w:p>
+    <w:p>
+      <w:pPr>
+        <w:rPr>
+          <w:sz w:val="24"/>
+          <w:szCs w:val="24"/>
+        </w:rPr>
+      </w:pPr>
+    </w:p>
+    <w:p>
+      <w:pPr>
+        <w:rPr>
+          <w:sz w:val="24"/>
+          <w:szCs w:val="24"/>
+        </w:rPr>
+      </w:pPr>
+    </w:p>
+    <w:p>
+      <w:pPr>
+        <w:keepNext/>
+      </w:pPr>
+      <w:r>
+        <w:drawing>
+          <wp:inline distT="0" distB="0" distL="0" distR="0" wp14:anchorId="57284192" wp14:editId="3528AEFC">
+            <wp:extent cx="6404080" cy="3815080"/>
+            <wp:effectExtent l="0" t="0" r="0" b="0"/>
+            <wp:docPr id="6" name="Picture 6"/>
+            <wp:cNvGraphicFramePr>
+              <a:graphicFrameLocks xmlns:a="http://schemas.openxmlformats.org/drawingml/2006/main" noChangeAspect="1"/>
+            </wp:cNvGraphicFramePr>
+            <a:graphic xmlns:a="http://schemas.openxmlformats.org/drawingml/2006/main">
+              <a:graphicData uri="http://schemas.openxmlformats.org/drawingml/2006/picture">
+                <pic:pic xmlns:pic="http://schemas.openxmlformats.org/drawingml/2006/picture">
+                  <pic:nvPicPr>
+                    <pic:cNvPr id="0" name="Picture 6"/>
+                    <pic:cNvPicPr>
+                      <a:picLocks noChangeAspect="1" noChangeArrowheads="1"/>
+                    </pic:cNvPicPr>
+                  </pic:nvPicPr>
+                  <pic:blipFill>
+                    <a:blip r:embed="rId4">
+                      <a:extLst>
+                        <a:ext uri="{28A0092B-C50C-407E-A947-70E740481C1C}">
+                          <a14:useLocalDpi xmlns:a14="http://schemas.microsoft.com/office/drawing/2010/main" val="0"/>
+                        </a:ext>
+                      </a:extLst>
+                    </a:blip>
+                    <a:srcRect/>
+                    <a:stretch>
+                      <a:fillRect/>
+                    </a:stretch>
+                  </pic:blipFill>
+                  <pic:spPr bwMode="auto">
+                    <a:xfrm>
+                      <a:off x="0" y="0"/>
+                      <a:ext cx="6406701" cy="3816641"/>
+                    </a:xfrm>
+                    <a:prstGeom prst="rect">
+                      <a:avLst/>
+                    </a:prstGeom>
+                    <a:noFill/>
+                    <a:ln>
+                      <a:noFill/>
+                    </a:ln>
+                  </pic:spPr>
+                </pic:pic>
+              </a:graphicData>
+            </a:graphic>
+          </wp:inline>
+        </w:drawing>
+      </w:r>
+    </w:p>
+    <w:p>
+      <w:pPr>
+        <w:rPr>
+          <w:i/>
+          <w:iCs/>
+          <w:color w:val="44546A" w:themeColor="text2"/>
+          <w:sz w:val="18"/>
+          <w:szCs w:val="18"/>
+        </w:rPr>
+      </w:pPr>
+    </w:p>
+    <w:p>
+      <w:r>
+        <w:lastRenderedPageBreak/>
+        <w:drawing>
+          <wp:inline distT="0" distB="0" distL="0" distR="0" wp14:anchorId="18D1DE6F" wp14:editId="77ADDD73">
+            <wp:extent cx="2681214" cy="1897380"/>
+            <wp:effectExtent l="0" t="0" r="5080" b="7620"/>
+            <wp:docPr id="5" name="Picture 5"/>
+            <wp:cNvGraphicFramePr>
+              <a:graphicFrameLocks xmlns:a="http://schemas.openxmlformats.org/drawingml/2006/main" noChangeAspect="1"/>
+            </wp:cNvGraphicFramePr>
+            <a:graphic xmlns:a="http://schemas.openxmlformats.org/drawingml/2006/main">
+              <a:graphicData uri="http://schemas.openxmlformats.org/drawingml/2006/picture">
+                <pic:pic xmlns:pic="http://schemas.openxmlformats.org/drawingml/2006/picture">
+                  <pic:nvPicPr>
+                    <pic:cNvPr id="0" name="Picture 5"/>
+                    <pic:cNvPicPr>
+                      <a:picLocks noChangeAspect="1" noChangeArrowheads="1"/>
+                    </pic:cNvPicPr>
+                  </pic:nvPicPr>
+                  <pic:blipFill>
+                    <a:blip r:embed="rId5">
+                      <a:extLst>
+                        <a:ext uri="{28A0092B-C50C-407E-A947-70E740481C1C}">
+                          <a14:useLocalDpi xmlns:a14="http://schemas.microsoft.com/office/drawing/2010/main" val="0"/>
+                        </a:ext>
+                      </a:extLst>
+                    </a:blip>
+                    <a:srcRect/>
+                    <a:stretch>
+                      <a:fillRect/>
+                    </a:stretch>
+                  </pic:blipFill>
+                  <pic:spPr bwMode="auto">
+                    <a:xfrm>
+                      <a:off x="0" y="0"/>
+                      <a:ext cx="2690226" cy="1903757"/>
+                    </a:xfrm>
+                    <a:prstGeom prst="rect">
+                      <a:avLst/>
+                    </a:prstGeom>
+                    <a:noFill/>
+                    <a:ln>
+                      <a:noFill/>
+                    </a:ln>
+                  </pic:spPr>
+                </pic:pic>
+              </a:graphicData>
+            </a:graphic>
+          </wp:inline>
+        </w:drawing>
+      </w:r>
+    </w:p>
     <w:sectPr>
       <w:pgSz w:w="12240" w:h="15840"/>
       <w:pgMar w:top="1440" w:right="1440" w:bottom="1440" w:left="1440" w:header="720" w:footer="720" w:gutter="0"/>
@@ -441,6 +686,25 @@
     <w:semiHidden/>
     <w:unhideWhenUsed/>
   </w:style>
+  <w:style w:type="paragraph" w:styleId="Caption">
+    <w:name w:val="caption"/>
+    <w:basedOn w:val="Normal"/>
+    <w:next w:val="Normal"/>
+    <w:uiPriority w:val="35"/>
+    <w:unhideWhenUsed/>
+    <w:qFormat/>
+    <w:rsid w:val="0034799B"/>
+    <w:pPr>
+      <w:spacing w:after="200" w:line="240" w:lineRule="auto"/>
+    </w:pPr>
+    <w:rPr>
+      <w:i/>
+      <w:iCs/>
+      <w:color w:val="44546A" w:themeColor="text2"/>
+      <w:sz w:val="18"/>
+      <w:szCs w:val="18"/>
+    </w:rPr>
+  </w:style>
 </w:styles>
 </file>
 

</xml_diff>

<commit_message>
half way through the data gathering section
</commit_message>
<xml_diff>
--- a/Stat 684 V1.docx
+++ b/Stat 684 V1.docx
@@ -433,27 +433,7 @@
           <w:sz w:val="28"/>
           <w:szCs w:val="28"/>
         </w:rPr>
-        <w:t>Introduction….………………………………………………………………………………</w:t>
-      </w:r>
-      <w:proofErr w:type="gramStart"/>
-      <w:r>
-        <w:rPr>
-          <w:b/>
-          <w:bCs/>
-          <w:sz w:val="28"/>
-          <w:szCs w:val="28"/>
-        </w:rPr>
-        <w:t>…..</w:t>
-      </w:r>
-      <w:proofErr w:type="gramEnd"/>
-      <w:r>
-        <w:rPr>
-          <w:b/>
-          <w:bCs/>
-          <w:sz w:val="28"/>
-          <w:szCs w:val="28"/>
-        </w:rPr>
-        <w:t>3</w:t>
+        <w:t>Introduction….…………………………………………………………………………………..3</w:t>
       </w:r>
     </w:p>
     <w:p>
@@ -1675,23 +1655,7 @@
           <w:sz w:val="24"/>
           <w:szCs w:val="24"/>
         </w:rPr>
-        <w:t xml:space="preserve">, etc.  However, solving for projectile motion requires </w:t>
-      </w:r>
-      <w:proofErr w:type="gramStart"/>
-      <w:r>
-        <w:rPr>
-          <w:sz w:val="24"/>
-          <w:szCs w:val="24"/>
-        </w:rPr>
-        <w:t>an</w:t>
-      </w:r>
-      <w:proofErr w:type="gramEnd"/>
-      <w:r>
-        <w:rPr>
-          <w:sz w:val="24"/>
-          <w:szCs w:val="24"/>
-        </w:rPr>
-        <w:t xml:space="preserve"> </w:t>
+        <w:t xml:space="preserve">, etc.  However, solving for projectile motion requires an </w:t>
       </w:r>
       <w:r>
         <w:rPr>
@@ -2045,23 +2009,13 @@
         </w:rPr>
         <w:t>‘</w:t>
       </w:r>
-      <w:proofErr w:type="spellStart"/>
-      <w:r>
-        <w:rPr>
-          <w:rFonts w:eastAsiaTheme="minorEastAsia"/>
-          <w:sz w:val="24"/>
-          <w:szCs w:val="24"/>
-        </w:rPr>
-        <w:t>PointBlank</w:t>
-      </w:r>
-      <w:proofErr w:type="spellEnd"/>
-      <w:r>
-        <w:rPr>
-          <w:rFonts w:eastAsiaTheme="minorEastAsia"/>
-          <w:sz w:val="24"/>
-          <w:szCs w:val="24"/>
-        </w:rPr>
-        <w:t xml:space="preserve"> Ballistics</w:t>
+      <w:r>
+        <w:rPr>
+          <w:rFonts w:eastAsiaTheme="minorEastAsia"/>
+          <w:sz w:val="24"/>
+          <w:szCs w:val="24"/>
+        </w:rPr>
+        <w:t>PointBlank Ballistics</w:t>
       </w:r>
       <w:r>
         <w:rPr>
@@ -2085,7 +2039,23 @@
           <w:sz w:val="24"/>
           <w:szCs w:val="24"/>
         </w:rPr>
-        <w:t xml:space="preserve">PBB, </w:t>
+        <w:t>PBB</w:t>
+      </w:r>
+      <w:r>
+        <w:rPr>
+          <w:rFonts w:eastAsiaTheme="minorEastAsia"/>
+          <w:sz w:val="24"/>
+          <w:szCs w:val="24"/>
+        </w:rPr>
+        <w:t>)</w:t>
+      </w:r>
+      <w:r>
+        <w:rPr>
+          <w:rFonts w:eastAsiaTheme="minorEastAsia"/>
+          <w:sz w:val="24"/>
+          <w:szCs w:val="24"/>
+        </w:rPr>
+        <w:t xml:space="preserve">, </w:t>
       </w:r>
       <w:r>
         <w:rPr>
@@ -2279,15 +2249,7 @@
         </w:r>
       </w:fldSimple>
       <w:r>
-        <w:t xml:space="preserve">: </w:t>
-      </w:r>
-      <w:proofErr w:type="spellStart"/>
-      <w:r>
-        <w:t>PointBlank</w:t>
-      </w:r>
-      <w:proofErr w:type="spellEnd"/>
-      <w:r>
-        <w:t xml:space="preserve"> Ballistics </w:t>
+        <w:t xml:space="preserve">: PointBlank Ballistics </w:t>
       </w:r>
       <w:r>
         <w:t>GUI</w:t>
@@ -2346,7 +2308,6 @@
         </w:rPr>
         <w:t>el), Weight (</w:t>
       </w:r>
-      <w:proofErr w:type="spellStart"/>
       <w:r>
         <w:rPr>
           <w:rFonts w:eastAsiaTheme="minorEastAsia"/>
@@ -2361,16 +2322,7 @@
           <w:sz w:val="24"/>
           <w:szCs w:val="24"/>
         </w:rPr>
-        <w:t>t</w:t>
-      </w:r>
-      <w:proofErr w:type="spellEnd"/>
-      <w:r>
-        <w:rPr>
-          <w:rFonts w:eastAsiaTheme="minorEastAsia"/>
-          <w:sz w:val="24"/>
-          <w:szCs w:val="24"/>
-        </w:rPr>
-        <w:t>), Altitude (</w:t>
+        <w:t>t), Altitude (</w:t>
       </w:r>
       <w:r>
         <w:rPr>
@@ -2388,7 +2340,6 @@
         </w:rPr>
         <w:t>lt), Zero Distance (constant at 100-yards), and Temperature (</w:t>
       </w:r>
-      <w:proofErr w:type="spellStart"/>
       <w:r>
         <w:rPr>
           <w:rFonts w:eastAsiaTheme="minorEastAsia"/>
@@ -2403,16 +2354,7 @@
           <w:sz w:val="24"/>
           <w:szCs w:val="24"/>
         </w:rPr>
-        <w:t>mp</w:t>
-      </w:r>
-      <w:proofErr w:type="spellEnd"/>
-      <w:r>
-        <w:rPr>
-          <w:rFonts w:eastAsiaTheme="minorEastAsia"/>
-          <w:sz w:val="24"/>
-          <w:szCs w:val="24"/>
-        </w:rPr>
-        <w:t xml:space="preserve">, </w:t>
+        <w:t xml:space="preserve">mp, </w:t>
       </w:r>
       <w:r>
         <w:rPr>
@@ -2436,51 +2378,15 @@
           <w:sz w:val="24"/>
           <w:szCs w:val="24"/>
         </w:rPr>
-        <w:t xml:space="preserve">Published values for ammunition BC, Vel, </w:t>
-      </w:r>
-      <w:proofErr w:type="spellStart"/>
-      <w:r>
-        <w:rPr>
-          <w:rFonts w:eastAsiaTheme="minorEastAsia"/>
-          <w:sz w:val="24"/>
-          <w:szCs w:val="24"/>
-        </w:rPr>
-        <w:t>Wt</w:t>
-      </w:r>
-      <w:proofErr w:type="spellEnd"/>
-      <w:r>
-        <w:rPr>
-          <w:rFonts w:eastAsiaTheme="minorEastAsia"/>
-          <w:sz w:val="24"/>
-          <w:szCs w:val="24"/>
-        </w:rPr>
-        <w:t xml:space="preserve"> can be found on the manufacturer’s website or with retailers.  Table 1 has the published values for each of our tested ammunitions. The </w:t>
-      </w:r>
-      <w:r>
-        <w:rPr>
-          <w:rFonts w:eastAsiaTheme="minorEastAsia"/>
-          <w:sz w:val="24"/>
-          <w:szCs w:val="24"/>
-        </w:rPr>
-        <w:t xml:space="preserve">values of Alt = 200ft, </w:t>
-      </w:r>
-      <w:proofErr w:type="spellStart"/>
-      <w:r>
-        <w:rPr>
-          <w:rFonts w:eastAsiaTheme="minorEastAsia"/>
-          <w:sz w:val="24"/>
-          <w:szCs w:val="24"/>
-        </w:rPr>
-        <w:t>Tmp</w:t>
-      </w:r>
-      <w:proofErr w:type="spellEnd"/>
-      <w:r>
-        <w:rPr>
-          <w:rFonts w:eastAsiaTheme="minorEastAsia"/>
-          <w:sz w:val="24"/>
-          <w:szCs w:val="24"/>
-        </w:rPr>
-        <w:t xml:space="preserve"> = 30 </w:t>
+        <w:t xml:space="preserve">Published values for ammunition BC, Vel, Wt can be found on the manufacturer’s website or with retailers.  Table 1 has the published values for each of our tested ammunitions. The </w:t>
+      </w:r>
+      <w:r>
+        <w:rPr>
+          <w:rFonts w:eastAsiaTheme="minorEastAsia"/>
+          <w:sz w:val="24"/>
+          <w:szCs w:val="24"/>
+        </w:rPr>
+        <w:t xml:space="preserve">values of Alt = 200ft, Tmp = 30 </w:t>
       </w:r>
       <w:r>
         <w:rPr>
@@ -2693,25 +2599,7 @@
           <w:sz w:val="24"/>
           <w:szCs w:val="24"/>
         </w:rPr>
-        <w:t xml:space="preserve">Table 3 has the complete table for analysis of inputs on bullet </w:t>
-      </w:r>
-      <w:proofErr w:type="gramStart"/>
-      <w:r>
-        <w:rPr>
-          <w:rFonts w:eastAsiaTheme="minorEastAsia"/>
-          <w:sz w:val="24"/>
-          <w:szCs w:val="24"/>
-        </w:rPr>
-        <w:t>drop</w:t>
-      </w:r>
-      <w:proofErr w:type="gramEnd"/>
-      <w:r>
-        <w:rPr>
-          <w:rFonts w:eastAsiaTheme="minorEastAsia"/>
-          <w:sz w:val="24"/>
-          <w:szCs w:val="24"/>
-        </w:rPr>
-        <w:t>.</w:t>
+        <w:t>Table 3 has the complete table for analysis of inputs on bullet drop.</w:t>
       </w:r>
       <w:r>
         <w:rPr>
@@ -3102,46 +2990,211 @@
       </w:r>
     </w:p>
     <w:p>
-      <w:r>
+      <w:pPr>
+        <w:rPr>
+          <w:sz w:val="24"/>
+          <w:szCs w:val="24"/>
+        </w:rPr>
+      </w:pPr>
+      <w:r>
+        <w:rPr>
+          <w:sz w:val="24"/>
+          <w:szCs w:val="24"/>
+        </w:rPr>
         <w:tab/>
         <w:t xml:space="preserve">We tested the significance of each input using a </w:t>
       </w:r>
       <w:r>
+        <w:rPr>
+          <w:sz w:val="24"/>
+          <w:szCs w:val="24"/>
+        </w:rPr>
         <w:t xml:space="preserve">linear model and a </w:t>
       </w:r>
       <w:r>
+        <w:rPr>
+          <w:sz w:val="24"/>
+          <w:szCs w:val="24"/>
+        </w:rPr>
         <w:t>method called Analysis of Variance</w:t>
       </w:r>
       <w:r>
+        <w:rPr>
+          <w:sz w:val="24"/>
+          <w:szCs w:val="24"/>
+        </w:rPr>
+        <w:t xml:space="preserve"> (ANOVA)</w:t>
+      </w:r>
+      <w:r>
+        <w:rPr>
+          <w:sz w:val="24"/>
+          <w:szCs w:val="24"/>
+        </w:rPr>
         <w:t xml:space="preserve">.  These are powerful statistical tools that allow us to make decisions on what model will be best for our analysis.  We started out by </w:t>
       </w:r>
       <w:r>
+        <w:rPr>
+          <w:sz w:val="24"/>
+          <w:szCs w:val="24"/>
+        </w:rPr>
         <w:t>assuming</w:t>
       </w:r>
       <w:r>
-        <w:t xml:space="preserve"> that bullet drop is equal to a linear combination of all the inputs</w:t>
-      </w:r>
-      <w:r>
-        <w:t xml:space="preserve">, </w:t>
-      </w:r>
-      <w:proofErr w:type="gramStart"/>
-      <w:r>
-        <w:t>all of</w:t>
-      </w:r>
-      <w:proofErr w:type="gramEnd"/>
-      <w:r>
-        <w:t xml:space="preserve"> the errors are normally distributed, and the variance is constant.  There are several tests available to ensure each of these assumptions holds true.  For the simple case above, we will let the assumptions stand.  Below is the linear model we incorporated:</w:t>
+        <w:rPr>
+          <w:sz w:val="24"/>
+          <w:szCs w:val="24"/>
+        </w:rPr>
+        <w:t xml:space="preserve"> that</w:t>
+      </w:r>
+      <w:r>
+        <w:rPr>
+          <w:sz w:val="24"/>
+          <w:szCs w:val="24"/>
+        </w:rPr>
+        <w:t>:</w:t>
+      </w:r>
+    </w:p>
+    <w:p>
+      <w:pPr>
+        <w:pStyle w:val="ListParagraph"/>
+        <w:numPr>
+          <w:ilvl w:val="0"/>
+          <w:numId w:val="2"/>
+        </w:numPr>
+        <w:rPr>
+          <w:sz w:val="24"/>
+          <w:szCs w:val="24"/>
+        </w:rPr>
+      </w:pPr>
+      <w:r>
+        <w:rPr>
+          <w:sz w:val="24"/>
+          <w:szCs w:val="24"/>
+        </w:rPr>
+        <w:t>B</w:t>
+      </w:r>
+      <w:r>
+        <w:rPr>
+          <w:sz w:val="24"/>
+          <w:szCs w:val="24"/>
+        </w:rPr>
+        <w:t>ullet drop is equal to a linear combination of all the inputs</w:t>
+      </w:r>
+      <w:r>
+        <w:rPr>
+          <w:sz w:val="24"/>
+          <w:szCs w:val="24"/>
+        </w:rPr>
+        <w:t>.</w:t>
+      </w:r>
+    </w:p>
+    <w:p>
+      <w:pPr>
+        <w:pStyle w:val="ListParagraph"/>
+        <w:numPr>
+          <w:ilvl w:val="0"/>
+          <w:numId w:val="2"/>
+        </w:numPr>
+        <w:rPr>
+          <w:sz w:val="24"/>
+          <w:szCs w:val="24"/>
+        </w:rPr>
+      </w:pPr>
+      <w:r>
+        <w:rPr>
+          <w:sz w:val="24"/>
+          <w:szCs w:val="24"/>
+        </w:rPr>
+        <w:t>A</w:t>
+      </w:r>
+      <w:r>
+        <w:rPr>
+          <w:sz w:val="24"/>
+          <w:szCs w:val="24"/>
+        </w:rPr>
+        <w:t>ll of the errors are normally distributed</w:t>
+      </w:r>
+      <w:r>
+        <w:rPr>
+          <w:sz w:val="24"/>
+          <w:szCs w:val="24"/>
+        </w:rPr>
+        <w:t xml:space="preserve">. </w:t>
+      </w:r>
+    </w:p>
+    <w:p>
+      <w:pPr>
+        <w:pStyle w:val="ListParagraph"/>
+        <w:numPr>
+          <w:ilvl w:val="0"/>
+          <w:numId w:val="2"/>
+        </w:numPr>
+        <w:rPr>
+          <w:sz w:val="24"/>
+          <w:szCs w:val="24"/>
+        </w:rPr>
+      </w:pPr>
+      <w:r>
+        <w:rPr>
+          <w:sz w:val="24"/>
+          <w:szCs w:val="24"/>
+        </w:rPr>
+        <w:t>T</w:t>
+      </w:r>
+      <w:r>
+        <w:rPr>
+          <w:sz w:val="24"/>
+          <w:szCs w:val="24"/>
+        </w:rPr>
+        <w:t xml:space="preserve">he variance is constant.  </w:t>
+      </w:r>
+    </w:p>
+    <w:p>
+      <w:pPr>
+        <w:ind w:left="60"/>
+        <w:rPr>
+          <w:sz w:val="24"/>
+          <w:szCs w:val="24"/>
+        </w:rPr>
+      </w:pPr>
+      <w:r>
+        <w:rPr>
+          <w:sz w:val="24"/>
+          <w:szCs w:val="24"/>
+        </w:rPr>
+        <w:t xml:space="preserve">There are several tests available to ensure each of these assumptions holds true.  For </w:t>
+      </w:r>
+      <w:r>
+        <w:rPr>
+          <w:sz w:val="24"/>
+          <w:szCs w:val="24"/>
+        </w:rPr>
+        <w:t>our purposes</w:t>
+      </w:r>
+      <w:r>
+        <w:rPr>
+          <w:sz w:val="24"/>
+          <w:szCs w:val="24"/>
+        </w:rPr>
+        <w:t>, we will let the assumptions stand.  Below is the linear model we incorporated:</w:t>
       </w:r>
     </w:p>
     <w:p>
       <w:pPr>
         <w:jc w:val="center"/>
+        <w:rPr>
+          <w:rFonts w:eastAsiaTheme="minorEastAsia"/>
+          <w:sz w:val="24"/>
+          <w:szCs w:val="24"/>
+        </w:rPr>
       </w:pPr>
       <m:oMathPara>
         <m:oMath>
           <m:r>
             <w:rPr>
               <w:rFonts w:ascii="Cambria Math" w:hAnsi="Cambria Math"/>
+              <w:sz w:val="24"/>
+              <w:szCs w:val="24"/>
             </w:rPr>
             <m:t>Drop=</m:t>
           </m:r>
@@ -3151,6 +3204,8 @@
                 <w:rPr>
                   <w:rFonts w:ascii="Cambria Math" w:hAnsi="Cambria Math"/>
                   <w:i/>
+                  <w:sz w:val="24"/>
+                  <w:szCs w:val="24"/>
                 </w:rPr>
               </m:ctrlPr>
             </m:sSubPr>
@@ -3161,6 +3216,8 @@
                     <w:rPr>
                       <w:rFonts w:ascii="Cambria Math" w:hAnsi="Cambria Math"/>
                       <w:i/>
+                      <w:sz w:val="24"/>
+                      <w:szCs w:val="24"/>
                     </w:rPr>
                   </m:ctrlPr>
                 </m:sSubPr>
@@ -3168,6 +3225,8 @@
                   <m:r>
                     <w:rPr>
                       <w:rFonts w:ascii="Cambria Math" w:hAnsi="Cambria Math"/>
+                      <w:sz w:val="24"/>
+                      <w:szCs w:val="24"/>
                     </w:rPr>
                     <m:t>β</m:t>
                   </m:r>
@@ -3176,6 +3235,8 @@
                   <m:r>
                     <w:rPr>
                       <w:rFonts w:ascii="Cambria Math" w:hAnsi="Cambria Math"/>
+                      <w:sz w:val="24"/>
+                      <w:szCs w:val="24"/>
                     </w:rPr>
                     <m:t>0</m:t>
                   </m:r>
@@ -3184,12 +3245,16 @@
               <m:r>
                 <w:rPr>
                   <w:rFonts w:ascii="Cambria Math" w:hAnsi="Cambria Math"/>
+                  <w:sz w:val="24"/>
+                  <w:szCs w:val="24"/>
                 </w:rPr>
                 <m:t>+</m:t>
               </m:r>
               <m:r>
                 <w:rPr>
                   <w:rFonts w:ascii="Cambria Math" w:hAnsi="Cambria Math"/>
+                  <w:sz w:val="24"/>
+                  <w:szCs w:val="24"/>
                 </w:rPr>
                 <m:t>β</m:t>
               </m:r>
@@ -3198,6 +3263,8 @@
               <m:r>
                 <w:rPr>
                   <w:rFonts w:ascii="Cambria Math" w:hAnsi="Cambria Math"/>
+                  <w:sz w:val="24"/>
+                  <w:szCs w:val="24"/>
                 </w:rPr>
                 <m:t>1</m:t>
               </m:r>
@@ -3206,6 +3273,8 @@
           <m:r>
             <w:rPr>
               <w:rFonts w:ascii="Cambria Math" w:hAnsi="Cambria Math"/>
+              <w:sz w:val="24"/>
+              <w:szCs w:val="24"/>
             </w:rPr>
             <m:t>×Vel+</m:t>
           </m:r>
@@ -3215,6 +3284,8 @@
                 <w:rPr>
                   <w:rFonts w:ascii="Cambria Math" w:hAnsi="Cambria Math"/>
                   <w:i/>
+                  <w:sz w:val="24"/>
+                  <w:szCs w:val="24"/>
                 </w:rPr>
               </m:ctrlPr>
             </m:sSubPr>
@@ -3222,6 +3293,8 @@
               <m:r>
                 <w:rPr>
                   <w:rFonts w:ascii="Cambria Math" w:hAnsi="Cambria Math"/>
+                  <w:sz w:val="24"/>
+                  <w:szCs w:val="24"/>
                 </w:rPr>
                 <m:t>β</m:t>
               </m:r>
@@ -3230,6 +3303,8 @@
               <m:r>
                 <w:rPr>
                   <w:rFonts w:ascii="Cambria Math" w:hAnsi="Cambria Math"/>
+                  <w:sz w:val="24"/>
+                  <w:szCs w:val="24"/>
                 </w:rPr>
                 <m:t>2</m:t>
               </m:r>
@@ -3238,6 +3313,8 @@
           <m:r>
             <w:rPr>
               <w:rFonts w:ascii="Cambria Math" w:hAnsi="Cambria Math"/>
+              <w:sz w:val="24"/>
+              <w:szCs w:val="24"/>
             </w:rPr>
             <m:t>×BC+</m:t>
           </m:r>
@@ -3247,6 +3324,8 @@
                 <w:rPr>
                   <w:rFonts w:ascii="Cambria Math" w:hAnsi="Cambria Math"/>
                   <w:i/>
+                  <w:sz w:val="24"/>
+                  <w:szCs w:val="24"/>
                 </w:rPr>
               </m:ctrlPr>
             </m:sSubPr>
@@ -3254,6 +3333,8 @@
               <m:r>
                 <w:rPr>
                   <w:rFonts w:ascii="Cambria Math" w:hAnsi="Cambria Math"/>
+                  <w:sz w:val="24"/>
+                  <w:szCs w:val="24"/>
                 </w:rPr>
                 <m:t>β</m:t>
               </m:r>
@@ -3262,6 +3343,8 @@
               <m:r>
                 <w:rPr>
                   <w:rFonts w:ascii="Cambria Math" w:hAnsi="Cambria Math"/>
+                  <w:sz w:val="24"/>
+                  <w:szCs w:val="24"/>
                 </w:rPr>
                 <m:t>3</m:t>
               </m:r>
@@ -3270,6 +3353,8 @@
           <m:r>
             <w:rPr>
               <w:rFonts w:ascii="Cambria Math" w:hAnsi="Cambria Math"/>
+              <w:sz w:val="24"/>
+              <w:szCs w:val="24"/>
             </w:rPr>
             <m:t>×Wt+</m:t>
           </m:r>
@@ -3279,6 +3364,8 @@
                 <w:rPr>
                   <w:rFonts w:ascii="Cambria Math" w:hAnsi="Cambria Math"/>
                   <w:i/>
+                  <w:sz w:val="24"/>
+                  <w:szCs w:val="24"/>
                 </w:rPr>
               </m:ctrlPr>
             </m:sSubPr>
@@ -3286,6 +3373,8 @@
               <m:r>
                 <w:rPr>
                   <w:rFonts w:ascii="Cambria Math" w:hAnsi="Cambria Math"/>
+                  <w:sz w:val="24"/>
+                  <w:szCs w:val="24"/>
                 </w:rPr>
                 <m:t>β</m:t>
               </m:r>
@@ -3294,6 +3383,8 @@
               <m:r>
                 <w:rPr>
                   <w:rFonts w:ascii="Cambria Math" w:hAnsi="Cambria Math"/>
+                  <w:sz w:val="24"/>
+                  <w:szCs w:val="24"/>
                 </w:rPr>
                 <m:t>4</m:t>
               </m:r>
@@ -3302,6 +3393,8 @@
           <m:r>
             <w:rPr>
               <w:rFonts w:ascii="Cambria Math" w:hAnsi="Cambria Math"/>
+              <w:sz w:val="24"/>
+              <w:szCs w:val="24"/>
             </w:rPr>
             <m:t>×Alt+</m:t>
           </m:r>
@@ -3311,6 +3404,8 @@
                 <w:rPr>
                   <w:rFonts w:ascii="Cambria Math" w:hAnsi="Cambria Math"/>
                   <w:i/>
+                  <w:sz w:val="24"/>
+                  <w:szCs w:val="24"/>
                 </w:rPr>
               </m:ctrlPr>
             </m:sSubPr>
@@ -3318,6 +3413,8 @@
               <m:r>
                 <w:rPr>
                   <w:rFonts w:ascii="Cambria Math" w:hAnsi="Cambria Math"/>
+                  <w:sz w:val="24"/>
+                  <w:szCs w:val="24"/>
                 </w:rPr>
                 <m:t>β</m:t>
               </m:r>
@@ -3326,6 +3423,8 @@
               <m:r>
                 <w:rPr>
                   <w:rFonts w:ascii="Cambria Math" w:hAnsi="Cambria Math"/>
+                  <w:sz w:val="24"/>
+                  <w:szCs w:val="24"/>
                 </w:rPr>
                 <m:t>5</m:t>
               </m:r>
@@ -3334,6 +3433,8 @@
           <m:r>
             <w:rPr>
               <w:rFonts w:ascii="Cambria Math" w:hAnsi="Cambria Math"/>
+              <w:sz w:val="24"/>
+              <w:szCs w:val="24"/>
             </w:rPr>
             <m:t>×Tmp+</m:t>
           </m:r>
@@ -3343,6 +3444,8 @@
                 <w:rPr>
                   <w:rFonts w:ascii="Cambria Math" w:hAnsi="Cambria Math"/>
                   <w:i/>
+                  <w:sz w:val="24"/>
+                  <w:szCs w:val="24"/>
                 </w:rPr>
               </m:ctrlPr>
             </m:sSubPr>
@@ -3350,6 +3453,8 @@
               <m:r>
                 <w:rPr>
                   <w:rFonts w:ascii="Cambria Math" w:hAnsi="Cambria Math"/>
+                  <w:sz w:val="24"/>
+                  <w:szCs w:val="24"/>
                 </w:rPr>
                 <m:t>β</m:t>
               </m:r>
@@ -3358,6 +3463,8 @@
               <m:r>
                 <w:rPr>
                   <w:rFonts w:ascii="Cambria Math" w:hAnsi="Cambria Math"/>
+                  <w:sz w:val="24"/>
+                  <w:szCs w:val="24"/>
                 </w:rPr>
                 <m:t>6</m:t>
               </m:r>
@@ -3366,6 +3473,8 @@
           <m:r>
             <w:rPr>
               <w:rFonts w:ascii="Cambria Math" w:hAnsi="Cambria Math"/>
+              <w:sz w:val="24"/>
+              <w:szCs w:val="24"/>
             </w:rPr>
             <m:t>×(Vel*BC)</m:t>
           </m:r>
@@ -3374,39 +3483,521 @@
     </w:p>
     <w:p>
       <w:pPr>
-        <w:spacing w:line="240" w:lineRule="auto"/>
-        <w:rPr>
-          <w:sz w:val="24"/>
-          <w:szCs w:val="24"/>
-        </w:rPr>
-      </w:pPr>
-    </w:p>
-    <w:p>
-      <w:pPr>
-        <w:spacing w:line="240" w:lineRule="auto"/>
-        <w:rPr>
-          <w:sz w:val="24"/>
-          <w:szCs w:val="24"/>
-        </w:rPr>
-      </w:pPr>
-    </w:p>
-    <w:p>
-      <w:pPr>
-        <w:spacing w:line="240" w:lineRule="auto"/>
-        <w:rPr>
-          <w:sz w:val="24"/>
-          <w:szCs w:val="24"/>
-        </w:rPr>
-      </w:pPr>
-    </w:p>
-    <w:p>
-      <w:pPr>
-        <w:spacing w:line="240" w:lineRule="auto"/>
-        <w:rPr>
-          <w:sz w:val="24"/>
-          <w:szCs w:val="24"/>
-        </w:rPr>
-      </w:pPr>
+        <w:jc w:val="center"/>
+        <w:rPr>
+          <w:rFonts w:ascii="Cambria Math" w:hAnsi="Cambria Math"/>
+          <w:oMath/>
+        </w:rPr>
+        <w:sectPr>
+          <w:footerReference w:type="default" r:id="rId15"/>
+          <w:pgSz w:w="12240" w:h="15840"/>
+          <w:pgMar w:top="1440" w:right="1440" w:bottom="1440" w:left="1440" w:header="720" w:footer="720" w:gutter="0"/>
+          <w:cols w:space="720"/>
+          <w:titlePg/>
+          <w:docGrid w:linePitch="360"/>
+        </w:sectPr>
+      </w:pPr>
+    </w:p>
+    <w:p>
+      <w:pPr>
+        <w:spacing w:line="240" w:lineRule="auto"/>
+        <w:rPr>
+          <w:rFonts w:eastAsiaTheme="minorEastAsia"/>
+          <w:sz w:val="24"/>
+          <w:szCs w:val="24"/>
+        </w:rPr>
+      </w:pPr>
+      <w:r>
+        <w:rPr>
+          <w:sz w:val="24"/>
+          <w:szCs w:val="24"/>
+        </w:rPr>
+        <w:t xml:space="preserve">Each of the </w:t>
+      </w:r>
+      <w:r>
+        <w:rPr>
+          <w:rFonts w:cstheme="minorHAnsi"/>
+          <w:sz w:val="24"/>
+          <w:szCs w:val="24"/>
+        </w:rPr>
+        <w:t>β</w:t>
+      </w:r>
+      <w:r>
+        <w:rPr>
+          <w:sz w:val="24"/>
+          <w:szCs w:val="24"/>
+        </w:rPr>
+        <w:t>’s are coefficients for the independent variable</w:t>
+      </w:r>
+      <w:r>
+        <w:rPr>
+          <w:sz w:val="24"/>
+          <w:szCs w:val="24"/>
+        </w:rPr>
+        <w:t>s</w:t>
+      </w:r>
+      <w:r>
+        <w:rPr>
+          <w:sz w:val="24"/>
+          <w:szCs w:val="24"/>
+        </w:rPr>
+        <w:t xml:space="preserve">.  </w:t>
+      </w:r>
+      <m:oMath>
+        <m:sSub>
+          <m:sSubPr>
+            <m:ctrlPr>
+              <w:rPr>
+                <w:rFonts w:ascii="Cambria Math" w:hAnsi="Cambria Math"/>
+                <w:i/>
+                <w:sz w:val="24"/>
+                <w:szCs w:val="24"/>
+              </w:rPr>
+            </m:ctrlPr>
+          </m:sSubPr>
+          <m:e>
+            <m:r>
+              <w:rPr>
+                <w:rFonts w:ascii="Cambria Math" w:hAnsi="Cambria Math"/>
+                <w:sz w:val="24"/>
+                <w:szCs w:val="24"/>
+              </w:rPr>
+              <m:t>β</m:t>
+            </m:r>
+          </m:e>
+          <m:sub>
+            <m:r>
+              <w:rPr>
+                <w:rFonts w:ascii="Cambria Math" w:hAnsi="Cambria Math"/>
+                <w:sz w:val="24"/>
+                <w:szCs w:val="24"/>
+              </w:rPr>
+              <m:t>0</m:t>
+            </m:r>
+          </m:sub>
+        </m:sSub>
+      </m:oMath>
+      <w:r>
+        <w:rPr>
+          <w:rFonts w:eastAsiaTheme="minorEastAsia"/>
+          <w:sz w:val="24"/>
+          <w:szCs w:val="24"/>
+        </w:rPr>
+        <w:t xml:space="preserve"> is the intercept term. Notice also that we are assuming an interaction (Vel * BC) between velocity and the ballistic coefficient.  When we run the model in R </w:t>
+      </w:r>
+      <w:r>
+        <w:rPr>
+          <w:rFonts w:eastAsiaTheme="minorEastAsia"/>
+          <w:sz w:val="24"/>
+          <w:szCs w:val="24"/>
+        </w:rPr>
+        <w:t xml:space="preserve">(using the lm() function) </w:t>
+      </w:r>
+      <w:r>
+        <w:rPr>
+          <w:rFonts w:eastAsiaTheme="minorEastAsia"/>
+          <w:sz w:val="24"/>
+          <w:szCs w:val="24"/>
+        </w:rPr>
+        <w:t>ou</w:t>
+      </w:r>
+      <w:r>
+        <w:rPr>
+          <w:rFonts w:eastAsiaTheme="minorEastAsia"/>
+          <w:sz w:val="24"/>
+          <w:szCs w:val="24"/>
+        </w:rPr>
+        <w:t>r coefficients are found to be:</w:t>
+      </w:r>
+    </w:p>
+    <w:p>
+      <w:pPr>
+        <w:jc w:val="center"/>
+        <w:rPr>
+          <w:rFonts w:eastAsiaTheme="minorEastAsia"/>
+          <w:sz w:val="24"/>
+          <w:szCs w:val="24"/>
+        </w:rPr>
+      </w:pPr>
+      <m:oMathPara>
+        <m:oMath>
+          <m:r>
+            <w:rPr>
+              <w:rFonts w:ascii="Cambria Math" w:hAnsi="Cambria Math"/>
+              <w:sz w:val="24"/>
+              <w:szCs w:val="24"/>
+            </w:rPr>
+            <m:t>Drop=-587.845+0.185×Vel+635.647×BC+</m:t>
+          </m:r>
+        </m:oMath>
+      </m:oMathPara>
+    </w:p>
+    <w:p>
+      <w:pPr>
+        <w:jc w:val="center"/>
+        <w:rPr>
+          <w:rFonts w:eastAsiaTheme="minorEastAsia"/>
+          <w:sz w:val="24"/>
+          <w:szCs w:val="24"/>
+        </w:rPr>
+      </w:pPr>
+      <m:oMathPara>
+        <m:oMath>
+          <m:r>
+            <w:rPr>
+              <w:rFonts w:ascii="Cambria Math" w:hAnsi="Cambria Math"/>
+              <w:sz w:val="24"/>
+              <w:szCs w:val="24"/>
+            </w:rPr>
+            <m:t>0.053×Wt-0.039×Alt+0.045×Tmp-0.231×(Vel*BC)</m:t>
+          </m:r>
+        </m:oMath>
+      </m:oMathPara>
+    </w:p>
+    <w:p>
+      <w:pPr>
+        <w:spacing w:line="240" w:lineRule="auto"/>
+        <w:rPr>
+          <w:sz w:val="24"/>
+          <w:szCs w:val="24"/>
+        </w:rPr>
+      </w:pPr>
+      <w:r>
+        <w:rPr>
+          <w:sz w:val="24"/>
+          <w:szCs w:val="24"/>
+        </w:rPr>
+        <w:lastRenderedPageBreak/>
+        <w:t xml:space="preserve">Now that we have the </w:t>
+      </w:r>
+      <w:r>
+        <w:rPr>
+          <w:sz w:val="24"/>
+          <w:szCs w:val="24"/>
+        </w:rPr>
+        <w:t xml:space="preserve">linear </w:t>
+      </w:r>
+      <w:r>
+        <w:rPr>
+          <w:sz w:val="24"/>
+          <w:szCs w:val="24"/>
+        </w:rPr>
+        <w:t>model</w:t>
+      </w:r>
+      <w:r>
+        <w:rPr>
+          <w:sz w:val="24"/>
+          <w:szCs w:val="24"/>
+        </w:rPr>
+        <w:t>,</w:t>
+      </w:r>
+      <w:r>
+        <w:rPr>
+          <w:sz w:val="24"/>
+          <w:szCs w:val="24"/>
+        </w:rPr>
+        <w:t xml:space="preserve"> we can find out which variables are “significant”.  </w:t>
+      </w:r>
+      <w:r>
+        <w:rPr>
+          <w:sz w:val="24"/>
+          <w:szCs w:val="24"/>
+        </w:rPr>
+        <w:t xml:space="preserve">For our purposes, we want to be 99% confident that a variable </w:t>
+      </w:r>
+      <w:r>
+        <w:rPr>
+          <w:sz w:val="24"/>
+          <w:szCs w:val="24"/>
+        </w:rPr>
+        <w:t xml:space="preserve">is informative before we </w:t>
+      </w:r>
+      <w:r>
+        <w:rPr>
+          <w:sz w:val="24"/>
+          <w:szCs w:val="24"/>
+        </w:rPr>
+        <w:t xml:space="preserve">employ it in our model (statisticians are always looking for the most </w:t>
+      </w:r>
+      <w:r>
+        <w:rPr>
+          <w:i/>
+          <w:iCs/>
+          <w:sz w:val="24"/>
+          <w:szCs w:val="24"/>
+        </w:rPr>
+        <w:t>parsimonious</w:t>
+      </w:r>
+      <w:r>
+        <w:rPr>
+          <w:sz w:val="24"/>
+          <w:szCs w:val="24"/>
+        </w:rPr>
+        <w:t xml:space="preserve"> model).  We will use ANOVA to establish significance.</w:t>
+      </w:r>
+      <w:r>
+        <w:rPr>
+          <w:sz w:val="24"/>
+          <w:szCs w:val="24"/>
+        </w:rPr>
+        <w:t xml:space="preserve">  </w:t>
+      </w:r>
+    </w:p>
+    <w:p>
+      <w:pPr>
+        <w:spacing w:line="240" w:lineRule="auto"/>
+        <w:rPr>
+          <w:sz w:val="24"/>
+          <w:szCs w:val="24"/>
+        </w:rPr>
+      </w:pPr>
+      <w:r>
+        <w:rPr>
+          <w:sz w:val="24"/>
+          <w:szCs w:val="24"/>
+        </w:rPr>
+        <w:tab/>
+        <w:t xml:space="preserve">ANOVA begins with a Hypothesis that none of the inputs to the model matter.  Then for each input we proceed to get the Degrees of Freedom (Df), Mean </w:t>
+      </w:r>
+      <w:r>
+        <w:rPr>
+          <w:sz w:val="24"/>
+          <w:szCs w:val="24"/>
+        </w:rPr>
+        <w:t>Squared</w:t>
+      </w:r>
+      <w:r>
+        <w:rPr>
+          <w:sz w:val="24"/>
+          <w:szCs w:val="24"/>
+        </w:rPr>
+        <w:t xml:space="preserve"> Error (MSE)</w:t>
+      </w:r>
+      <w:r>
+        <w:rPr>
+          <w:sz w:val="24"/>
+          <w:szCs w:val="24"/>
+        </w:rPr>
+        <w:t xml:space="preserve">, </w:t>
+      </w:r>
+      <w:r>
+        <w:rPr>
+          <w:sz w:val="24"/>
+          <w:szCs w:val="24"/>
+        </w:rPr>
+        <w:t xml:space="preserve">F-Value, and the F distributions tail probability given the degrees of freedom of the input and the residuals.  </w:t>
+      </w:r>
+      <w:r>
+        <w:rPr>
+          <w:sz w:val="24"/>
+          <w:szCs w:val="24"/>
+        </w:rPr>
+        <w:t xml:space="preserve">This process can be challenging to understand.  </w:t>
+      </w:r>
+      <w:r>
+        <w:rPr>
+          <w:sz w:val="24"/>
+          <w:szCs w:val="24"/>
+        </w:rPr>
+        <w:t xml:space="preserve">A web search of ANOVA is a great start to understanding the </w:t>
+      </w:r>
+      <w:r>
+        <w:rPr>
+          <w:sz w:val="24"/>
+          <w:szCs w:val="24"/>
+        </w:rPr>
+        <w:t>workflow.  I suggest starting at the site Guru99 (</w:t>
+      </w:r>
+      <w:hyperlink r:id="rId16" w:history="1">
+        <w:r>
+          <w:rPr>
+            <w:rStyle w:val="Hyperlink"/>
+            <w:sz w:val="24"/>
+            <w:szCs w:val="24"/>
+          </w:rPr>
+          <w:t>https://www.guru99.com/r-tutorial.html</w:t>
+        </w:r>
+      </w:hyperlink>
+      <w:r>
+        <w:rPr>
+          <w:sz w:val="24"/>
+          <w:szCs w:val="24"/>
+        </w:rPr>
+        <w:t xml:space="preserve">) and selecting the R ANOVA Tutorial under the Data Analysis section.  Table 4 is the ANOVA summary table.  </w:t>
+      </w:r>
+      <w:r>
+        <w:rPr>
+          <w:sz w:val="24"/>
+          <w:szCs w:val="24"/>
+        </w:rPr>
+        <w:t xml:space="preserve">Observe in the ANOVA table that we do not have sufficient evidence to </w:t>
+      </w:r>
+      <w:r>
+        <w:rPr>
+          <w:sz w:val="24"/>
+          <w:szCs w:val="24"/>
+        </w:rPr>
+        <w:t>conclude that Velocity, Ballistic Coefficient and their interaction are insignificant at the 99% level.  Therefore, pursuing the minimization of velocity variance is important.  While the pursuit of maximizing the Ballistic Coefficient is also significant, that is outside the scope of this study.</w:t>
+      </w:r>
+    </w:p>
+    <w:p>
+      <w:pPr>
+        <w:pStyle w:val="Caption"/>
+        <w:keepNext/>
+        <w:jc w:val="center"/>
+      </w:pPr>
+      <w:r>
+        <w:t xml:space="preserve">Table </w:t>
+      </w:r>
+      <w:fldSimple w:instr=" SEQ Table \* ARABIC ">
+        <w:r>
+          <w:rPr>
+            <w:noProof/>
+          </w:rPr>
+          <w:t>4</w:t>
+        </w:r>
+      </w:fldSimple>
+      <w:r>
+        <w:t>: ANOVA table for test of significance of model inputs.</w:t>
+      </w:r>
+    </w:p>
+    <w:p>
+      <w:pPr>
+        <w:spacing w:line="240" w:lineRule="auto"/>
+        <w:jc w:val="center"/>
+        <w:rPr>
+          <w:sz w:val="24"/>
+          <w:szCs w:val="24"/>
+        </w:rPr>
+      </w:pPr>
+      <w:r>
+        <w:drawing>
+          <wp:inline distT="0" distB="0" distL="0" distR="0" wp14:anchorId="19E256DC" wp14:editId="6093D9E4">
+            <wp:extent cx="3848100" cy="2019300"/>
+            <wp:effectExtent l="0" t="0" r="0" b="0"/>
+            <wp:docPr id="12" name="Picture 12"/>
+            <wp:cNvGraphicFramePr>
+              <a:graphicFrameLocks xmlns:a="http://schemas.openxmlformats.org/drawingml/2006/main" noChangeAspect="1"/>
+            </wp:cNvGraphicFramePr>
+            <a:graphic xmlns:a="http://schemas.openxmlformats.org/drawingml/2006/main">
+              <a:graphicData uri="http://schemas.openxmlformats.org/drawingml/2006/picture">
+                <pic:pic xmlns:pic="http://schemas.openxmlformats.org/drawingml/2006/picture">
+                  <pic:nvPicPr>
+                    <pic:cNvPr id="0" name="Picture 1"/>
+                    <pic:cNvPicPr>
+                      <a:picLocks noChangeAspect="1" noChangeArrowheads="1"/>
+                    </pic:cNvPicPr>
+                  </pic:nvPicPr>
+                  <pic:blipFill>
+                    <a:blip r:embed="rId17">
+                      <a:extLst>
+                        <a:ext uri="{28A0092B-C50C-407E-A947-70E740481C1C}">
+                          <a14:useLocalDpi xmlns:a14="http://schemas.microsoft.com/office/drawing/2010/main" val="0"/>
+                        </a:ext>
+                      </a:extLst>
+                    </a:blip>
+                    <a:srcRect/>
+                    <a:stretch>
+                      <a:fillRect/>
+                    </a:stretch>
+                  </pic:blipFill>
+                  <pic:spPr bwMode="auto">
+                    <a:xfrm>
+                      <a:off x="0" y="0"/>
+                      <a:ext cx="3848100" cy="2019300"/>
+                    </a:xfrm>
+                    <a:prstGeom prst="rect">
+                      <a:avLst/>
+                    </a:prstGeom>
+                    <a:noFill/>
+                    <a:ln>
+                      <a:noFill/>
+                    </a:ln>
+                  </pic:spPr>
+                </pic:pic>
+              </a:graphicData>
+            </a:graphic>
+          </wp:inline>
+        </w:drawing>
+      </w:r>
+    </w:p>
+    <w:p>
+      <w:pPr>
+        <w:spacing w:line="240" w:lineRule="auto"/>
+        <w:rPr>
+          <w:sz w:val="24"/>
+          <w:szCs w:val="24"/>
+        </w:rPr>
+      </w:pPr>
+    </w:p>
+    <w:p>
+      <w:pPr>
+        <w:spacing w:line="240" w:lineRule="auto"/>
+        <w:rPr>
+          <w:sz w:val="24"/>
+          <w:szCs w:val="24"/>
+        </w:rPr>
+      </w:pPr>
+    </w:p>
+    <w:p>
+      <w:pPr>
+        <w:spacing w:line="240" w:lineRule="auto"/>
+        <w:rPr>
+          <w:sz w:val="24"/>
+          <w:szCs w:val="24"/>
+        </w:rPr>
+      </w:pPr>
+    </w:p>
+    <w:p>
+      <w:pPr>
+        <w:spacing w:line="240" w:lineRule="auto"/>
+        <w:rPr>
+          <w:sz w:val="24"/>
+          <w:szCs w:val="24"/>
+        </w:rPr>
+      </w:pPr>
+    </w:p>
+    <w:p>
+      <w:pPr>
+        <w:spacing w:line="240" w:lineRule="auto"/>
+        <w:rPr>
+          <w:sz w:val="24"/>
+          <w:szCs w:val="24"/>
+        </w:rPr>
+      </w:pPr>
+    </w:p>
+    <w:p>
+      <w:pPr>
+        <w:spacing w:line="240" w:lineRule="auto"/>
+        <w:rPr>
+          <w:sz w:val="24"/>
+          <w:szCs w:val="24"/>
+        </w:rPr>
+        <w:sectPr>
+          <w:type w:val="continuous"/>
+          <w:pgSz w:w="12240" w:h="15840"/>
+          <w:pgMar w:top="1440" w:right="1440" w:bottom="1440" w:left="1440" w:header="720" w:footer="720" w:gutter="0"/>
+          <w:cols w:space="720"/>
+          <w:titlePg/>
+          <w:docGrid w:linePitch="360"/>
+        </w:sectPr>
+      </w:pPr>
+    </w:p>
+    <w:p>
+      <w:pPr>
+        <w:spacing w:line="240" w:lineRule="auto"/>
+        <w:rPr>
+          <w:sz w:val="24"/>
+          <w:szCs w:val="24"/>
+        </w:rPr>
+      </w:pPr>
+      <w:r>
+        <w:rPr>
+          <w:sz w:val="24"/>
+          <w:szCs w:val="24"/>
+        </w:rPr>
+        <w:t>How will this benefit people</w:t>
+      </w:r>
     </w:p>
     <w:p>
       <w:pPr>
@@ -3426,17 +4017,8 @@
           <w:sz w:val="24"/>
           <w:szCs w:val="24"/>
         </w:rPr>
-        <w:t xml:space="preserve">How will this benefit </w:t>
-      </w:r>
-      <w:proofErr w:type="gramStart"/>
-      <w:r>
-        <w:rPr>
-          <w:sz w:val="24"/>
-          <w:szCs w:val="24"/>
-        </w:rPr>
-        <w:t>people</w:t>
-      </w:r>
-      <w:proofErr w:type="gramEnd"/>
+        <w:t>What is the goal of the study</w:t>
+      </w:r>
     </w:p>
     <w:p>
       <w:pPr>
@@ -3456,17 +4038,24 @@
           <w:sz w:val="24"/>
           <w:szCs w:val="24"/>
         </w:rPr>
-        <w:t xml:space="preserve">What is the goal of the </w:t>
-      </w:r>
-      <w:proofErr w:type="gramStart"/>
-      <w:r>
-        <w:rPr>
-          <w:sz w:val="24"/>
-          <w:szCs w:val="24"/>
-        </w:rPr>
-        <w:t>study</w:t>
-      </w:r>
-      <w:proofErr w:type="gramEnd"/>
+        <w:t>Describe the response variable</w:t>
+      </w:r>
+    </w:p>
+    <w:p>
+      <w:pPr>
+        <w:spacing w:line="240" w:lineRule="auto"/>
+        <w:rPr>
+          <w:sz w:val="24"/>
+          <w:szCs w:val="24"/>
+        </w:rPr>
+      </w:pPr>
+      <w:r>
+        <w:rPr>
+          <w:sz w:val="24"/>
+          <w:szCs w:val="24"/>
+        </w:rPr>
+        <w:t>Data Handling</w:t>
+      </w:r>
     </w:p>
     <w:p>
       <w:pPr>
@@ -3486,32 +4075,7 @@
           <w:sz w:val="24"/>
           <w:szCs w:val="24"/>
         </w:rPr>
-        <w:t xml:space="preserve">Describe the response </w:t>
-      </w:r>
-      <w:proofErr w:type="gramStart"/>
-      <w:r>
-        <w:rPr>
-          <w:sz w:val="24"/>
-          <w:szCs w:val="24"/>
-        </w:rPr>
-        <w:t>variable</w:t>
-      </w:r>
-      <w:proofErr w:type="gramEnd"/>
-    </w:p>
-    <w:p>
-      <w:pPr>
-        <w:spacing w:line="240" w:lineRule="auto"/>
-        <w:rPr>
-          <w:sz w:val="24"/>
-          <w:szCs w:val="24"/>
-        </w:rPr>
-      </w:pPr>
-      <w:r>
-        <w:rPr>
-          <w:sz w:val="24"/>
-          <w:szCs w:val="24"/>
-        </w:rPr>
-        <w:t>Data Handling</w:t>
+        <w:t xml:space="preserve">How errors are handled. </w:t>
       </w:r>
     </w:p>
     <w:p>
@@ -3533,7 +4097,7 @@
           <w:szCs w:val="24"/>
         </w:rPr>
         <w:lastRenderedPageBreak/>
-        <w:t xml:space="preserve">How errors are handled. </w:t>
+        <w:t>What program was used.</w:t>
       </w:r>
     </w:p>
     <w:p>
@@ -3554,7 +4118,7 @@
           <w:sz w:val="24"/>
           <w:szCs w:val="24"/>
         </w:rPr>
-        <w:t>What program was used.</w:t>
+        <w:t>Changes to the data set.</w:t>
       </w:r>
     </w:p>
     <w:p>
@@ -3575,7 +4139,23 @@
           <w:sz w:val="24"/>
           <w:szCs w:val="24"/>
         </w:rPr>
-        <w:t>Changes to the data set.</w:t>
+        <w:t>Formatting issues</w:t>
+      </w:r>
+    </w:p>
+    <w:p>
+      <w:pPr>
+        <w:spacing w:line="240" w:lineRule="auto"/>
+        <w:rPr>
+          <w:sz w:val="24"/>
+          <w:szCs w:val="24"/>
+        </w:rPr>
+      </w:pPr>
+      <w:r>
+        <w:rPr>
+          <w:sz w:val="24"/>
+          <w:szCs w:val="24"/>
+        </w:rPr>
+        <w:t>Explain the model</w:t>
       </w:r>
     </w:p>
     <w:p>
@@ -3596,33 +4176,8 @@
           <w:sz w:val="24"/>
           <w:szCs w:val="24"/>
         </w:rPr>
-        <w:t>Formatting issues</w:t>
-      </w:r>
-    </w:p>
-    <w:p>
-      <w:pPr>
-        <w:spacing w:line="240" w:lineRule="auto"/>
-        <w:rPr>
-          <w:sz w:val="24"/>
-          <w:szCs w:val="24"/>
-        </w:rPr>
-      </w:pPr>
-      <w:r>
-        <w:rPr>
-          <w:sz w:val="24"/>
-          <w:szCs w:val="24"/>
-        </w:rPr>
-        <w:t xml:space="preserve">Explain the </w:t>
-      </w:r>
-      <w:proofErr w:type="gramStart"/>
-      <w:r>
-        <w:rPr>
-          <w:sz w:val="24"/>
-          <w:szCs w:val="24"/>
-        </w:rPr>
-        <w:t>model</w:t>
-      </w:r>
-      <w:proofErr w:type="gramEnd"/>
+        <w:t>Justify the analysis chosen.</w:t>
+      </w:r>
     </w:p>
     <w:p>
       <w:pPr>
@@ -3642,7 +4197,7 @@
           <w:sz w:val="24"/>
           <w:szCs w:val="24"/>
         </w:rPr>
-        <w:t>Justify the analysis chosen.</w:t>
+        <w:t>Explain theory if it adds to the explanation</w:t>
       </w:r>
     </w:p>
     <w:p>
@@ -3663,17 +4218,24 @@
           <w:sz w:val="24"/>
           <w:szCs w:val="24"/>
         </w:rPr>
-        <w:t xml:space="preserve">Explain theory if it adds to the </w:t>
-      </w:r>
-      <w:proofErr w:type="gramStart"/>
-      <w:r>
-        <w:rPr>
-          <w:sz w:val="24"/>
-          <w:szCs w:val="24"/>
-        </w:rPr>
-        <w:t>explanation</w:t>
-      </w:r>
-      <w:proofErr w:type="gramEnd"/>
+        <w:t>Define the alpha/confidence level</w:t>
+      </w:r>
+    </w:p>
+    <w:p>
+      <w:pPr>
+        <w:spacing w:line="240" w:lineRule="auto"/>
+        <w:rPr>
+          <w:sz w:val="24"/>
+          <w:szCs w:val="24"/>
+        </w:rPr>
+      </w:pPr>
+      <w:r>
+        <w:rPr>
+          <w:sz w:val="24"/>
+          <w:szCs w:val="24"/>
+        </w:rPr>
+        <w:t>Model Validation</w:t>
+      </w:r>
     </w:p>
     <w:p>
       <w:pPr>
@@ -3693,32 +4255,7 @@
           <w:sz w:val="24"/>
           <w:szCs w:val="24"/>
         </w:rPr>
-        <w:t xml:space="preserve">Define the alpha/confidence </w:t>
-      </w:r>
-      <w:proofErr w:type="gramStart"/>
-      <w:r>
-        <w:rPr>
-          <w:sz w:val="24"/>
-          <w:szCs w:val="24"/>
-        </w:rPr>
-        <w:t>level</w:t>
-      </w:r>
-      <w:proofErr w:type="gramEnd"/>
-    </w:p>
-    <w:p>
-      <w:pPr>
-        <w:spacing w:line="240" w:lineRule="auto"/>
-        <w:rPr>
-          <w:sz w:val="24"/>
-          <w:szCs w:val="24"/>
-        </w:rPr>
-      </w:pPr>
-      <w:r>
-        <w:rPr>
-          <w:sz w:val="24"/>
-          <w:szCs w:val="24"/>
-        </w:rPr>
-        <w:t>Model Validation</w:t>
+        <w:t>Residuals</w:t>
       </w:r>
     </w:p>
     <w:p>
@@ -3739,7 +4276,7 @@
           <w:sz w:val="24"/>
           <w:szCs w:val="24"/>
         </w:rPr>
-        <w:t>Residuals</w:t>
+        <w:t>Confusion matrix</w:t>
       </w:r>
     </w:p>
     <w:p>
@@ -3760,7 +4297,7 @@
           <w:sz w:val="24"/>
           <w:szCs w:val="24"/>
         </w:rPr>
-        <w:t>Confusion matrix</w:t>
+        <w:t>Prediction accuracy</w:t>
       </w:r>
     </w:p>
     <w:p>
@@ -3781,7 +4318,7 @@
           <w:sz w:val="24"/>
           <w:szCs w:val="24"/>
         </w:rPr>
-        <w:t>Prediction accuracy</w:t>
+        <w:t>Standard errors</w:t>
       </w:r>
     </w:p>
     <w:p>
@@ -3802,7 +4339,23 @@
           <w:sz w:val="24"/>
           <w:szCs w:val="24"/>
         </w:rPr>
-        <w:t>Standard errors</w:t>
+        <w:t>Effect graphs</w:t>
+      </w:r>
+    </w:p>
+    <w:p>
+      <w:pPr>
+        <w:spacing w:line="240" w:lineRule="auto"/>
+        <w:rPr>
+          <w:sz w:val="24"/>
+          <w:szCs w:val="24"/>
+        </w:rPr>
+      </w:pPr>
+      <w:r>
+        <w:rPr>
+          <w:sz w:val="24"/>
+          <w:szCs w:val="24"/>
+        </w:rPr>
+        <w:t>Searched for more complex effects</w:t>
       </w:r>
     </w:p>
     <w:p>
@@ -3823,33 +4376,8 @@
           <w:sz w:val="24"/>
           <w:szCs w:val="24"/>
         </w:rPr>
-        <w:t>Effect graphs</w:t>
-      </w:r>
-    </w:p>
-    <w:p>
-      <w:pPr>
-        <w:spacing w:line="240" w:lineRule="auto"/>
-        <w:rPr>
-          <w:sz w:val="24"/>
-          <w:szCs w:val="24"/>
-        </w:rPr>
-      </w:pPr>
-      <w:r>
-        <w:rPr>
-          <w:sz w:val="24"/>
-          <w:szCs w:val="24"/>
-        </w:rPr>
-        <w:t xml:space="preserve">Searched for more complex </w:t>
-      </w:r>
-      <w:proofErr w:type="gramStart"/>
-      <w:r>
-        <w:rPr>
-          <w:sz w:val="24"/>
-          <w:szCs w:val="24"/>
-        </w:rPr>
-        <w:t>effects</w:t>
-      </w:r>
-      <w:proofErr w:type="gramEnd"/>
+        <w:t>Interactions</w:t>
+      </w:r>
     </w:p>
     <w:p>
       <w:pPr>
@@ -3869,7 +4397,7 @@
           <w:sz w:val="24"/>
           <w:szCs w:val="24"/>
         </w:rPr>
-        <w:t>Interactions</w:t>
+        <w:t>Transformations</w:t>
       </w:r>
     </w:p>
     <w:p>
@@ -3890,7 +4418,23 @@
           <w:sz w:val="24"/>
           <w:szCs w:val="24"/>
         </w:rPr>
-        <w:t>Transformations</w:t>
+        <w:t>Curvature</w:t>
+      </w:r>
+    </w:p>
+    <w:p>
+      <w:pPr>
+        <w:spacing w:line="240" w:lineRule="auto"/>
+        <w:rPr>
+          <w:sz w:val="24"/>
+          <w:szCs w:val="24"/>
+        </w:rPr>
+      </w:pPr>
+      <w:r>
+        <w:rPr>
+          <w:sz w:val="24"/>
+          <w:szCs w:val="24"/>
+        </w:rPr>
+        <w:t>How independent variables affect the response</w:t>
       </w:r>
     </w:p>
     <w:p>
@@ -3911,33 +4455,8 @@
           <w:sz w:val="24"/>
           <w:szCs w:val="24"/>
         </w:rPr>
-        <w:t>Curvature</w:t>
-      </w:r>
-    </w:p>
-    <w:p>
-      <w:pPr>
-        <w:spacing w:line="240" w:lineRule="auto"/>
-        <w:rPr>
-          <w:sz w:val="24"/>
-          <w:szCs w:val="24"/>
-        </w:rPr>
-      </w:pPr>
-      <w:r>
-        <w:rPr>
-          <w:sz w:val="24"/>
-          <w:szCs w:val="24"/>
-        </w:rPr>
-        <w:t xml:space="preserve">How independent variables affect the </w:t>
-      </w:r>
-      <w:proofErr w:type="gramStart"/>
-      <w:r>
-        <w:rPr>
-          <w:sz w:val="24"/>
-          <w:szCs w:val="24"/>
-        </w:rPr>
-        <w:t>response</w:t>
-      </w:r>
-      <w:proofErr w:type="gramEnd"/>
+        <w:t>Graphs of effects</w:t>
+      </w:r>
     </w:p>
     <w:p>
       <w:pPr>
@@ -3957,7 +4476,7 @@
           <w:sz w:val="24"/>
           <w:szCs w:val="24"/>
         </w:rPr>
-        <w:t>Graphs of effects</w:t>
+        <w:t>Interactions / transformations explained</w:t>
       </w:r>
     </w:p>
     <w:p>
@@ -3978,17 +4497,8 @@
           <w:sz w:val="24"/>
           <w:szCs w:val="24"/>
         </w:rPr>
-        <w:t xml:space="preserve">Interactions / transformations </w:t>
-      </w:r>
-      <w:proofErr w:type="gramStart"/>
-      <w:r>
-        <w:rPr>
-          <w:sz w:val="24"/>
-          <w:szCs w:val="24"/>
-        </w:rPr>
-        <w:t>explained</w:t>
-      </w:r>
-      <w:proofErr w:type="gramEnd"/>
+        <w:t>Accuracy of the results.</w:t>
+      </w:r>
     </w:p>
     <w:p>
       <w:pPr>
@@ -4008,7 +4518,23 @@
           <w:sz w:val="24"/>
           <w:szCs w:val="24"/>
         </w:rPr>
-        <w:t>Accuracy of the results.</w:t>
+        <w:t>Variables removed from the study</w:t>
+      </w:r>
+    </w:p>
+    <w:p>
+      <w:pPr>
+        <w:spacing w:line="240" w:lineRule="auto"/>
+        <w:rPr>
+          <w:sz w:val="24"/>
+          <w:szCs w:val="24"/>
+        </w:rPr>
+      </w:pPr>
+      <w:r>
+        <w:rPr>
+          <w:sz w:val="24"/>
+          <w:szCs w:val="24"/>
+        </w:rPr>
+        <w:t>Graphs</w:t>
       </w:r>
     </w:p>
     <w:p>
@@ -4029,32 +4555,7 @@
           <w:sz w:val="24"/>
           <w:szCs w:val="24"/>
         </w:rPr>
-        <w:t xml:space="preserve">Variables removed from the </w:t>
-      </w:r>
-      <w:proofErr w:type="gramStart"/>
-      <w:r>
-        <w:rPr>
-          <w:sz w:val="24"/>
-          <w:szCs w:val="24"/>
-        </w:rPr>
-        <w:t>study</w:t>
-      </w:r>
-      <w:proofErr w:type="gramEnd"/>
-    </w:p>
-    <w:p>
-      <w:pPr>
-        <w:spacing w:line="240" w:lineRule="auto"/>
-        <w:rPr>
-          <w:sz w:val="24"/>
-          <w:szCs w:val="24"/>
-        </w:rPr>
-      </w:pPr>
-      <w:r>
-        <w:rPr>
-          <w:sz w:val="24"/>
-          <w:szCs w:val="24"/>
-        </w:rPr>
-        <w:t>Graphs</w:t>
+        <w:t>Labelled adequately.</w:t>
       </w:r>
     </w:p>
     <w:p>
@@ -4075,7 +4576,7 @@
           <w:sz w:val="24"/>
           <w:szCs w:val="24"/>
         </w:rPr>
-        <w:t>Labelled adequately.</w:t>
+        <w:t>Easy to understand</w:t>
       </w:r>
     </w:p>
     <w:p>
@@ -4096,17 +4597,8 @@
           <w:sz w:val="24"/>
           <w:szCs w:val="24"/>
         </w:rPr>
-        <w:t xml:space="preserve">Easy to </w:t>
-      </w:r>
-      <w:proofErr w:type="gramStart"/>
-      <w:r>
-        <w:rPr>
-          <w:sz w:val="24"/>
-          <w:szCs w:val="24"/>
-        </w:rPr>
-        <w:t>understand</w:t>
-      </w:r>
-      <w:proofErr w:type="gramEnd"/>
+        <w:t>Explanation of what is seen in the graph</w:t>
+      </w:r>
     </w:p>
     <w:p>
       <w:pPr>
@@ -4126,17 +4618,24 @@
           <w:sz w:val="24"/>
           <w:szCs w:val="24"/>
         </w:rPr>
-        <w:t xml:space="preserve">Explanation of what is seen in the </w:t>
-      </w:r>
-      <w:proofErr w:type="gramStart"/>
-      <w:r>
-        <w:rPr>
-          <w:sz w:val="24"/>
-          <w:szCs w:val="24"/>
-        </w:rPr>
-        <w:t>graph</w:t>
-      </w:r>
-      <w:proofErr w:type="gramEnd"/>
+        <w:t>Helps explain the results</w:t>
+      </w:r>
+    </w:p>
+    <w:p>
+      <w:pPr>
+        <w:spacing w:line="240" w:lineRule="auto"/>
+        <w:rPr>
+          <w:sz w:val="24"/>
+          <w:szCs w:val="24"/>
+        </w:rPr>
+      </w:pPr>
+      <w:r>
+        <w:rPr>
+          <w:sz w:val="24"/>
+          <w:szCs w:val="24"/>
+        </w:rPr>
+        <w:t>Output Explained</w:t>
+      </w:r>
     </w:p>
     <w:p>
       <w:pPr>
@@ -4156,32 +4655,23 @@
           <w:sz w:val="24"/>
           <w:szCs w:val="24"/>
         </w:rPr>
-        <w:t xml:space="preserve">Helps explain the </w:t>
-      </w:r>
-      <w:proofErr w:type="gramStart"/>
-      <w:r>
-        <w:rPr>
-          <w:sz w:val="24"/>
-          <w:szCs w:val="24"/>
-        </w:rPr>
-        <w:t>results</w:t>
-      </w:r>
-      <w:proofErr w:type="gramEnd"/>
-    </w:p>
-    <w:p>
-      <w:pPr>
-        <w:spacing w:line="240" w:lineRule="auto"/>
-        <w:rPr>
-          <w:sz w:val="24"/>
-          <w:szCs w:val="24"/>
-        </w:rPr>
-      </w:pPr>
-      <w:r>
-        <w:rPr>
-          <w:sz w:val="24"/>
-          <w:szCs w:val="24"/>
-        </w:rPr>
-        <w:t>Output Explained</w:t>
+        <w:t>Everything in the report is referenced and discussed and explained with a connection to how it answers the question.</w:t>
+      </w:r>
+    </w:p>
+    <w:p>
+      <w:pPr>
+        <w:spacing w:line="240" w:lineRule="auto"/>
+        <w:rPr>
+          <w:sz w:val="24"/>
+          <w:szCs w:val="24"/>
+        </w:rPr>
+      </w:pPr>
+      <w:r>
+        <w:rPr>
+          <w:sz w:val="24"/>
+          <w:szCs w:val="24"/>
+        </w:rPr>
+        <w:t>Answer the question</w:t>
       </w:r>
     </w:p>
     <w:p>
@@ -4202,33 +4692,8 @@
           <w:sz w:val="24"/>
           <w:szCs w:val="24"/>
         </w:rPr>
-        <w:t>Everything in the report is referenced and discussed and explained with a connection to how it answers the question.</w:t>
-      </w:r>
-    </w:p>
-    <w:p>
-      <w:pPr>
-        <w:spacing w:line="240" w:lineRule="auto"/>
-        <w:rPr>
-          <w:sz w:val="24"/>
-          <w:szCs w:val="24"/>
-        </w:rPr>
-      </w:pPr>
-      <w:r>
-        <w:rPr>
-          <w:sz w:val="24"/>
-          <w:szCs w:val="24"/>
-        </w:rPr>
-        <w:t xml:space="preserve">Answer the </w:t>
-      </w:r>
-      <w:proofErr w:type="gramStart"/>
-      <w:r>
-        <w:rPr>
-          <w:sz w:val="24"/>
-          <w:szCs w:val="24"/>
-        </w:rPr>
-        <w:t>question</w:t>
-      </w:r>
-      <w:proofErr w:type="gramEnd"/>
+        <w:t>What the client wanted to get from your paper.</w:t>
+      </w:r>
     </w:p>
     <w:p>
       <w:pPr>
@@ -4248,7 +4713,23 @@
           <w:sz w:val="24"/>
           <w:szCs w:val="24"/>
         </w:rPr>
-        <w:t>What the client wanted to get from your paper.</w:t>
+        <w:t>Explain the results and summarize the findings easily</w:t>
+      </w:r>
+    </w:p>
+    <w:p>
+      <w:pPr>
+        <w:spacing w:line="240" w:lineRule="auto"/>
+        <w:rPr>
+          <w:sz w:val="24"/>
+          <w:szCs w:val="24"/>
+        </w:rPr>
+      </w:pPr>
+      <w:r>
+        <w:rPr>
+          <w:sz w:val="24"/>
+          <w:szCs w:val="24"/>
+        </w:rPr>
+        <w:t>Conclusion</w:t>
       </w:r>
     </w:p>
     <w:p>
@@ -4269,64 +4750,9 @@
           <w:sz w:val="24"/>
           <w:szCs w:val="24"/>
         </w:rPr>
-        <w:t xml:space="preserve">Explain the results and summarize the findings </w:t>
-      </w:r>
-      <w:proofErr w:type="gramStart"/>
-      <w:r>
-        <w:rPr>
-          <w:sz w:val="24"/>
-          <w:szCs w:val="24"/>
-        </w:rPr>
-        <w:t>easily</w:t>
-      </w:r>
-      <w:proofErr w:type="gramEnd"/>
-    </w:p>
-    <w:p>
-      <w:pPr>
-        <w:spacing w:line="240" w:lineRule="auto"/>
-        <w:rPr>
-          <w:sz w:val="24"/>
-          <w:szCs w:val="24"/>
-        </w:rPr>
-      </w:pPr>
-      <w:r>
-        <w:rPr>
-          <w:sz w:val="24"/>
-          <w:szCs w:val="24"/>
-        </w:rPr>
         <w:lastRenderedPageBreak/>
-        <w:t>Conclusion</w:t>
-      </w:r>
-    </w:p>
-    <w:p>
-      <w:pPr>
-        <w:pStyle w:val="ListParagraph"/>
-        <w:numPr>
-          <w:ilvl w:val="0"/>
-          <w:numId w:val="1"/>
-        </w:numPr>
-        <w:spacing w:line="240" w:lineRule="auto"/>
-        <w:rPr>
-          <w:sz w:val="24"/>
-          <w:szCs w:val="24"/>
-        </w:rPr>
-      </w:pPr>
-      <w:r>
-        <w:rPr>
-          <w:sz w:val="24"/>
-          <w:szCs w:val="24"/>
-        </w:rPr>
-        <w:t xml:space="preserve">Summarized the findings of the </w:t>
-      </w:r>
-      <w:proofErr w:type="gramStart"/>
-      <w:r>
-        <w:rPr>
-          <w:sz w:val="24"/>
-          <w:szCs w:val="24"/>
-        </w:rPr>
-        <w:t>report</w:t>
-      </w:r>
-      <w:proofErr w:type="gramEnd"/>
+        <w:t>Summarized the findings of the report</w:t>
+      </w:r>
     </w:p>
     <w:p>
       <w:pPr>
@@ -4402,7 +4828,7 @@
                     </pic:cNvPicPr>
                   </pic:nvPicPr>
                   <pic:blipFill>
-                    <a:blip r:embed="rId15" cstate="print">
+                    <a:blip r:embed="rId18" cstate="print">
                       <a:extLst>
                         <a:ext uri="{28A0092B-C50C-407E-A947-70E740481C1C}">
                           <a14:useLocalDpi xmlns:a14="http://schemas.microsoft.com/office/drawing/2010/main" val="0"/>
@@ -4478,7 +4904,7 @@
                     </pic:cNvPicPr>
                   </pic:nvPicPr>
                   <pic:blipFill>
-                    <a:blip r:embed="rId16">
+                    <a:blip r:embed="rId19">
                       <a:extLst>
                         <a:ext uri="{28A0092B-C50C-407E-A947-70E740481C1C}">
                           <a14:useLocalDpi xmlns:a14="http://schemas.microsoft.com/office/drawing/2010/main" val="0"/>
@@ -4568,7 +4994,7 @@
                     <pic:cNvPicPr/>
                   </pic:nvPicPr>
                   <pic:blipFill>
-                    <a:blip r:embed="rId17">
+                    <a:blip r:embed="rId20">
                       <a:extLst>
                         <a:ext uri="{28A0092B-C50C-407E-A947-70E740481C1C}">
                           <a14:useLocalDpi xmlns:a14="http://schemas.microsoft.com/office/drawing/2010/main" val="0"/>
@@ -4639,7 +5065,7 @@
                     <pic:cNvPicPr/>
                   </pic:nvPicPr>
                   <pic:blipFill>
-                    <a:blip r:embed="rId18">
+                    <a:blip r:embed="rId21">
                       <a:extLst>
                         <a:ext uri="{28A0092B-C50C-407E-A947-70E740481C1C}">
                           <a14:useLocalDpi xmlns:a14="http://schemas.microsoft.com/office/drawing/2010/main" val="0"/>
@@ -4714,7 +5140,7 @@
                     <pic:cNvPicPr/>
                   </pic:nvPicPr>
                   <pic:blipFill>
-                    <a:blip r:embed="rId19">
+                    <a:blip r:embed="rId22">
                       <a:extLst>
                         <a:ext uri="{28A0092B-C50C-407E-A947-70E740481C1C}">
                           <a14:useLocalDpi xmlns:a14="http://schemas.microsoft.com/office/drawing/2010/main" val="0"/>
@@ -4798,7 +5224,7 @@
                     <pic:cNvPicPr/>
                   </pic:nvPicPr>
                   <pic:blipFill>
-                    <a:blip r:embed="rId20">
+                    <a:blip r:embed="rId23">
                       <a:extLst>
                         <a:ext uri="{28A0092B-C50C-407E-A947-70E740481C1C}">
                           <a14:useLocalDpi xmlns:a14="http://schemas.microsoft.com/office/drawing/2010/main" val="0"/>
@@ -4866,7 +5292,7 @@
                     </pic:cNvPicPr>
                   </pic:nvPicPr>
                   <pic:blipFill>
-                    <a:blip r:embed="rId21">
+                    <a:blip r:embed="rId24">
                       <a:extLst>
                         <a:ext uri="{28A0092B-C50C-407E-A947-70E740481C1C}">
                           <a14:useLocalDpi xmlns:a14="http://schemas.microsoft.com/office/drawing/2010/main" val="0"/>
@@ -4945,7 +5371,7 @@
                     </pic:cNvPicPr>
                   </pic:nvPicPr>
                   <pic:blipFill>
-                    <a:blip r:embed="rId22">
+                    <a:blip r:embed="rId25">
                       <a:extLst>
                         <a:ext uri="{28A0092B-C50C-407E-A947-70E740481C1C}">
                           <a14:useLocalDpi xmlns:a14="http://schemas.microsoft.com/office/drawing/2010/main" val="0"/>
@@ -5031,7 +5457,7 @@
       </w:pPr>
     </w:p>
     <w:sectPr>
-      <w:footerReference w:type="default" r:id="rId23"/>
+      <w:type w:val="continuous"/>
       <w:pgSz w:w="12240" w:h="15840"/>
       <w:pgMar w:top="1440" w:right="1440" w:bottom="1440" w:left="1440" w:header="720" w:footer="720" w:gutter="0"/>
       <w:cols w:space="720"/>
@@ -5259,8 +5685,100 @@
       </w:rPr>
     </w:lvl>
   </w:abstractNum>
+  <w:abstractNum w:abstractNumId="1" w15:restartNumberingAfterBreak="0">
+    <w:nsid w:val="6ECF4519"/>
+    <w:multiLevelType w:val="hybridMultilevel"/>
+    <w:tmpl w:val="3238E4DC"/>
+    <w:lvl w:ilvl="0" w:tplc="B3A8E510">
+      <w:start w:val="1"/>
+      <w:numFmt w:val="decimal"/>
+      <w:lvlText w:val="%1."/>
+      <w:lvlJc w:val="left"/>
+      <w:pPr>
+        <w:ind w:left="420" w:hanging="360"/>
+      </w:pPr>
+      <w:rPr>
+        <w:rFonts w:hint="default"/>
+      </w:rPr>
+    </w:lvl>
+    <w:lvl w:ilvl="1" w:tplc="04090019" w:tentative="1">
+      <w:start w:val="1"/>
+      <w:numFmt w:val="lowerLetter"/>
+      <w:lvlText w:val="%2."/>
+      <w:lvlJc w:val="left"/>
+      <w:pPr>
+        <w:ind w:left="1140" w:hanging="360"/>
+      </w:pPr>
+    </w:lvl>
+    <w:lvl w:ilvl="2" w:tplc="0409001B" w:tentative="1">
+      <w:start w:val="1"/>
+      <w:numFmt w:val="lowerRoman"/>
+      <w:lvlText w:val="%3."/>
+      <w:lvlJc w:val="right"/>
+      <w:pPr>
+        <w:ind w:left="1860" w:hanging="180"/>
+      </w:pPr>
+    </w:lvl>
+    <w:lvl w:ilvl="3" w:tplc="0409000F" w:tentative="1">
+      <w:start w:val="1"/>
+      <w:numFmt w:val="decimal"/>
+      <w:lvlText w:val="%4."/>
+      <w:lvlJc w:val="left"/>
+      <w:pPr>
+        <w:ind w:left="2580" w:hanging="360"/>
+      </w:pPr>
+    </w:lvl>
+    <w:lvl w:ilvl="4" w:tplc="04090019" w:tentative="1">
+      <w:start w:val="1"/>
+      <w:numFmt w:val="lowerLetter"/>
+      <w:lvlText w:val="%5."/>
+      <w:lvlJc w:val="left"/>
+      <w:pPr>
+        <w:ind w:left="3300" w:hanging="360"/>
+      </w:pPr>
+    </w:lvl>
+    <w:lvl w:ilvl="5" w:tplc="0409001B" w:tentative="1">
+      <w:start w:val="1"/>
+      <w:numFmt w:val="lowerRoman"/>
+      <w:lvlText w:val="%6."/>
+      <w:lvlJc w:val="right"/>
+      <w:pPr>
+        <w:ind w:left="4020" w:hanging="180"/>
+      </w:pPr>
+    </w:lvl>
+    <w:lvl w:ilvl="6" w:tplc="0409000F" w:tentative="1">
+      <w:start w:val="1"/>
+      <w:numFmt w:val="decimal"/>
+      <w:lvlText w:val="%7."/>
+      <w:lvlJc w:val="left"/>
+      <w:pPr>
+        <w:ind w:left="4740" w:hanging="360"/>
+      </w:pPr>
+    </w:lvl>
+    <w:lvl w:ilvl="7" w:tplc="04090019" w:tentative="1">
+      <w:start w:val="1"/>
+      <w:numFmt w:val="lowerLetter"/>
+      <w:lvlText w:val="%8."/>
+      <w:lvlJc w:val="left"/>
+      <w:pPr>
+        <w:ind w:left="5460" w:hanging="360"/>
+      </w:pPr>
+    </w:lvl>
+    <w:lvl w:ilvl="8" w:tplc="0409001B" w:tentative="1">
+      <w:start w:val="1"/>
+      <w:numFmt w:val="lowerRoman"/>
+      <w:lvlText w:val="%9."/>
+      <w:lvlJc w:val="right"/>
+      <w:pPr>
+        <w:ind w:left="6180" w:hanging="180"/>
+      </w:pPr>
+    </w:lvl>
+  </w:abstractNum>
   <w:num w:numId="1" w16cid:durableId="1866014036">
     <w:abstractNumId w:val="0"/>
+  </w:num>
+  <w:num w:numId="2" w16cid:durableId="1794908300">
+    <w:abstractNumId w:val="1"/>
   </w:num>
 </w:numbering>
 </file>

</xml_diff>

<commit_message>
almost done with gathering
</commit_message>
<xml_diff>
--- a/Stat 684 V1.docx
+++ b/Stat 684 V1.docx
@@ -482,99 +482,97 @@
           <w:sz w:val="28"/>
           <w:szCs w:val="28"/>
         </w:rPr>
-        <w:t>Data Gathering………………………………………………………………………………....4</w:t>
-      </w:r>
-    </w:p>
-    <w:p>
-      <w:pPr>
-        <w:spacing w:line="240" w:lineRule="auto"/>
+        <w:t>Data Gathering………………………………………………………………………………....</w:t>
+      </w:r>
+      <w:r>
         <w:rPr>
           <w:b/>
           <w:bCs/>
           <w:sz w:val="28"/>
           <w:szCs w:val="28"/>
         </w:rPr>
-      </w:pPr>
-      <w:r>
+        <w:t>8</w:t>
+      </w:r>
+    </w:p>
+    <w:p>
+      <w:pPr>
+        <w:spacing w:line="240" w:lineRule="auto"/>
         <w:rPr>
           <w:b/>
           <w:bCs/>
           <w:sz w:val="28"/>
           <w:szCs w:val="28"/>
         </w:rPr>
-        <w:t>Sifting through the Data......................................................................5</w:t>
-      </w:r>
-    </w:p>
-    <w:p>
-      <w:pPr>
-        <w:spacing w:line="240" w:lineRule="auto"/>
+      </w:pPr>
+      <w:r>
         <w:rPr>
           <w:b/>
           <w:bCs/>
           <w:sz w:val="28"/>
           <w:szCs w:val="28"/>
         </w:rPr>
-      </w:pPr>
-      <w:r>
+        <w:t>Sifting through the Data......................................................................5</w:t>
+      </w:r>
+    </w:p>
+    <w:p>
+      <w:pPr>
+        <w:spacing w:line="240" w:lineRule="auto"/>
         <w:rPr>
           <w:b/>
           <w:bCs/>
           <w:sz w:val="28"/>
           <w:szCs w:val="28"/>
         </w:rPr>
-        <w:t>Selecting a Model................................................................................6</w:t>
-      </w:r>
-    </w:p>
-    <w:p>
-      <w:pPr>
-        <w:spacing w:line="240" w:lineRule="auto"/>
+      </w:pPr>
+      <w:r>
         <w:rPr>
           <w:b/>
           <w:bCs/>
           <w:sz w:val="28"/>
           <w:szCs w:val="28"/>
         </w:rPr>
-      </w:pPr>
-      <w:r>
+        <w:t>Selecting a Model................................................................................6</w:t>
+      </w:r>
+    </w:p>
+    <w:p>
+      <w:pPr>
+        <w:spacing w:line="240" w:lineRule="auto"/>
         <w:rPr>
           <w:b/>
           <w:bCs/>
           <w:sz w:val="28"/>
           <w:szCs w:val="28"/>
         </w:rPr>
-        <w:t>Future Research...................................................................................7</w:t>
-      </w:r>
-    </w:p>
-    <w:p>
-      <w:pPr>
-        <w:spacing w:line="240" w:lineRule="auto"/>
+      </w:pPr>
+      <w:r>
         <w:rPr>
           <w:b/>
           <w:bCs/>
           <w:sz w:val="28"/>
           <w:szCs w:val="28"/>
         </w:rPr>
-      </w:pPr>
-      <w:r>
+        <w:t>Future Research...................................................................................7</w:t>
+      </w:r>
+    </w:p>
+    <w:p>
+      <w:pPr>
+        <w:spacing w:line="240" w:lineRule="auto"/>
         <w:rPr>
           <w:b/>
           <w:bCs/>
           <w:sz w:val="28"/>
           <w:szCs w:val="28"/>
         </w:rPr>
-        <w:t>Conclusion...........................................................................................8</w:t>
-      </w:r>
-    </w:p>
-    <w:p>
-      <w:pPr>
-        <w:spacing w:line="240" w:lineRule="auto"/>
+      </w:pPr>
+      <w:r>
         <w:rPr>
           <w:b/>
           <w:bCs/>
           <w:sz w:val="28"/>
           <w:szCs w:val="28"/>
         </w:rPr>
-      </w:pPr>
+        <w:t>Conclusion...........................................................................................8</w:t>
+      </w:r>
     </w:p>
     <w:p>
       <w:pPr>
@@ -744,6 +742,17 @@
     <w:p>
       <w:pPr>
         <w:spacing w:line="240" w:lineRule="auto"/>
+        <w:rPr>
+          <w:b/>
+          <w:bCs/>
+          <w:sz w:val="28"/>
+          <w:szCs w:val="28"/>
+        </w:rPr>
+      </w:pPr>
+    </w:p>
+    <w:p>
+      <w:pPr>
+        <w:spacing w:line="240" w:lineRule="auto"/>
         <w:jc w:val="center"/>
         <w:rPr>
           <w:b/>
@@ -921,7 +930,21 @@
           <w:sz w:val="24"/>
           <w:szCs w:val="24"/>
         </w:rPr>
-        <w:t xml:space="preserve">  The goal here is to test the shooters’ ability to sight in and operate a rifle not their own while firing standard ammunition they may or may not be familiar with.  RCSC has requested DRT to test the 4 available ammunitions to determine which one will have the minimum variance in velocity. </w:t>
+        <w:t xml:space="preserve">  The goal here is to test the shooters’ ability to sight in and operate a rifle not their own while firing standard ammunition they may or may not be familiar with.  RCSC has requested DRT to test the 4 available ammunitions to determine which one </w:t>
+      </w:r>
+      <w:r>
+        <w:rPr>
+          <w:sz w:val="24"/>
+          <w:szCs w:val="24"/>
+        </w:rPr>
+        <w:t>has</w:t>
+      </w:r>
+      <w:r>
+        <w:rPr>
+          <w:sz w:val="24"/>
+          <w:szCs w:val="24"/>
+        </w:rPr>
+        <w:t xml:space="preserve"> the minimum variance in velocity. </w:t>
       </w:r>
       <w:r>
         <w:rPr>
@@ -935,7 +958,21 @@
           <w:sz w:val="24"/>
           <w:szCs w:val="24"/>
         </w:rPr>
-        <w:t xml:space="preserve"> minimize the variance in bullet drop.  Bullet drop refers to where the bullet strikes the target on the y-axis.  This minimizing will </w:t>
+        <w:t xml:space="preserve"> minimize the variance in bullet drop.  </w:t>
+      </w:r>
+      <w:r>
+        <w:rPr>
+          <w:sz w:val="24"/>
+          <w:szCs w:val="24"/>
+        </w:rPr>
+        <w:t xml:space="preserve">The magnitude of the drop is not as important as the consistency of the drop. </w:t>
+      </w:r>
+      <w:r>
+        <w:rPr>
+          <w:sz w:val="24"/>
+          <w:szCs w:val="24"/>
+        </w:rPr>
+        <w:t xml:space="preserve">Bullet drop refers to where the bullet strikes the target on the y-axis.  This minimizing will </w:t>
       </w:r>
       <w:r>
         <w:rPr>
@@ -1129,16 +1166,16 @@
           <w:szCs w:val="24"/>
         </w:rPr>
         <w:drawing>
-          <wp:anchor distT="0" distB="0" distL="114300" distR="114300" simplePos="0" relativeHeight="251658240" behindDoc="1" locked="0" layoutInCell="1" allowOverlap="1" wp14:anchorId="329ABD16" wp14:editId="24801575">
+          <wp:anchor distT="0" distB="0" distL="114300" distR="114300" simplePos="0" relativeHeight="251658240" behindDoc="1" locked="0" layoutInCell="1" allowOverlap="1" wp14:anchorId="329ABD16" wp14:editId="37522239">
             <wp:simplePos x="0" y="0"/>
             <wp:positionH relativeFrom="margin">
-              <wp:posOffset>1373505</wp:posOffset>
+              <wp:posOffset>1375410</wp:posOffset>
             </wp:positionH>
             <wp:positionV relativeFrom="margin">
-              <wp:posOffset>5105400</wp:posOffset>
+              <wp:posOffset>5109210</wp:posOffset>
             </wp:positionV>
-            <wp:extent cx="3337560" cy="2621280"/>
-            <wp:effectExtent l="19050" t="19050" r="15240" b="26670"/>
+            <wp:extent cx="3196590" cy="2510790"/>
+            <wp:effectExtent l="19050" t="19050" r="22860" b="22860"/>
             <wp:wrapSquare wrapText="bothSides"/>
             <wp:docPr id="8" name="Picture 8" descr="A blue sign with white text&#10;&#10;Description automatically generated with low confidence"/>
             <wp:cNvGraphicFramePr>
@@ -1166,7 +1203,7 @@
                   <pic:spPr>
                     <a:xfrm>
                       <a:off x="0" y="0"/>
-                      <a:ext cx="3337560" cy="2621280"/>
+                      <a:ext cx="3196590" cy="2510790"/>
                     </a:xfrm>
                     <a:prstGeom prst="rect">
                       <a:avLst/>
@@ -1293,16 +1330,6 @@
         </w:rPr>
         <w:tab/>
       </w:r>
-    </w:p>
-    <w:p>
-      <w:pPr>
-        <w:spacing w:line="240" w:lineRule="auto"/>
-        <w:ind w:firstLine="720"/>
-        <w:rPr>
-          <w:sz w:val="24"/>
-          <w:szCs w:val="24"/>
-        </w:rPr>
-      </w:pPr>
       <w:r>
         <w:rPr>
           <w:noProof/>
@@ -4027,7 +4054,35 @@
           <w:sz w:val="24"/>
           <w:szCs w:val="24"/>
         </w:rPr>
-        <w:t xml:space="preserve">conclude that Velocity, Ballistic Coefficient and their interaction are insignificant at the 99% level.  Therefore, pursuing the minimization of velocity variance is important.  While the pursuit of maximizing the Ballistic Coefficient </w:t>
+        <w:t xml:space="preserve">conclude that Velocity, Ballistic Coefficient and their interaction are insignificant at the 99% level.  Therefore, pursuing the minimization of velocity variance is important.  While the pursuit of </w:t>
+      </w:r>
+      <w:r>
+        <w:rPr>
+          <w:sz w:val="24"/>
+          <w:szCs w:val="24"/>
+        </w:rPr>
+        <w:t>minimizing</w:t>
+      </w:r>
+      <w:r>
+        <w:rPr>
+          <w:sz w:val="24"/>
+          <w:szCs w:val="24"/>
+        </w:rPr>
+        <w:t xml:space="preserve"> the </w:t>
+      </w:r>
+      <w:r>
+        <w:rPr>
+          <w:sz w:val="24"/>
+          <w:szCs w:val="24"/>
+        </w:rPr>
+        <w:t xml:space="preserve">variance of the </w:t>
+      </w:r>
+      <w:r>
+        <w:rPr>
+          <w:sz w:val="24"/>
+          <w:szCs w:val="24"/>
+        </w:rPr>
+        <w:t xml:space="preserve">Ballistic Coefficient </w:t>
       </w:r>
       <w:r>
         <w:rPr>
@@ -4048,7 +4103,42 @@
           <w:sz w:val="24"/>
           <w:szCs w:val="24"/>
         </w:rPr>
-        <w:t xml:space="preserve">  The remaining inputs are important but they do not </w:t>
+        <w:t xml:space="preserve">  </w:t>
+      </w:r>
+      <w:r>
+        <w:rPr>
+          <w:sz w:val="24"/>
+          <w:szCs w:val="24"/>
+        </w:rPr>
+        <w:t xml:space="preserve">We recognize the remaining inputs are important </w:t>
+      </w:r>
+      <w:r>
+        <w:rPr>
+          <w:sz w:val="24"/>
+          <w:szCs w:val="24"/>
+        </w:rPr>
+        <w:t>in</w:t>
+      </w:r>
+      <w:r>
+        <w:rPr>
+          <w:sz w:val="24"/>
+          <w:szCs w:val="24"/>
+        </w:rPr>
+        <w:t xml:space="preserve"> a thorough study of projectile </w:t>
+      </w:r>
+      <w:r>
+        <w:rPr>
+          <w:sz w:val="24"/>
+          <w:szCs w:val="24"/>
+        </w:rPr>
+        <w:t>motion but</w:t>
+      </w:r>
+      <w:r>
+        <w:rPr>
+          <w:sz w:val="24"/>
+          <w:szCs w:val="24"/>
+        </w:rPr>
+        <w:t xml:space="preserve"> given the data we have and the 99% level set, they are insignificant.</w:t>
       </w:r>
     </w:p>
     <w:p>
@@ -4175,6 +4265,804 @@
           <w:sz w:val="24"/>
           <w:szCs w:val="24"/>
         </w:rPr>
+      </w:pPr>
+    </w:p>
+    <w:p>
+      <w:pPr>
+        <w:spacing w:line="240" w:lineRule="auto"/>
+        <w:rPr>
+          <w:sz w:val="24"/>
+          <w:szCs w:val="24"/>
+        </w:rPr>
+      </w:pPr>
+    </w:p>
+    <w:p>
+      <w:pPr>
+        <w:spacing w:line="240" w:lineRule="auto"/>
+        <w:rPr>
+          <w:sz w:val="24"/>
+          <w:szCs w:val="24"/>
+        </w:rPr>
+      </w:pPr>
+    </w:p>
+    <w:p>
+      <w:pPr>
+        <w:spacing w:line="240" w:lineRule="auto"/>
+        <w:rPr>
+          <w:sz w:val="24"/>
+          <w:szCs w:val="24"/>
+        </w:rPr>
+      </w:pPr>
+    </w:p>
+    <w:p>
+      <w:pPr>
+        <w:spacing w:line="240" w:lineRule="auto"/>
+        <w:jc w:val="center"/>
+        <w:rPr>
+          <w:b/>
+          <w:bCs/>
+          <w:sz w:val="24"/>
+          <w:szCs w:val="24"/>
+          <w:u w:val="single"/>
+        </w:rPr>
+      </w:pPr>
+      <w:r>
+        <w:rPr>
+          <w:b/>
+          <w:bCs/>
+          <w:sz w:val="24"/>
+          <w:szCs w:val="24"/>
+          <w:u w:val="single"/>
+        </w:rPr>
+        <w:lastRenderedPageBreak/>
+        <w:t>Data Gathering</w:t>
+      </w:r>
+    </w:p>
+    <w:p>
+      <w:pPr>
+        <w:spacing w:line="240" w:lineRule="auto"/>
+        <w:rPr>
+          <w:sz w:val="24"/>
+          <w:szCs w:val="24"/>
+        </w:rPr>
+      </w:pPr>
+      <w:r>
+        <w:rPr>
+          <w:sz w:val="24"/>
+          <w:szCs w:val="24"/>
+        </w:rPr>
+        <w:tab/>
+        <w:t xml:space="preserve">RCSC’s request is </w:t>
+      </w:r>
+      <w:r>
+        <w:rPr>
+          <w:sz w:val="24"/>
+          <w:szCs w:val="24"/>
+        </w:rPr>
+        <w:t xml:space="preserve">test the 4 available ammunitions to determine which one </w:t>
+      </w:r>
+      <w:r>
+        <w:rPr>
+          <w:sz w:val="24"/>
+          <w:szCs w:val="24"/>
+        </w:rPr>
+        <w:t>has</w:t>
+      </w:r>
+      <w:r>
+        <w:rPr>
+          <w:sz w:val="24"/>
+          <w:szCs w:val="24"/>
+        </w:rPr>
+        <w:t xml:space="preserve"> the minimum variance in velocity.</w:t>
+      </w:r>
+      <w:r>
+        <w:rPr>
+          <w:sz w:val="24"/>
+          <w:szCs w:val="24"/>
+        </w:rPr>
+        <w:t xml:space="preserve">  Ballistic velocity can be measured with a Ballistic Chronograph.  I acquired a</w:t>
+      </w:r>
+      <w:r>
+        <w:rPr>
+          <w:sz w:val="24"/>
+          <w:szCs w:val="24"/>
+        </w:rPr>
+        <w:t xml:space="preserve"> </w:t>
+      </w:r>
+      <w:r>
+        <w:rPr>
+          <w:i/>
+          <w:iCs/>
+          <w:sz w:val="24"/>
+          <w:szCs w:val="24"/>
+          <w:u w:val="single"/>
+        </w:rPr>
+        <w:t>V3 Barrel Mounted Ballistic Chronograph</w:t>
+      </w:r>
+      <w:r>
+        <w:rPr>
+          <w:sz w:val="24"/>
+          <w:szCs w:val="24"/>
+        </w:rPr>
+        <w:t xml:space="preserve"> </w:t>
+      </w:r>
+      <w:r>
+        <w:rPr>
+          <w:sz w:val="24"/>
+          <w:szCs w:val="24"/>
+        </w:rPr>
+        <w:t xml:space="preserve">(Figure 4) </w:t>
+      </w:r>
+      <w:r>
+        <w:rPr>
+          <w:sz w:val="24"/>
+          <w:szCs w:val="24"/>
+        </w:rPr>
+        <w:t>from the RCSC team for use in the data gathering</w:t>
+      </w:r>
+      <w:r>
+        <w:rPr>
+          <w:sz w:val="24"/>
+          <w:szCs w:val="24"/>
+        </w:rPr>
+        <w:t xml:space="preserve"> (</w:t>
+      </w:r>
+      <w:r>
+        <w:rPr>
+          <w:sz w:val="24"/>
+          <w:szCs w:val="24"/>
+        </w:rPr>
+        <w:t>https://magnetospeed.com/products-v3-ballistic-chronograph</w:t>
+      </w:r>
+      <w:r>
+        <w:rPr>
+          <w:sz w:val="24"/>
+          <w:szCs w:val="24"/>
+        </w:rPr>
+        <w:t>)</w:t>
+      </w:r>
+      <w:r>
+        <w:rPr>
+          <w:sz w:val="24"/>
+          <w:szCs w:val="24"/>
+        </w:rPr>
+        <w:t>.  This chronograph mounts to the barrel of the rifle and incorporates “patented electromagnetic sensor technology”</w:t>
+      </w:r>
+      <w:r>
+        <w:rPr>
+          <w:sz w:val="24"/>
+          <w:szCs w:val="24"/>
+        </w:rPr>
+        <w:t xml:space="preserve"> and it has a published “accuracy” between “99.5% and 99.9%” (find at </w:t>
+      </w:r>
+      <w:hyperlink r:id="rId18" w:history="1">
+        <w:r>
+          <w:rPr>
+            <w:rStyle w:val="Hyperlink"/>
+            <w:sz w:val="24"/>
+            <w:szCs w:val="24"/>
+          </w:rPr>
+          <w:t>www.magnetospeed.com</w:t>
+        </w:r>
+      </w:hyperlink>
+      <w:r>
+        <w:rPr>
+          <w:sz w:val="24"/>
+          <w:szCs w:val="24"/>
+        </w:rPr>
+        <w:t xml:space="preserve">, Support, </w:t>
+      </w:r>
+      <w:r>
+        <w:rPr>
+          <w:sz w:val="24"/>
+          <w:szCs w:val="24"/>
+        </w:rPr>
+        <w:t>MagnetoSpeed General FAQ’s, Tags V3)</w:t>
+      </w:r>
+      <w:r>
+        <w:rPr>
+          <w:sz w:val="24"/>
+          <w:szCs w:val="24"/>
+        </w:rPr>
+        <w:t>.</w:t>
+      </w:r>
+      <w:r>
+        <w:rPr>
+          <w:sz w:val="24"/>
+          <w:szCs w:val="24"/>
+        </w:rPr>
+        <w:t xml:space="preserve">  Each round </w:t>
+      </w:r>
+      <w:r>
+        <w:rPr>
+          <w:sz w:val="24"/>
+          <w:szCs w:val="24"/>
+        </w:rPr>
+        <w:t xml:space="preserve">passes </w:t>
+      </w:r>
+      <w:r>
+        <w:rPr>
+          <w:sz w:val="24"/>
+          <w:szCs w:val="24"/>
+        </w:rPr>
+        <w:t>~0.25 inches</w:t>
+      </w:r>
+      <w:r>
+        <w:rPr>
+          <w:rFonts w:eastAsiaTheme="minorEastAsia"/>
+          <w:sz w:val="24"/>
+          <w:szCs w:val="24"/>
+        </w:rPr>
+        <w:t xml:space="preserve"> over the top of the chronograph and the velocit</w:t>
+      </w:r>
+      <w:r>
+        <w:rPr>
+          <w:rFonts w:eastAsiaTheme="minorEastAsia"/>
+          <w:sz w:val="24"/>
+          <w:szCs w:val="24"/>
+        </w:rPr>
+        <w:t>ies</w:t>
+      </w:r>
+      <w:r>
+        <w:rPr>
+          <w:rFonts w:eastAsiaTheme="minorEastAsia"/>
+          <w:sz w:val="24"/>
+          <w:szCs w:val="24"/>
+        </w:rPr>
+        <w:t xml:space="preserve"> </w:t>
+      </w:r>
+      <w:r>
+        <w:rPr>
+          <w:rFonts w:eastAsiaTheme="minorEastAsia"/>
+          <w:sz w:val="24"/>
+          <w:szCs w:val="24"/>
+        </w:rPr>
+        <w:t>are</w:t>
+      </w:r>
+      <w:r>
+        <w:rPr>
+          <w:rFonts w:eastAsiaTheme="minorEastAsia"/>
+          <w:sz w:val="24"/>
+          <w:szCs w:val="24"/>
+        </w:rPr>
+        <w:t xml:space="preserve"> recorded on the digital display (Figure 5)</w:t>
+      </w:r>
+      <w:r>
+        <w:rPr>
+          <w:sz w:val="24"/>
+          <w:szCs w:val="24"/>
+        </w:rPr>
+        <w:t xml:space="preserve">. </w:t>
+      </w:r>
+    </w:p>
+    <w:p>
+      <w:pPr>
+        <w:keepNext/>
+        <w:spacing w:line="240" w:lineRule="auto"/>
+        <w:jc w:val="center"/>
+      </w:pPr>
+      <w:r>
+        <w:rPr>
+          <w:noProof/>
+          <w:sz w:val="24"/>
+          <w:szCs w:val="24"/>
+        </w:rPr>
+        <w:drawing>
+          <wp:inline distT="0" distB="0" distL="0" distR="0" wp14:anchorId="45B3723B" wp14:editId="7D8D710D">
+            <wp:extent cx="5227320" cy="2419311"/>
+            <wp:effectExtent l="19050" t="19050" r="11430" b="19685"/>
+            <wp:docPr id="18" name="Picture 18"/>
+            <wp:cNvGraphicFramePr>
+              <a:graphicFrameLocks xmlns:a="http://schemas.openxmlformats.org/drawingml/2006/main" noChangeAspect="1"/>
+            </wp:cNvGraphicFramePr>
+            <a:graphic xmlns:a="http://schemas.openxmlformats.org/drawingml/2006/main">
+              <a:graphicData uri="http://schemas.openxmlformats.org/drawingml/2006/picture">
+                <pic:pic xmlns:pic="http://schemas.openxmlformats.org/drawingml/2006/picture">
+                  <pic:nvPicPr>
+                    <pic:cNvPr id="0" name="Picture 3"/>
+                    <pic:cNvPicPr>
+                      <a:picLocks noChangeAspect="1" noChangeArrowheads="1"/>
+                    </pic:cNvPicPr>
+                  </pic:nvPicPr>
+                  <pic:blipFill>
+                    <a:blip r:embed="rId19" cstate="print">
+                      <a:extLst>
+                        <a:ext uri="{28A0092B-C50C-407E-A947-70E740481C1C}">
+                          <a14:useLocalDpi xmlns:a14="http://schemas.microsoft.com/office/drawing/2010/main" val="0"/>
+                        </a:ext>
+                      </a:extLst>
+                    </a:blip>
+                    <a:srcRect/>
+                    <a:stretch>
+                      <a:fillRect/>
+                    </a:stretch>
+                  </pic:blipFill>
+                  <pic:spPr bwMode="auto">
+                    <a:xfrm>
+                      <a:off x="0" y="0"/>
+                      <a:ext cx="5237339" cy="2423948"/>
+                    </a:xfrm>
+                    <a:prstGeom prst="rect">
+                      <a:avLst/>
+                    </a:prstGeom>
+                    <a:noFill/>
+                    <a:ln>
+                      <a:solidFill>
+                        <a:schemeClr val="tx1"/>
+                      </a:solidFill>
+                    </a:ln>
+                  </pic:spPr>
+                </pic:pic>
+              </a:graphicData>
+            </a:graphic>
+          </wp:inline>
+        </w:drawing>
+      </w:r>
+    </w:p>
+    <w:p>
+      <w:pPr>
+        <w:pStyle w:val="Caption"/>
+        <w:jc w:val="center"/>
+        <w:rPr>
+          <w:sz w:val="24"/>
+          <w:szCs w:val="24"/>
+        </w:rPr>
+      </w:pPr>
+      <w:r>
+        <w:t xml:space="preserve">Figure </w:t>
+      </w:r>
+      <w:fldSimple w:instr=" SEQ Figure \* ARABIC ">
+        <w:r>
+          <w:rPr>
+            <w:noProof/>
+          </w:rPr>
+          <w:t>4</w:t>
+        </w:r>
+      </w:fldSimple>
+      <w:r>
+        <w:t>: MagnetoSpeed V3 Ballistic Chronograph</w:t>
+      </w:r>
+    </w:p>
+    <w:p>
+      <w:pPr>
+        <w:keepNext/>
+        <w:spacing w:line="240" w:lineRule="auto"/>
+        <w:jc w:val="center"/>
+      </w:pPr>
+      <w:r>
+        <w:rPr>
+          <w:noProof/>
+          <w:sz w:val="24"/>
+          <w:szCs w:val="24"/>
+        </w:rPr>
+        <w:drawing>
+          <wp:inline distT="0" distB="0" distL="0" distR="0" wp14:anchorId="40BADABD" wp14:editId="39F6CBB1">
+            <wp:extent cx="3208020" cy="2406015"/>
+            <wp:effectExtent l="19050" t="19050" r="11430" b="13335"/>
+            <wp:docPr id="19" name="Picture 19"/>
+            <wp:cNvGraphicFramePr>
+              <a:graphicFrameLocks xmlns:a="http://schemas.openxmlformats.org/drawingml/2006/main" noChangeAspect="1"/>
+            </wp:cNvGraphicFramePr>
+            <a:graphic xmlns:a="http://schemas.openxmlformats.org/drawingml/2006/main">
+              <a:graphicData uri="http://schemas.openxmlformats.org/drawingml/2006/picture">
+                <pic:pic xmlns:pic="http://schemas.openxmlformats.org/drawingml/2006/picture">
+                  <pic:nvPicPr>
+                    <pic:cNvPr id="0" name="Picture 4"/>
+                    <pic:cNvPicPr>
+                      <a:picLocks noChangeAspect="1" noChangeArrowheads="1"/>
+                    </pic:cNvPicPr>
+                  </pic:nvPicPr>
+                  <pic:blipFill>
+                    <a:blip r:embed="rId20" cstate="print">
+                      <a:extLst>
+                        <a:ext uri="{28A0092B-C50C-407E-A947-70E740481C1C}">
+                          <a14:useLocalDpi xmlns:a14="http://schemas.microsoft.com/office/drawing/2010/main" val="0"/>
+                        </a:ext>
+                      </a:extLst>
+                    </a:blip>
+                    <a:srcRect/>
+                    <a:stretch>
+                      <a:fillRect/>
+                    </a:stretch>
+                  </pic:blipFill>
+                  <pic:spPr bwMode="auto">
+                    <a:xfrm>
+                      <a:off x="0" y="0"/>
+                      <a:ext cx="3208020" cy="2406015"/>
+                    </a:xfrm>
+                    <a:prstGeom prst="rect">
+                      <a:avLst/>
+                    </a:prstGeom>
+                    <a:noFill/>
+                    <a:ln>
+                      <a:solidFill>
+                        <a:schemeClr val="tx1"/>
+                      </a:solidFill>
+                    </a:ln>
+                  </pic:spPr>
+                </pic:pic>
+              </a:graphicData>
+            </a:graphic>
+          </wp:inline>
+        </w:drawing>
+      </w:r>
+    </w:p>
+    <w:p>
+      <w:pPr>
+        <w:pStyle w:val="Caption"/>
+        <w:jc w:val="center"/>
+        <w:rPr>
+          <w:sz w:val="24"/>
+          <w:szCs w:val="24"/>
+        </w:rPr>
+      </w:pPr>
+      <w:r>
+        <w:t xml:space="preserve">Figure </w:t>
+      </w:r>
+      <w:fldSimple w:instr=" SEQ Figure \* ARABIC ">
+        <w:r>
+          <w:rPr>
+            <w:noProof/>
+          </w:rPr>
+          <w:t>5</w:t>
+        </w:r>
+      </w:fldSimple>
+      <w:r>
+        <w:t>: MagnetoSpeed V3 Digital Display Box</w:t>
+      </w:r>
+    </w:p>
+    <w:p>
+      <w:pPr>
+        <w:spacing w:line="240" w:lineRule="auto"/>
+        <w:rPr>
+          <w:sz w:val="24"/>
+          <w:szCs w:val="24"/>
+        </w:rPr>
+      </w:pPr>
+    </w:p>
+    <w:p>
+      <w:pPr>
+        <w:spacing w:line="240" w:lineRule="auto"/>
+        <w:rPr>
+          <w:sz w:val="24"/>
+          <w:szCs w:val="24"/>
+        </w:rPr>
+      </w:pPr>
+    </w:p>
+    <w:p>
+      <w:pPr>
+        <w:spacing w:line="240" w:lineRule="auto"/>
+        <w:rPr>
+          <w:sz w:val="24"/>
+          <w:szCs w:val="24"/>
+        </w:rPr>
+      </w:pPr>
+      <w:r>
+        <w:rPr>
+          <w:sz w:val="24"/>
+          <w:szCs w:val="24"/>
+        </w:rPr>
+        <w:lastRenderedPageBreak/>
+        <w:tab/>
+      </w:r>
+      <w:r>
+        <w:rPr>
+          <w:sz w:val="24"/>
+          <w:szCs w:val="24"/>
+        </w:rPr>
+        <w:t xml:space="preserve">Two rifles of the same make and model were selected (make and model not provided but we can say they had 16.5in barrels).  Both rifles were cleaned appropriately prior to testing.  </w:t>
+      </w:r>
+      <w:r>
+        <w:rPr>
+          <w:sz w:val="24"/>
+          <w:szCs w:val="24"/>
+        </w:rPr>
+        <w:t xml:space="preserve">We desired 30 rounds for each of the 4 ammunitions which is a common sample size to establish significance.  </w:t>
+      </w:r>
+      <w:r>
+        <w:rPr>
+          <w:sz w:val="24"/>
+          <w:szCs w:val="24"/>
+        </w:rPr>
+        <w:t xml:space="preserve">The 4 ammunitions (labeled A, B, C, D) were repeated </w:t>
+      </w:r>
+      <w:r>
+        <w:rPr>
+          <w:sz w:val="24"/>
+          <w:szCs w:val="24"/>
+        </w:rPr>
+        <w:t>for</w:t>
+      </w:r>
+      <w:r>
+        <w:rPr>
+          <w:sz w:val="24"/>
+          <w:szCs w:val="24"/>
+        </w:rPr>
+        <w:t xml:space="preserve"> 64 shots in Rifle</w:t>
+      </w:r>
+      <w:r>
+        <w:rPr>
+          <w:sz w:val="24"/>
+          <w:szCs w:val="24"/>
+        </w:rPr>
+        <w:t>-</w:t>
+      </w:r>
+      <w:r>
+        <w:rPr>
+          <w:sz w:val="24"/>
+          <w:szCs w:val="24"/>
+        </w:rPr>
+        <w:t>1 and 44 shots in Rifle</w:t>
+      </w:r>
+      <w:r>
+        <w:rPr>
+          <w:sz w:val="24"/>
+          <w:szCs w:val="24"/>
+        </w:rPr>
+        <w:t>-</w:t>
+      </w:r>
+      <w:r>
+        <w:rPr>
+          <w:sz w:val="24"/>
+          <w:szCs w:val="24"/>
+        </w:rPr>
+        <w:t xml:space="preserve">2.  The desire was </w:t>
+      </w:r>
+      <w:r>
+        <w:rPr>
+          <w:sz w:val="24"/>
+          <w:szCs w:val="24"/>
+        </w:rPr>
+        <w:t>to perform</w:t>
+      </w:r>
+      <w:r>
+        <w:rPr>
+          <w:sz w:val="24"/>
+          <w:szCs w:val="24"/>
+        </w:rPr>
+        <w:t xml:space="preserve"> what is known as a Completely Randomized Design (CRD)</w:t>
+      </w:r>
+      <w:r>
+        <w:rPr>
+          <w:sz w:val="24"/>
+          <w:szCs w:val="24"/>
+        </w:rPr>
+        <w:t xml:space="preserve"> with the same number of shots out of each rife on the same day.  The weather did not cooperate.  The first day started out at 30</w:t>
+      </w:r>
+      <w:r>
+        <w:rPr>
+          <w:rFonts w:cstheme="minorHAnsi"/>
+          <w:sz w:val="24"/>
+          <w:szCs w:val="24"/>
+        </w:rPr>
+        <w:t>°</w:t>
+      </w:r>
+      <w:r>
+        <w:rPr>
+          <w:sz w:val="24"/>
+          <w:szCs w:val="24"/>
+        </w:rPr>
+        <w:t>F and then dropped to 20</w:t>
+      </w:r>
+      <w:r>
+        <w:rPr>
+          <w:rFonts w:cstheme="minorHAnsi"/>
+          <w:sz w:val="24"/>
+          <w:szCs w:val="24"/>
+        </w:rPr>
+        <w:t>°</w:t>
+      </w:r>
+      <w:r>
+        <w:rPr>
+          <w:sz w:val="24"/>
+          <w:szCs w:val="24"/>
+        </w:rPr>
+        <w:t>F</w:t>
+      </w:r>
+      <w:r>
+        <w:rPr>
+          <w:sz w:val="24"/>
+          <w:szCs w:val="24"/>
+        </w:rPr>
+        <w:t xml:space="preserve"> while the wind picked up.  This forced us into a second day to test Rifle-2.  The range was busy on this day, and we ran out of sunlight before we could complete all our shots.  After looking at our data we found our sample size is adequate.</w:t>
+      </w:r>
+    </w:p>
+    <w:p>
+      <w:pPr>
+        <w:spacing w:line="240" w:lineRule="auto"/>
+        <w:rPr>
+          <w:sz w:val="24"/>
+          <w:szCs w:val="24"/>
+        </w:rPr>
+      </w:pPr>
+    </w:p>
+    <w:p>
+      <w:pPr>
+        <w:spacing w:line="240" w:lineRule="auto"/>
+        <w:rPr>
+          <w:sz w:val="24"/>
+          <w:szCs w:val="24"/>
+        </w:rPr>
+      </w:pPr>
+    </w:p>
+    <w:p>
+      <w:pPr>
+        <w:spacing w:line="240" w:lineRule="auto"/>
+        <w:rPr>
+          <w:sz w:val="24"/>
+          <w:szCs w:val="24"/>
+        </w:rPr>
+      </w:pPr>
+    </w:p>
+    <w:p>
+      <w:pPr>
+        <w:spacing w:line="240" w:lineRule="auto"/>
+        <w:rPr>
+          <w:sz w:val="24"/>
+          <w:szCs w:val="24"/>
+        </w:rPr>
+      </w:pPr>
+    </w:p>
+    <w:p>
+      <w:pPr>
+        <w:spacing w:line="240" w:lineRule="auto"/>
+        <w:rPr>
+          <w:sz w:val="24"/>
+          <w:szCs w:val="24"/>
+        </w:rPr>
+      </w:pPr>
+    </w:p>
+    <w:p>
+      <w:pPr>
+        <w:spacing w:line="240" w:lineRule="auto"/>
+        <w:rPr>
+          <w:sz w:val="24"/>
+          <w:szCs w:val="24"/>
+        </w:rPr>
+      </w:pPr>
+    </w:p>
+    <w:p>
+      <w:pPr>
+        <w:spacing w:line="240" w:lineRule="auto"/>
+        <w:rPr>
+          <w:sz w:val="24"/>
+          <w:szCs w:val="24"/>
+        </w:rPr>
+      </w:pPr>
+    </w:p>
+    <w:p>
+      <w:pPr>
+        <w:spacing w:line="240" w:lineRule="auto"/>
+        <w:rPr>
+          <w:sz w:val="24"/>
+          <w:szCs w:val="24"/>
+        </w:rPr>
+      </w:pPr>
+    </w:p>
+    <w:p>
+      <w:pPr>
+        <w:spacing w:line="240" w:lineRule="auto"/>
+        <w:rPr>
+          <w:sz w:val="24"/>
+          <w:szCs w:val="24"/>
+        </w:rPr>
+      </w:pPr>
+    </w:p>
+    <w:p>
+      <w:pPr>
+        <w:spacing w:line="240" w:lineRule="auto"/>
+        <w:rPr>
+          <w:sz w:val="24"/>
+          <w:szCs w:val="24"/>
+        </w:rPr>
+      </w:pPr>
+    </w:p>
+    <w:p>
+      <w:pPr>
+        <w:spacing w:line="240" w:lineRule="auto"/>
+        <w:rPr>
+          <w:sz w:val="24"/>
+          <w:szCs w:val="24"/>
+        </w:rPr>
+      </w:pPr>
+    </w:p>
+    <w:p>
+      <w:pPr>
+        <w:spacing w:line="240" w:lineRule="auto"/>
+        <w:rPr>
+          <w:sz w:val="24"/>
+          <w:szCs w:val="24"/>
+        </w:rPr>
+      </w:pPr>
+    </w:p>
+    <w:p>
+      <w:pPr>
+        <w:spacing w:line="240" w:lineRule="auto"/>
+        <w:rPr>
+          <w:sz w:val="24"/>
+          <w:szCs w:val="24"/>
+        </w:rPr>
+      </w:pPr>
+    </w:p>
+    <w:p>
+      <w:pPr>
+        <w:spacing w:line="240" w:lineRule="auto"/>
+        <w:rPr>
+          <w:sz w:val="24"/>
+          <w:szCs w:val="24"/>
+        </w:rPr>
+      </w:pPr>
+    </w:p>
+    <w:p>
+      <w:pPr>
+        <w:spacing w:line="240" w:lineRule="auto"/>
+        <w:rPr>
+          <w:sz w:val="24"/>
+          <w:szCs w:val="24"/>
+        </w:rPr>
+      </w:pPr>
+    </w:p>
+    <w:p>
+      <w:pPr>
+        <w:spacing w:line="240" w:lineRule="auto"/>
+        <w:rPr>
+          <w:sz w:val="24"/>
+          <w:szCs w:val="24"/>
+        </w:rPr>
+      </w:pPr>
+    </w:p>
+    <w:p>
+      <w:pPr>
+        <w:spacing w:line="240" w:lineRule="auto"/>
+        <w:rPr>
+          <w:sz w:val="24"/>
+          <w:szCs w:val="24"/>
+        </w:rPr>
+      </w:pPr>
+    </w:p>
+    <w:p>
+      <w:pPr>
+        <w:spacing w:line="240" w:lineRule="auto"/>
+        <w:rPr>
+          <w:sz w:val="24"/>
+          <w:szCs w:val="24"/>
+        </w:rPr>
+      </w:pPr>
+    </w:p>
+    <w:p>
+      <w:pPr>
+        <w:spacing w:line="240" w:lineRule="auto"/>
+        <w:rPr>
+          <w:sz w:val="24"/>
+          <w:szCs w:val="24"/>
+        </w:rPr>
+      </w:pPr>
+    </w:p>
+    <w:p>
+      <w:pPr>
+        <w:spacing w:line="240" w:lineRule="auto"/>
+        <w:rPr>
+          <w:sz w:val="24"/>
+          <w:szCs w:val="24"/>
+        </w:rPr>
+      </w:pPr>
+    </w:p>
+    <w:p>
+      <w:pPr>
+        <w:spacing w:line="240" w:lineRule="auto"/>
+        <w:rPr>
+          <w:sz w:val="24"/>
+          <w:szCs w:val="24"/>
+        </w:rPr>
+      </w:pPr>
+    </w:p>
+    <w:p>
+      <w:pPr>
+        <w:spacing w:line="240" w:lineRule="auto"/>
+        <w:rPr>
+          <w:sz w:val="24"/>
+          <w:szCs w:val="24"/>
+        </w:rPr>
         <w:sectPr>
           <w:type w:val="continuous"/>
           <w:pgSz w:w="12240" w:h="15840"/>
@@ -4219,6 +5107,7 @@
           <w:sz w:val="24"/>
           <w:szCs w:val="24"/>
         </w:rPr>
+        <w:lastRenderedPageBreak/>
         <w:t>What is the goal of the study</w:t>
       </w:r>
     </w:p>
@@ -4340,7 +5229,6 @@
           <w:sz w:val="24"/>
           <w:szCs w:val="24"/>
         </w:rPr>
-        <w:lastRenderedPageBreak/>
         <w:t>Formatting issues</w:t>
       </w:r>
     </w:p>
@@ -4873,6 +5761,7 @@
           <w:sz w:val="24"/>
           <w:szCs w:val="24"/>
         </w:rPr>
+        <w:lastRenderedPageBreak/>
         <w:t>Answer the question</w:t>
       </w:r>
     </w:p>
@@ -4994,7 +5883,6 @@
           <w:sz w:val="24"/>
           <w:szCs w:val="24"/>
         </w:rPr>
-        <w:lastRenderedPageBreak/>
         <w:t>Where future research could go.</w:t>
       </w:r>
     </w:p>
@@ -5030,7 +5918,7 @@
                     </pic:cNvPicPr>
                   </pic:nvPicPr>
                   <pic:blipFill>
-                    <a:blip r:embed="rId18" cstate="print">
+                    <a:blip r:embed="rId21" cstate="print">
                       <a:extLst>
                         <a:ext uri="{28A0092B-C50C-407E-A947-70E740481C1C}">
                           <a14:useLocalDpi xmlns:a14="http://schemas.microsoft.com/office/drawing/2010/main" val="0"/>
@@ -5106,7 +5994,7 @@
                     </pic:cNvPicPr>
                   </pic:nvPicPr>
                   <pic:blipFill>
-                    <a:blip r:embed="rId19">
+                    <a:blip r:embed="rId22">
                       <a:extLst>
                         <a:ext uri="{28A0092B-C50C-407E-A947-70E740481C1C}">
                           <a14:useLocalDpi xmlns:a14="http://schemas.microsoft.com/office/drawing/2010/main" val="0"/>
@@ -5179,7 +6067,6 @@
           <w:sz w:val="24"/>
           <w:szCs w:val="24"/>
         </w:rPr>
-        <w:lastRenderedPageBreak/>
         <w:drawing>
           <wp:inline distT="0" distB="0" distL="0" distR="0" wp14:anchorId="50AE8C30" wp14:editId="20C2C56F">
             <wp:extent cx="4572000" cy="3657600"/>
@@ -5196,7 +6083,7 @@
                     <pic:cNvPicPr/>
                   </pic:nvPicPr>
                   <pic:blipFill>
-                    <a:blip r:embed="rId20">
+                    <a:blip r:embed="rId23">
                       <a:extLst>
                         <a:ext uri="{28A0092B-C50C-407E-A947-70E740481C1C}">
                           <a14:useLocalDpi xmlns:a14="http://schemas.microsoft.com/office/drawing/2010/main" val="0"/>
@@ -5267,7 +6154,7 @@
                     <pic:cNvPicPr/>
                   </pic:nvPicPr>
                   <pic:blipFill>
-                    <a:blip r:embed="rId21">
+                    <a:blip r:embed="rId24">
                       <a:extLst>
                         <a:ext uri="{28A0092B-C50C-407E-A947-70E740481C1C}">
                           <a14:useLocalDpi xmlns:a14="http://schemas.microsoft.com/office/drawing/2010/main" val="0"/>
@@ -5325,7 +6212,6 @@
           <w:sz w:val="24"/>
           <w:szCs w:val="24"/>
         </w:rPr>
-        <w:lastRenderedPageBreak/>
         <w:drawing>
           <wp:inline distT="0" distB="0" distL="0" distR="0" wp14:anchorId="280A6526" wp14:editId="13744932">
             <wp:extent cx="4572000" cy="3657600"/>
@@ -5342,7 +6228,7 @@
                     <pic:cNvPicPr/>
                   </pic:nvPicPr>
                   <pic:blipFill>
-                    <a:blip r:embed="rId22">
+                    <a:blip r:embed="rId25">
                       <a:extLst>
                         <a:ext uri="{28A0092B-C50C-407E-A947-70E740481C1C}">
                           <a14:useLocalDpi xmlns:a14="http://schemas.microsoft.com/office/drawing/2010/main" val="0"/>
@@ -5426,7 +6312,7 @@
                     <pic:cNvPicPr/>
                   </pic:nvPicPr>
                   <pic:blipFill>
-                    <a:blip r:embed="rId23">
+                    <a:blip r:embed="rId26">
                       <a:extLst>
                         <a:ext uri="{28A0092B-C50C-407E-A947-70E740481C1C}">
                           <a14:useLocalDpi xmlns:a14="http://schemas.microsoft.com/office/drawing/2010/main" val="0"/>
@@ -5494,7 +6380,7 @@
                     </pic:cNvPicPr>
                   </pic:nvPicPr>
                   <pic:blipFill>
-                    <a:blip r:embed="rId24">
+                    <a:blip r:embed="rId27">
                       <a:extLst>
                         <a:ext uri="{28A0092B-C50C-407E-A947-70E740481C1C}">
                           <a14:useLocalDpi xmlns:a14="http://schemas.microsoft.com/office/drawing/2010/main" val="0"/>
@@ -5573,7 +6459,7 @@
                     </pic:cNvPicPr>
                   </pic:nvPicPr>
                   <pic:blipFill>
-                    <a:blip r:embed="rId25">
+                    <a:blip r:embed="rId28">
                       <a:extLst>
                         <a:ext uri="{28A0092B-C50C-407E-A947-70E740481C1C}">
                           <a14:useLocalDpi xmlns:a14="http://schemas.microsoft.com/office/drawing/2010/main" val="0"/>

</xml_diff>

<commit_message>
working through model selection
</commit_message>
<xml_diff>
--- a/Stat 684 V1.docx
+++ b/Stat 684 V1.docx
@@ -5305,68 +5305,69 @@
           <w:szCs w:val="24"/>
         </w:rPr>
       </w:pPr>
-    </w:p>
-    <w:p>
-      <w:pPr>
-        <w:spacing w:line="240" w:lineRule="auto"/>
-        <w:rPr>
-          <w:sz w:val="24"/>
-          <w:szCs w:val="24"/>
-        </w:rPr>
-      </w:pPr>
-    </w:p>
-    <w:p>
-      <w:pPr>
-        <w:spacing w:line="240" w:lineRule="auto"/>
-        <w:rPr>
-          <w:sz w:val="24"/>
-          <w:szCs w:val="24"/>
-        </w:rPr>
-      </w:pPr>
-    </w:p>
-    <w:p>
-      <w:pPr>
-        <w:spacing w:line="240" w:lineRule="auto"/>
-        <w:rPr>
-          <w:sz w:val="24"/>
-          <w:szCs w:val="24"/>
-        </w:rPr>
-      </w:pPr>
-    </w:p>
-    <w:p>
-      <w:pPr>
-        <w:spacing w:line="240" w:lineRule="auto"/>
-        <w:rPr>
-          <w:sz w:val="24"/>
-          <w:szCs w:val="24"/>
-        </w:rPr>
-      </w:pPr>
-    </w:p>
-    <w:p>
-      <w:pPr>
-        <w:spacing w:line="240" w:lineRule="auto"/>
-        <w:rPr>
-          <w:sz w:val="24"/>
-          <w:szCs w:val="24"/>
-        </w:rPr>
-      </w:pPr>
-    </w:p>
-    <w:p>
-      <w:pPr>
-        <w:spacing w:line="240" w:lineRule="auto"/>
-        <w:rPr>
-          <w:sz w:val="24"/>
-          <w:szCs w:val="24"/>
-        </w:rPr>
-      </w:pPr>
-    </w:p>
-    <w:p>
-      <w:pPr>
-        <w:spacing w:line="240" w:lineRule="auto"/>
-        <w:rPr>
-          <w:sz w:val="24"/>
-          <w:szCs w:val="24"/>
-        </w:rPr>
+      <w:r>
+        <w:rPr>
+          <w:sz w:val="24"/>
+          <w:szCs w:val="24"/>
+        </w:rPr>
+        <w:tab/>
+      </w:r>
+      <w:r>
+        <w:rPr>
+          <w:sz w:val="24"/>
+          <w:szCs w:val="24"/>
+        </w:rPr>
+        <w:t xml:space="preserve">The velocity data was very encouraging.  Looking at Figure </w:t>
+      </w:r>
+      <w:r>
+        <w:rPr>
+          <w:sz w:val="24"/>
+          <w:szCs w:val="24"/>
+        </w:rPr>
+        <w:t>6</w:t>
+      </w:r>
+      <w:r>
+        <w:rPr>
+          <w:sz w:val="24"/>
+          <w:szCs w:val="24"/>
+        </w:rPr>
+        <w:t xml:space="preserve"> we see four well distinguished groups as we were hoping.  There is some overlap between the velocities of ammunition B and C</w:t>
+      </w:r>
+      <w:r>
+        <w:rPr>
+          <w:sz w:val="24"/>
+          <w:szCs w:val="24"/>
+        </w:rPr>
+        <w:t>.  We will show that there is a significant difference between the two</w:t>
+      </w:r>
+      <w:r>
+        <w:rPr>
+          <w:sz w:val="24"/>
+          <w:szCs w:val="24"/>
+        </w:rPr>
+        <w:t xml:space="preserve">.  Figure </w:t>
+      </w:r>
+      <w:r>
+        <w:rPr>
+          <w:sz w:val="24"/>
+          <w:szCs w:val="24"/>
+        </w:rPr>
+        <w:t xml:space="preserve">7 displays the data split by Rifle 1 &amp; 2.  There appears to be an effect attributed to which rifle is used but we will show later that there is not.  Figure 8 shows the effect of shot number on velocity.  The velocity average does not change significantly over the shot counts measured.  Figure 9 displays the effect of ammunition on velocity.  Like the histogram in Figure 1, we see a clear distinction in average velocity and variance between ammunition choice.  </w:t>
+      </w:r>
+    </w:p>
+    <w:p>
+      <w:pPr>
+        <w:spacing w:line="240" w:lineRule="auto"/>
+        <w:rPr>
+          <w:sz w:val="24"/>
+          <w:szCs w:val="24"/>
+        </w:rPr>
+      </w:pPr>
+    </w:p>
+    <w:p>
+      <w:pPr>
+        <w:keepNext/>
+        <w:spacing w:line="240" w:lineRule="auto"/>
       </w:pPr>
       <w:r>
         <w:rPr>
@@ -5375,16 +5376,244 @@
           <w:szCs w:val="24"/>
         </w:rPr>
         <w:drawing>
-          <wp:anchor distT="0" distB="0" distL="114300" distR="114300" simplePos="0" relativeHeight="251661312" behindDoc="1" locked="0" layoutInCell="1" allowOverlap="1" wp14:anchorId="0C4D36BC" wp14:editId="55D7C96C">
+          <wp:anchor distT="0" distB="0" distL="114300" distR="114300" simplePos="0" relativeHeight="251673600" behindDoc="1" locked="0" layoutInCell="1" allowOverlap="1" wp14:anchorId="4C1CBDD5" wp14:editId="7404B8F9">
             <wp:simplePos x="0" y="0"/>
             <wp:positionH relativeFrom="column">
-              <wp:posOffset>3147194</wp:posOffset>
+              <wp:posOffset>3346450</wp:posOffset>
             </wp:positionH>
             <wp:positionV relativeFrom="paragraph">
-              <wp:posOffset>243840</wp:posOffset>
+              <wp:posOffset>27305</wp:posOffset>
             </wp:positionV>
-            <wp:extent cx="3383280" cy="2710287"/>
-            <wp:effectExtent l="0" t="0" r="7620" b="0"/>
+            <wp:extent cx="3166745" cy="2520950"/>
+            <wp:effectExtent l="19050" t="19050" r="14605" b="12700"/>
+            <wp:wrapNone/>
+            <wp:docPr id="22" name="Picture 22" descr="Diagram&#10;&#10;Description automatically generated"/>
+            <wp:cNvGraphicFramePr>
+              <a:graphicFrameLocks xmlns:a="http://schemas.openxmlformats.org/drawingml/2006/main" noChangeAspect="1"/>
+            </wp:cNvGraphicFramePr>
+            <a:graphic xmlns:a="http://schemas.openxmlformats.org/drawingml/2006/main">
+              <a:graphicData uri="http://schemas.openxmlformats.org/drawingml/2006/picture">
+                <pic:pic xmlns:pic="http://schemas.openxmlformats.org/drawingml/2006/picture">
+                  <pic:nvPicPr>
+                    <pic:cNvPr id="2" name="Picture 2" descr="Diagram&#10;&#10;Description automatically generated"/>
+                    <pic:cNvPicPr/>
+                  </pic:nvPicPr>
+                  <pic:blipFill>
+                    <a:blip r:embed="rId23" cstate="print">
+                      <a:extLst>
+                        <a:ext uri="{28A0092B-C50C-407E-A947-70E740481C1C}">
+                          <a14:useLocalDpi xmlns:a14="http://schemas.microsoft.com/office/drawing/2010/main" val="0"/>
+                        </a:ext>
+                      </a:extLst>
+                    </a:blip>
+                    <a:stretch>
+                      <a:fillRect/>
+                    </a:stretch>
+                  </pic:blipFill>
+                  <pic:spPr>
+                    <a:xfrm>
+                      <a:off x="0" y="0"/>
+                      <a:ext cx="3166745" cy="2520950"/>
+                    </a:xfrm>
+                    <a:prstGeom prst="rect">
+                      <a:avLst/>
+                    </a:prstGeom>
+                    <a:ln>
+                      <a:solidFill>
+                        <a:schemeClr val="tx1"/>
+                      </a:solidFill>
+                    </a:ln>
+                  </pic:spPr>
+                </pic:pic>
+              </a:graphicData>
+            </a:graphic>
+            <wp14:sizeRelH relativeFrom="page">
+              <wp14:pctWidth>0</wp14:pctWidth>
+            </wp14:sizeRelH>
+            <wp14:sizeRelV relativeFrom="page">
+              <wp14:pctHeight>0</wp14:pctHeight>
+            </wp14:sizeRelV>
+          </wp:anchor>
+        </w:drawing>
+      </w:r>
+      <w:r>
+        <w:rPr>
+          <w:noProof/>
+          <w:sz w:val="24"/>
+          <w:szCs w:val="24"/>
+        </w:rPr>
+        <mc:AlternateContent>
+          <mc:Choice Requires="wps">
+            <w:drawing>
+              <wp:anchor distT="45720" distB="45720" distL="114300" distR="114300" simplePos="0" relativeHeight="251672576" behindDoc="1" locked="0" layoutInCell="1" allowOverlap="1" wp14:anchorId="6DCA252B" wp14:editId="4730EB39">
+                <wp:simplePos x="0" y="0"/>
+                <wp:positionH relativeFrom="margin">
+                  <wp:posOffset>3340100</wp:posOffset>
+                </wp:positionH>
+                <wp:positionV relativeFrom="paragraph">
+                  <wp:posOffset>2587625</wp:posOffset>
+                </wp:positionV>
+                <wp:extent cx="3185795" cy="1404620"/>
+                <wp:effectExtent l="0" t="0" r="0" b="0"/>
+                <wp:wrapNone/>
+                <wp:docPr id="28" name="Text Box 2"/>
+                <wp:cNvGraphicFramePr>
+                  <a:graphicFrameLocks xmlns:a="http://schemas.openxmlformats.org/drawingml/2006/main"/>
+                </wp:cNvGraphicFramePr>
+                <a:graphic xmlns:a="http://schemas.openxmlformats.org/drawingml/2006/main">
+                  <a:graphicData uri="http://schemas.microsoft.com/office/word/2010/wordprocessingShape">
+                    <wps:wsp>
+                      <wps:cNvSpPr txBox="1">
+                        <a:spLocks noChangeArrowheads="1"/>
+                      </wps:cNvSpPr>
+                      <wps:spPr bwMode="auto">
+                        <a:xfrm>
+                          <a:off x="0" y="0"/>
+                          <a:ext cx="3185795" cy="1404620"/>
+                        </a:xfrm>
+                        <a:prstGeom prst="rect">
+                          <a:avLst/>
+                        </a:prstGeom>
+                        <a:solidFill>
+                          <a:srgbClr val="FFFFFF"/>
+                        </a:solidFill>
+                        <a:ln w="9525">
+                          <a:noFill/>
+                          <a:miter lim="800000"/>
+                          <a:headEnd/>
+                          <a:tailEnd/>
+                        </a:ln>
+                      </wps:spPr>
+                      <wps:txbx>
+                        <w:txbxContent>
+                          <w:p>
+                            <w:r>
+                              <w:rPr>
+                                <w:i/>
+                                <w:iCs/>
+                                <w:color w:val="44546A" w:themeColor="text2"/>
+                                <w:sz w:val="18"/>
+                                <w:szCs w:val="18"/>
+                              </w:rPr>
+                              <w:t>Figure 7: The median of Rifle-2 appears to be lower than Rifle-1.</w:t>
+                            </w:r>
+                          </w:p>
+                        </w:txbxContent>
+                      </wps:txbx>
+                      <wps:bodyPr rot="0" vert="horz" wrap="square" lIns="91440" tIns="45720" rIns="91440" bIns="45720" anchor="t" anchorCtr="0">
+                        <a:spAutoFit/>
+                      </wps:bodyPr>
+                    </wps:wsp>
+                  </a:graphicData>
+                </a:graphic>
+                <wp14:sizeRelH relativeFrom="margin">
+                  <wp14:pctWidth>0</wp14:pctWidth>
+                </wp14:sizeRelH>
+                <wp14:sizeRelV relativeFrom="margin">
+                  <wp14:pctHeight>20000</wp14:pctHeight>
+                </wp14:sizeRelV>
+              </wp:anchor>
+            </w:drawing>
+          </mc:Choice>
+          <mc:Fallback>
+            <w:pict>
+              <v:shape w14:anchorId="6DCA252B" id="Text Box 2" o:spid="_x0000_s1027" type="#_x0000_t202" style="position:absolute;margin-left:263pt;margin-top:203.75pt;width:250.85pt;height:110.6pt;z-index:-251643904;visibility:visible;mso-wrap-style:square;mso-width-percent:0;mso-height-percent:200;mso-wrap-distance-left:9pt;mso-wrap-distance-top:3.6pt;mso-wrap-distance-right:9pt;mso-wrap-distance-bottom:3.6pt;mso-position-horizontal:absolute;mso-position-horizontal-relative:margin;mso-position-vertical:absolute;mso-position-vertical-relative:text;mso-width-percent:0;mso-height-percent:200;mso-width-relative:margin;mso-height-relative:margin;v-text-anchor:top" o:gfxdata="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" stroked="f">
+                <v:textbox style="mso-fit-shape-to-text:t">
+                  <w:txbxContent>
+                    <w:p>
+                      <w:r>
+                        <w:rPr>
+                          <w:i/>
+                          <w:iCs/>
+                          <w:color w:val="44546A" w:themeColor="text2"/>
+                          <w:sz w:val="18"/>
+                          <w:szCs w:val="18"/>
+                        </w:rPr>
+                        <w:t>Figure 7: The median of Rifle-2 appears to be lower than Rifle-1.</w:t>
+                      </w:r>
+                    </w:p>
+                  </w:txbxContent>
+                </v:textbox>
+                <w10:wrap anchorx="margin"/>
+              </v:shape>
+            </w:pict>
+          </mc:Fallback>
+        </mc:AlternateContent>
+      </w:r>
+      <w:r>
+        <w:drawing>
+          <wp:inline distT="0" distB="0" distL="0" distR="0" wp14:anchorId="7BE07F6F" wp14:editId="2D0A2398">
+            <wp:extent cx="3175000" cy="2515714"/>
+            <wp:effectExtent l="19050" t="19050" r="25400" b="18415"/>
+            <wp:docPr id="1" name="Picture 1" descr="Chart, histogram&#10;&#10;Description automatically generated"/>
+            <wp:cNvGraphicFramePr>
+              <a:graphicFrameLocks xmlns:a="http://schemas.openxmlformats.org/drawingml/2006/main" noChangeAspect="1"/>
+            </wp:cNvGraphicFramePr>
+            <a:graphic xmlns:a="http://schemas.openxmlformats.org/drawingml/2006/main">
+              <a:graphicData uri="http://schemas.openxmlformats.org/drawingml/2006/picture">
+                <pic:pic xmlns:pic="http://schemas.openxmlformats.org/drawingml/2006/picture">
+                  <pic:nvPicPr>
+                    <pic:cNvPr id="1" name="Picture 1" descr="Chart, histogram&#10;&#10;Description automatically generated"/>
+                    <pic:cNvPicPr/>
+                  </pic:nvPicPr>
+                  <pic:blipFill>
+                    <a:blip r:embed="rId24">
+                      <a:extLst>
+                        <a:ext uri="{28A0092B-C50C-407E-A947-70E740481C1C}">
+                          <a14:useLocalDpi xmlns:a14="http://schemas.microsoft.com/office/drawing/2010/main" val="0"/>
+                        </a:ext>
+                      </a:extLst>
+                    </a:blip>
+                    <a:stretch>
+                      <a:fillRect/>
+                    </a:stretch>
+                  </pic:blipFill>
+                  <pic:spPr>
+                    <a:xfrm>
+                      <a:off x="0" y="0"/>
+                      <a:ext cx="3175000" cy="2515714"/>
+                    </a:xfrm>
+                    <a:prstGeom prst="rect">
+                      <a:avLst/>
+                    </a:prstGeom>
+                    <a:ln>
+                      <a:solidFill>
+                        <a:schemeClr val="tx1"/>
+                      </a:solidFill>
+                    </a:ln>
+                  </pic:spPr>
+                </pic:pic>
+              </a:graphicData>
+            </a:graphic>
+          </wp:inline>
+        </w:drawing>
+      </w:r>
+    </w:p>
+    <w:p>
+      <w:pPr>
+        <w:pStyle w:val="Caption"/>
+        <w:rPr>
+          <w:sz w:val="24"/>
+          <w:szCs w:val="24"/>
+        </w:rPr>
+      </w:pPr>
+      <w:r>
+        <w:rPr>
+          <w:noProof/>
+          <w:sz w:val="24"/>
+          <w:szCs w:val="24"/>
+        </w:rPr>
+        <w:drawing>
+          <wp:anchor distT="0" distB="0" distL="114300" distR="114300" simplePos="0" relativeHeight="251674624" behindDoc="1" locked="0" layoutInCell="1" allowOverlap="1" wp14:anchorId="0C4D36BC" wp14:editId="2ACB6FCF">
+            <wp:simplePos x="0" y="0"/>
+            <wp:positionH relativeFrom="margin">
+              <wp:posOffset>3393440</wp:posOffset>
+            </wp:positionH>
+            <wp:positionV relativeFrom="paragraph">
+              <wp:posOffset>249555</wp:posOffset>
+            </wp:positionV>
+            <wp:extent cx="3202305" cy="2565400"/>
+            <wp:effectExtent l="0" t="0" r="0" b="6350"/>
             <wp:wrapNone/>
             <wp:docPr id="21" name="Picture 21"/>
             <wp:cNvGraphicFramePr>
@@ -5400,7 +5629,7 @@
                     </pic:cNvPicPr>
                   </pic:nvPicPr>
                   <pic:blipFill>
-                    <a:blip r:embed="rId23">
+                    <a:blip r:embed="rId25">
                       <a:extLst>
                         <a:ext uri="{28A0092B-C50C-407E-A947-70E740481C1C}">
                           <a14:useLocalDpi xmlns:a14="http://schemas.microsoft.com/office/drawing/2010/main" val="0"/>
@@ -5415,7 +5644,7 @@
                   <pic:spPr bwMode="auto">
                     <a:xfrm>
                       <a:off x="0" y="0"/>
-                      <a:ext cx="3383280" cy="2710287"/>
+                      <a:ext cx="3202305" cy="2565400"/>
                     </a:xfrm>
                     <a:prstGeom prst="rect">
                       <a:avLst/>
@@ -5434,96 +5663,6 @@
           </wp:anchor>
         </w:drawing>
       </w:r>
-    </w:p>
-    <w:p>
-      <w:pPr>
-        <w:spacing w:line="240" w:lineRule="auto"/>
-        <w:rPr>
-          <w:sz w:val="24"/>
-          <w:szCs w:val="24"/>
-        </w:rPr>
-      </w:pPr>
-    </w:p>
-    <w:p>
-      <w:pPr>
-        <w:spacing w:line="240" w:lineRule="auto"/>
-        <w:rPr>
-          <w:sz w:val="24"/>
-          <w:szCs w:val="24"/>
-        </w:rPr>
-      </w:pPr>
-    </w:p>
-    <w:p>
-      <w:pPr>
-        <w:spacing w:line="240" w:lineRule="auto"/>
-        <w:rPr>
-          <w:sz w:val="24"/>
-          <w:szCs w:val="24"/>
-        </w:rPr>
-      </w:pPr>
-    </w:p>
-    <w:p>
-      <w:pPr>
-        <w:spacing w:line="240" w:lineRule="auto"/>
-        <w:rPr>
-          <w:sz w:val="24"/>
-          <w:szCs w:val="24"/>
-        </w:rPr>
-      </w:pPr>
-    </w:p>
-    <w:p>
-      <w:pPr>
-        <w:spacing w:line="240" w:lineRule="auto"/>
-        <w:rPr>
-          <w:sz w:val="24"/>
-          <w:szCs w:val="24"/>
-        </w:rPr>
-      </w:pPr>
-    </w:p>
-    <w:p>
-      <w:pPr>
-        <w:spacing w:line="240" w:lineRule="auto"/>
-        <w:rPr>
-          <w:sz w:val="24"/>
-          <w:szCs w:val="24"/>
-        </w:rPr>
-      </w:pPr>
-    </w:p>
-    <w:p>
-      <w:pPr>
-        <w:spacing w:line="240" w:lineRule="auto"/>
-        <w:rPr>
-          <w:sz w:val="24"/>
-          <w:szCs w:val="24"/>
-        </w:rPr>
-      </w:pPr>
-    </w:p>
-    <w:p>
-      <w:pPr>
-        <w:spacing w:line="240" w:lineRule="auto"/>
-        <w:rPr>
-          <w:sz w:val="24"/>
-          <w:szCs w:val="24"/>
-        </w:rPr>
-      </w:pPr>
-    </w:p>
-    <w:p>
-      <w:pPr>
-        <w:spacing w:line="240" w:lineRule="auto"/>
-        <w:rPr>
-          <w:sz w:val="24"/>
-          <w:szCs w:val="24"/>
-        </w:rPr>
-      </w:pPr>
-    </w:p>
-    <w:p>
-      <w:pPr>
-        <w:spacing w:line="240" w:lineRule="auto"/>
-        <w:rPr>
-          <w:sz w:val="24"/>
-          <w:szCs w:val="24"/>
-        </w:rPr>
-      </w:pPr>
       <w:r>
         <w:rPr>
           <w:noProof/>
@@ -5531,16 +5670,16 @@
           <w:szCs w:val="24"/>
         </w:rPr>
         <w:drawing>
-          <wp:anchor distT="0" distB="0" distL="114300" distR="114300" simplePos="0" relativeHeight="251663360" behindDoc="1" locked="0" layoutInCell="1" allowOverlap="1" wp14:anchorId="0162D3CE" wp14:editId="0EB214DF">
+          <wp:anchor distT="0" distB="0" distL="114300" distR="114300" simplePos="0" relativeHeight="251667456" behindDoc="1" locked="0" layoutInCell="1" allowOverlap="1" wp14:anchorId="0162D3CE" wp14:editId="6566529F">
             <wp:simplePos x="0" y="0"/>
-            <wp:positionH relativeFrom="column">
-              <wp:posOffset>3147060</wp:posOffset>
+            <wp:positionH relativeFrom="margin">
+              <wp:align>left</wp:align>
             </wp:positionH>
             <wp:positionV relativeFrom="paragraph">
-              <wp:posOffset>213995</wp:posOffset>
+              <wp:posOffset>249555</wp:posOffset>
             </wp:positionV>
-            <wp:extent cx="3383280" cy="2710472"/>
-            <wp:effectExtent l="0" t="0" r="7620" b="0"/>
+            <wp:extent cx="3159760" cy="2533650"/>
+            <wp:effectExtent l="0" t="0" r="2540" b="0"/>
             <wp:wrapNone/>
             <wp:docPr id="23" name="Picture 23"/>
             <wp:cNvGraphicFramePr>
@@ -5556,7 +5695,7 @@
                     </pic:cNvPicPr>
                   </pic:nvPicPr>
                   <pic:blipFill>
-                    <a:blip r:embed="rId24">
+                    <a:blip r:embed="rId26">
                       <a:extLst>
                         <a:ext uri="{28A0092B-C50C-407E-A947-70E740481C1C}">
                           <a14:useLocalDpi xmlns:a14="http://schemas.microsoft.com/office/drawing/2010/main" val="0"/>
@@ -5571,7 +5710,7 @@
                   <pic:spPr bwMode="auto">
                     <a:xfrm>
                       <a:off x="0" y="0"/>
-                      <a:ext cx="3383280" cy="2710472"/>
+                      <a:ext cx="3159760" cy="2533650"/>
                     </a:xfrm>
                     <a:prstGeom prst="rect">
                       <a:avLst/>
@@ -5591,72 +5730,405 @@
         </w:drawing>
       </w:r>
       <w:r>
+        <w:t xml:space="preserve">Figure </w:t>
+      </w:r>
+      <w:fldSimple w:instr=" SEQ Figure \* ARABIC ">
+        <w:r>
+          <w:rPr>
+            <w:noProof/>
+          </w:rPr>
+          <w:t>6</w:t>
+        </w:r>
+      </w:fldSimple>
+      <w:r>
+        <w:t>: A clear distinction between ammunitions can be observed.</w:t>
+      </w:r>
+    </w:p>
+    <w:p>
+      <w:pPr>
+        <w:keepNext/>
+        <w:spacing w:line="240" w:lineRule="auto"/>
+      </w:pPr>
+    </w:p>
+    <w:p>
+      <w:pPr>
+        <w:pStyle w:val="Caption"/>
+        <w:tabs>
+          <w:tab w:val="left" w:pos="5910"/>
+        </w:tabs>
+        <w:rPr>
+          <w:sz w:val="24"/>
+          <w:szCs w:val="24"/>
+        </w:rPr>
+      </w:pPr>
+      <w:r>
+        <w:tab/>
+      </w:r>
+    </w:p>
+    <w:p>
+      <w:pPr>
+        <w:spacing w:line="240" w:lineRule="auto"/>
+        <w:rPr>
+          <w:sz w:val="24"/>
+          <w:szCs w:val="24"/>
+        </w:rPr>
+      </w:pPr>
+    </w:p>
+    <w:p>
+      <w:pPr>
+        <w:spacing w:line="240" w:lineRule="auto"/>
+        <w:rPr>
+          <w:sz w:val="24"/>
+          <w:szCs w:val="24"/>
+        </w:rPr>
+      </w:pPr>
+    </w:p>
+    <w:p>
+      <w:pPr>
+        <w:spacing w:line="240" w:lineRule="auto"/>
+        <w:rPr>
+          <w:sz w:val="24"/>
+          <w:szCs w:val="24"/>
+        </w:rPr>
+      </w:pPr>
+    </w:p>
+    <w:p>
+      <w:pPr>
+        <w:spacing w:line="240" w:lineRule="auto"/>
+        <w:rPr>
+          <w:sz w:val="24"/>
+          <w:szCs w:val="24"/>
+        </w:rPr>
+      </w:pPr>
+    </w:p>
+    <w:p>
+      <w:pPr>
+        <w:spacing w:line="240" w:lineRule="auto"/>
+        <w:rPr>
+          <w:sz w:val="24"/>
+          <w:szCs w:val="24"/>
+        </w:rPr>
+      </w:pPr>
+    </w:p>
+    <w:p>
+      <w:pPr>
+        <w:spacing w:line="240" w:lineRule="auto"/>
+        <w:rPr>
+          <w:sz w:val="24"/>
+          <w:szCs w:val="24"/>
+        </w:rPr>
+      </w:pPr>
+    </w:p>
+    <w:p>
+      <w:pPr>
+        <w:spacing w:line="240" w:lineRule="auto"/>
+        <w:rPr>
+          <w:sz w:val="24"/>
+          <w:szCs w:val="24"/>
+        </w:rPr>
+      </w:pPr>
+      <w:r>
         <w:rPr>
           <w:noProof/>
           <w:sz w:val="24"/>
           <w:szCs w:val="24"/>
         </w:rPr>
-        <w:drawing>
-          <wp:anchor distT="0" distB="0" distL="114300" distR="114300" simplePos="0" relativeHeight="251662336" behindDoc="1" locked="0" layoutInCell="1" allowOverlap="1" wp14:anchorId="4C1CBDD5" wp14:editId="2ADA2B0B">
-            <wp:simplePos x="0" y="0"/>
-            <wp:positionH relativeFrom="column">
-              <wp:posOffset>-491490</wp:posOffset>
-            </wp:positionH>
-            <wp:positionV relativeFrom="paragraph">
-              <wp:posOffset>210820</wp:posOffset>
-            </wp:positionV>
-            <wp:extent cx="3383280" cy="2706624"/>
-            <wp:effectExtent l="19050" t="19050" r="26670" b="17780"/>
-            <wp:wrapNone/>
-            <wp:docPr id="22" name="Picture 22" descr="Diagram&#10;&#10;Description automatically generated"/>
-            <wp:cNvGraphicFramePr>
-              <a:graphicFrameLocks xmlns:a="http://schemas.openxmlformats.org/drawingml/2006/main" noChangeAspect="1"/>
-            </wp:cNvGraphicFramePr>
-            <a:graphic xmlns:a="http://schemas.openxmlformats.org/drawingml/2006/main">
-              <a:graphicData uri="http://schemas.openxmlformats.org/drawingml/2006/picture">
-                <pic:pic xmlns:pic="http://schemas.openxmlformats.org/drawingml/2006/picture">
-                  <pic:nvPicPr>
-                    <pic:cNvPr id="2" name="Picture 2" descr="Diagram&#10;&#10;Description automatically generated"/>
-                    <pic:cNvPicPr/>
-                  </pic:nvPicPr>
-                  <pic:blipFill>
-                    <a:blip r:embed="rId25" cstate="print">
-                      <a:extLst>
-                        <a:ext uri="{28A0092B-C50C-407E-A947-70E740481C1C}">
-                          <a14:useLocalDpi xmlns:a14="http://schemas.microsoft.com/office/drawing/2010/main" val="0"/>
-                        </a:ext>
-                      </a:extLst>
-                    </a:blip>
-                    <a:stretch>
-                      <a:fillRect/>
-                    </a:stretch>
-                  </pic:blipFill>
-                  <pic:spPr>
-                    <a:xfrm>
-                      <a:off x="0" y="0"/>
-                      <a:ext cx="3383280" cy="2706624"/>
-                    </a:xfrm>
-                    <a:prstGeom prst="rect">
-                      <a:avLst/>
-                    </a:prstGeom>
-                    <a:ln>
-                      <a:solidFill>
-                        <a:schemeClr val="tx1"/>
-                      </a:solidFill>
-                    </a:ln>
-                  </pic:spPr>
-                </pic:pic>
-              </a:graphicData>
-            </a:graphic>
-            <wp14:sizeRelH relativeFrom="margin">
-              <wp14:pctWidth>0</wp14:pctWidth>
-            </wp14:sizeRelH>
-            <wp14:sizeRelV relativeFrom="margin">
-              <wp14:pctHeight>0</wp14:pctHeight>
-            </wp14:sizeRelV>
-          </wp:anchor>
-        </w:drawing>
-      </w:r>
+        <mc:AlternateContent>
+          <mc:Choice Requires="wps">
+            <w:drawing>
+              <wp:anchor distT="45720" distB="45720" distL="114300" distR="114300" simplePos="0" relativeHeight="251669504" behindDoc="1" locked="0" layoutInCell="1" allowOverlap="1" wp14:anchorId="05412B5E" wp14:editId="38A77200">
+                <wp:simplePos x="0" y="0"/>
+                <wp:positionH relativeFrom="margin">
+                  <wp:posOffset>3390900</wp:posOffset>
+                </wp:positionH>
+                <wp:positionV relativeFrom="paragraph">
+                  <wp:posOffset>250191</wp:posOffset>
+                </wp:positionV>
+                <wp:extent cx="3185795" cy="457200"/>
+                <wp:effectExtent l="0" t="0" r="0" b="0"/>
+                <wp:wrapNone/>
+                <wp:docPr id="27" name="Text Box 2"/>
+                <wp:cNvGraphicFramePr>
+                  <a:graphicFrameLocks xmlns:a="http://schemas.openxmlformats.org/drawingml/2006/main"/>
+                </wp:cNvGraphicFramePr>
+                <a:graphic xmlns:a="http://schemas.openxmlformats.org/drawingml/2006/main">
+                  <a:graphicData uri="http://schemas.microsoft.com/office/word/2010/wordprocessingShape">
+                    <wps:wsp>
+                      <wps:cNvSpPr txBox="1">
+                        <a:spLocks noChangeArrowheads="1"/>
+                      </wps:cNvSpPr>
+                      <wps:spPr bwMode="auto">
+                        <a:xfrm>
+                          <a:off x="0" y="0"/>
+                          <a:ext cx="3185795" cy="457200"/>
+                        </a:xfrm>
+                        <a:prstGeom prst="rect">
+                          <a:avLst/>
+                        </a:prstGeom>
+                        <a:solidFill>
+                          <a:srgbClr val="FFFFFF"/>
+                        </a:solidFill>
+                        <a:ln w="9525">
+                          <a:noFill/>
+                          <a:miter lim="800000"/>
+                          <a:headEnd/>
+                          <a:tailEnd/>
+                        </a:ln>
+                      </wps:spPr>
+                      <wps:txbx>
+                        <w:txbxContent>
+                          <w:p>
+                            <w:pPr>
+                              <w:pStyle w:val="Caption"/>
+                              <w:rPr>
+                                <w:sz w:val="24"/>
+                                <w:szCs w:val="24"/>
+                              </w:rPr>
+                            </w:pPr>
+                            <w:r>
+                              <w:t xml:space="preserve">Figure </w:t>
+                            </w:r>
+                            <w:r>
+                              <w:t>9</w:t>
+                            </w:r>
+                            <w:r>
+                              <w:t xml:space="preserve">: </w:t>
+                            </w:r>
+                            <w:r>
+                              <w:t xml:space="preserve">It is clear from the above boxplot that velocity and variance are unique within each group. </w:t>
+                            </w:r>
+                          </w:p>
+                          <w:p/>
+                        </w:txbxContent>
+                      </wps:txbx>
+                      <wps:bodyPr rot="0" vert="horz" wrap="square" lIns="91440" tIns="45720" rIns="91440" bIns="45720" anchor="t" anchorCtr="0">
+                        <a:noAutofit/>
+                      </wps:bodyPr>
+                    </wps:wsp>
+                  </a:graphicData>
+                </a:graphic>
+                <wp14:sizeRelH relativeFrom="margin">
+                  <wp14:pctWidth>0</wp14:pctWidth>
+                </wp14:sizeRelH>
+                <wp14:sizeRelV relativeFrom="margin">
+                  <wp14:pctHeight>0</wp14:pctHeight>
+                </wp14:sizeRelV>
+              </wp:anchor>
+            </w:drawing>
+          </mc:Choice>
+          <mc:Fallback>
+            <w:pict>
+              <v:shape w14:anchorId="05412B5E" id="_x0000_s1028" type="#_x0000_t202" style="position:absolute;margin-left:267pt;margin-top:19.7pt;width:250.85pt;height:36pt;z-index:-251646976;visibility:visible;mso-wrap-style:square;mso-width-percent:0;mso-height-percent:0;mso-wrap-distance-left:9pt;mso-wrap-distance-top:3.6pt;mso-wrap-distance-right:9pt;mso-wrap-distance-bottom:3.6pt;mso-position-horizontal:absolute;mso-position-horizontal-relative:margin;mso-position-vertical:absolute;mso-position-vertical-relative:text;mso-width-percent:0;mso-height-percent:0;mso-width-relative:margin;mso-height-relative:margin;v-text-anchor:top" o:gfxdata="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" stroked="f">
+                <v:textbox>
+                  <w:txbxContent>
+                    <w:p>
+                      <w:pPr>
+                        <w:pStyle w:val="Caption"/>
+                        <w:rPr>
+                          <w:sz w:val="24"/>
+                          <w:szCs w:val="24"/>
+                        </w:rPr>
+                      </w:pPr>
+                      <w:r>
+                        <w:t xml:space="preserve">Figure </w:t>
+                      </w:r>
+                      <w:r>
+                        <w:t>9</w:t>
+                      </w:r>
+                      <w:r>
+                        <w:t xml:space="preserve">: </w:t>
+                      </w:r>
+                      <w:r>
+                        <w:t xml:space="preserve">It is clear from the above boxplot that velocity and variance are unique within each group. </w:t>
+                      </w:r>
+                    </w:p>
+                    <w:p/>
+                  </w:txbxContent>
+                </v:textbox>
+                <w10:wrap anchorx="margin"/>
+              </v:shape>
+            </w:pict>
+          </mc:Fallback>
+        </mc:AlternateContent>
+      </w:r>
+      <w:r>
+        <w:rPr>
+          <w:noProof/>
+          <w:sz w:val="24"/>
+          <w:szCs w:val="24"/>
+        </w:rPr>
+        <mc:AlternateContent>
+          <mc:Choice Requires="wps">
+            <w:drawing>
+              <wp:anchor distT="45720" distB="45720" distL="114300" distR="114300" simplePos="0" relativeHeight="251665408" behindDoc="1" locked="0" layoutInCell="1" allowOverlap="1" wp14:anchorId="47A5E65A" wp14:editId="4397A306">
+                <wp:simplePos x="0" y="0"/>
+                <wp:positionH relativeFrom="margin">
+                  <wp:posOffset>-50800</wp:posOffset>
+                </wp:positionH>
+                <wp:positionV relativeFrom="paragraph">
+                  <wp:posOffset>199391</wp:posOffset>
+                </wp:positionV>
+                <wp:extent cx="3185795" cy="508000"/>
+                <wp:effectExtent l="0" t="0" r="0" b="6350"/>
+                <wp:wrapNone/>
+                <wp:docPr id="217" name="Text Box 2"/>
+                <wp:cNvGraphicFramePr>
+                  <a:graphicFrameLocks xmlns:a="http://schemas.openxmlformats.org/drawingml/2006/main"/>
+                </wp:cNvGraphicFramePr>
+                <a:graphic xmlns:a="http://schemas.openxmlformats.org/drawingml/2006/main">
+                  <a:graphicData uri="http://schemas.microsoft.com/office/word/2010/wordprocessingShape">
+                    <wps:wsp>
+                      <wps:cNvSpPr txBox="1">
+                        <a:spLocks noChangeArrowheads="1"/>
+                      </wps:cNvSpPr>
+                      <wps:spPr bwMode="auto">
+                        <a:xfrm>
+                          <a:off x="0" y="0"/>
+                          <a:ext cx="3185795" cy="508000"/>
+                        </a:xfrm>
+                        <a:prstGeom prst="rect">
+                          <a:avLst/>
+                        </a:prstGeom>
+                        <a:solidFill>
+                          <a:srgbClr val="FFFFFF"/>
+                        </a:solidFill>
+                        <a:ln w="9525">
+                          <a:noFill/>
+                          <a:miter lim="800000"/>
+                          <a:headEnd/>
+                          <a:tailEnd/>
+                        </a:ln>
+                      </wps:spPr>
+                      <wps:txbx>
+                        <w:txbxContent>
+                          <w:p>
+                            <w:pPr>
+                              <w:pStyle w:val="Caption"/>
+                              <w:rPr>
+                                <w:sz w:val="24"/>
+                                <w:szCs w:val="24"/>
+                              </w:rPr>
+                            </w:pPr>
+                            <w:r>
+                              <w:t xml:space="preserve">Figure </w:t>
+                            </w:r>
+                            <w:r>
+                              <w:t>8</w:t>
+                            </w:r>
+                            <w:r>
+                              <w:t xml:space="preserve">: </w:t>
+                            </w:r>
+                            <w:r>
+                              <w:t>The mean value for each ammunition does not appear to be changing with shot number.</w:t>
+                            </w:r>
+                          </w:p>
+                          <w:p/>
+                        </w:txbxContent>
+                      </wps:txbx>
+                      <wps:bodyPr rot="0" vert="horz" wrap="square" lIns="91440" tIns="45720" rIns="91440" bIns="45720" anchor="t" anchorCtr="0">
+                        <a:noAutofit/>
+                      </wps:bodyPr>
+                    </wps:wsp>
+                  </a:graphicData>
+                </a:graphic>
+                <wp14:sizeRelH relativeFrom="margin">
+                  <wp14:pctWidth>0</wp14:pctWidth>
+                </wp14:sizeRelH>
+                <wp14:sizeRelV relativeFrom="margin">
+                  <wp14:pctHeight>0</wp14:pctHeight>
+                </wp14:sizeRelV>
+              </wp:anchor>
+            </w:drawing>
+          </mc:Choice>
+          <mc:Fallback>
+            <w:pict>
+              <v:shape w14:anchorId="47A5E65A" id="_x0000_s1029" type="#_x0000_t202" style="position:absolute;margin-left:-4pt;margin-top:15.7pt;width:250.85pt;height:40pt;z-index:-251651072;visibility:visible;mso-wrap-style:square;mso-width-percent:0;mso-height-percent:0;mso-wrap-distance-left:9pt;mso-wrap-distance-top:3.6pt;mso-wrap-distance-right:9pt;mso-wrap-distance-bottom:3.6pt;mso-position-horizontal:absolute;mso-position-horizontal-relative:margin;mso-position-vertical:absolute;mso-position-vertical-relative:text;mso-width-percent:0;mso-height-percent:0;mso-width-relative:margin;mso-height-relative:margin;v-text-anchor:top" o:gfxdata="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" stroked="f">
+                <v:textbox>
+                  <w:txbxContent>
+                    <w:p>
+                      <w:pPr>
+                        <w:pStyle w:val="Caption"/>
+                        <w:rPr>
+                          <w:sz w:val="24"/>
+                          <w:szCs w:val="24"/>
+                        </w:rPr>
+                      </w:pPr>
+                      <w:r>
+                        <w:t xml:space="preserve">Figure </w:t>
+                      </w:r>
+                      <w:r>
+                        <w:t>8</w:t>
+                      </w:r>
+                      <w:r>
+                        <w:t xml:space="preserve">: </w:t>
+                      </w:r>
+                      <w:r>
+                        <w:t>The mean value for each ammunition does not appear to be changing with shot number.</w:t>
+                      </w:r>
+                    </w:p>
+                    <w:p/>
+                  </w:txbxContent>
+                </v:textbox>
+                <w10:wrap anchorx="margin"/>
+              </v:shape>
+            </w:pict>
+          </mc:Fallback>
+        </mc:AlternateContent>
+      </w:r>
+    </w:p>
+    <w:p>
+      <w:pPr>
+        <w:spacing w:line="240" w:lineRule="auto"/>
+        <w:rPr>
+          <w:sz w:val="24"/>
+          <w:szCs w:val="24"/>
+        </w:rPr>
+      </w:pPr>
+    </w:p>
+    <w:p>
+      <w:pPr>
+        <w:spacing w:line="240" w:lineRule="auto"/>
+        <w:rPr>
+          <w:sz w:val="24"/>
+          <w:szCs w:val="24"/>
+        </w:rPr>
+      </w:pPr>
+    </w:p>
+    <w:p>
+      <w:pPr>
+        <w:spacing w:line="240" w:lineRule="auto"/>
+        <w:rPr>
+          <w:sz w:val="24"/>
+          <w:szCs w:val="24"/>
+        </w:rPr>
+      </w:pPr>
+    </w:p>
+    <w:p>
+      <w:pPr>
+        <w:spacing w:line="240" w:lineRule="auto"/>
+        <w:rPr>
+          <w:sz w:val="24"/>
+          <w:szCs w:val="24"/>
+        </w:rPr>
+      </w:pPr>
+    </w:p>
+    <w:p>
+      <w:pPr>
+        <w:spacing w:line="240" w:lineRule="auto"/>
+        <w:rPr>
+          <w:sz w:val="24"/>
+          <w:szCs w:val="24"/>
+        </w:rPr>
+      </w:pPr>
+    </w:p>
+    <w:p>
+      <w:pPr>
+        <w:spacing w:line="240" w:lineRule="auto"/>
+        <w:rPr>
+          <w:sz w:val="24"/>
+          <w:szCs w:val="24"/>
+        </w:rPr>
+      </w:pPr>
     </w:p>
     <w:p>
       <w:pPr>
@@ -5790,7 +6262,7 @@
                     </pic:cNvPicPr>
                   </pic:nvPicPr>
                   <pic:blipFill>
-                    <a:blip r:embed="rId26">
+                    <a:blip r:embed="rId27">
                       <a:extLst>
                         <a:ext uri="{28A0092B-C50C-407E-A947-70E740481C1C}">
                           <a14:useLocalDpi xmlns:a14="http://schemas.microsoft.com/office/drawing/2010/main" val="0"/>
@@ -5933,7 +6405,6 @@
           <w:sz w:val="24"/>
           <w:szCs w:val="24"/>
         </w:rPr>
-        <w:lastRenderedPageBreak/>
         <w:drawing>
           <wp:inline distT="0" distB="0" distL="0" distR="0" wp14:anchorId="52730646" wp14:editId="62C431D6">
             <wp:extent cx="4572009" cy="3657607"/>
@@ -5950,7 +6421,7 @@
                     <pic:cNvPicPr/>
                   </pic:nvPicPr>
                   <pic:blipFill>
-                    <a:blip r:embed="rId27">
+                    <a:blip r:embed="rId28">
                       <a:extLst>
                         <a:ext uri="{28A0092B-C50C-407E-A947-70E740481C1C}">
                           <a14:useLocalDpi xmlns:a14="http://schemas.microsoft.com/office/drawing/2010/main" val="0"/>
@@ -6017,7 +6488,7 @@
                     </pic:cNvPicPr>
                   </pic:nvPicPr>
                   <pic:blipFill>
-                    <a:blip r:embed="rId28">
+                    <a:blip r:embed="rId29">
                       <a:extLst>
                         <a:ext uri="{28A0092B-C50C-407E-A947-70E740481C1C}">
                           <a14:useLocalDpi xmlns:a14="http://schemas.microsoft.com/office/drawing/2010/main" val="0"/>
@@ -6096,7 +6567,7 @@
                     </pic:cNvPicPr>
                   </pic:nvPicPr>
                   <pic:blipFill>
-                    <a:blip r:embed="rId29">
+                    <a:blip r:embed="rId30">
                       <a:extLst>
                         <a:ext uri="{28A0092B-C50C-407E-A947-70E740481C1C}">
                           <a14:useLocalDpi xmlns:a14="http://schemas.microsoft.com/office/drawing/2010/main" val="0"/>
@@ -6169,6 +6640,7 @@
           <w:sz w:val="24"/>
           <w:szCs w:val="24"/>
         </w:rPr>
+        <w:lastRenderedPageBreak/>
         <w:t>Data Gathering</w:t>
       </w:r>
     </w:p>

</xml_diff>

<commit_message>
done with bsiks proof reading
</commit_message>
<xml_diff>
--- a/Stat 684 V1.docx
+++ b/Stat 684 V1.docx
@@ -433,19 +433,19 @@
           <w:sz w:val="28"/>
           <w:szCs w:val="28"/>
         </w:rPr>
-        <w:t>Introduction….…………………………………………………………………………………..3</w:t>
-      </w:r>
-    </w:p>
-    <w:p>
-      <w:pPr>
-        <w:spacing w:line="240" w:lineRule="auto"/>
+        <w:t>Introduction….………………………………………………………………………………</w:t>
+      </w:r>
+      <w:proofErr w:type="gramStart"/>
+      <w:r>
         <w:rPr>
           <w:b/>
           <w:bCs/>
           <w:sz w:val="28"/>
           <w:szCs w:val="28"/>
         </w:rPr>
-      </w:pPr>
+        <w:t>…..</w:t>
+      </w:r>
+      <w:proofErr w:type="gramEnd"/>
       <w:r>
         <w:rPr>
           <w:b/>
@@ -453,28 +453,28 @@
           <w:sz w:val="28"/>
           <w:szCs w:val="28"/>
         </w:rPr>
-        <w:t>Does Velocity Matter..</w:t>
-      </w:r>
-      <w:r>
+        <w:t>3</w:t>
+      </w:r>
+    </w:p>
+    <w:p>
+      <w:pPr>
+        <w:spacing w:line="240" w:lineRule="auto"/>
         <w:rPr>
           <w:b/>
           <w:bCs/>
           <w:sz w:val="28"/>
           <w:szCs w:val="28"/>
         </w:rPr>
-        <w:t>……………………………………………………………………....4</w:t>
-      </w:r>
-    </w:p>
-    <w:p>
-      <w:pPr>
-        <w:spacing w:line="240" w:lineRule="auto"/>
+      </w:pPr>
+      <w:r>
         <w:rPr>
           <w:b/>
           <w:bCs/>
           <w:sz w:val="28"/>
           <w:szCs w:val="28"/>
         </w:rPr>
-      </w:pPr>
+        <w:t>Does Velocity Matter..</w:t>
+      </w:r>
       <w:r>
         <w:rPr>
           <w:b/>
@@ -482,8 +482,9 @@
           <w:sz w:val="28"/>
           <w:szCs w:val="28"/>
         </w:rPr>
-        <w:t>Data Gathering………………………………………………………………………………....</w:t>
-      </w:r>
+        <w:t>……………………………………………………………………....</w:t>
+      </w:r>
+      <w:proofErr w:type="gramStart"/>
       <w:r>
         <w:rPr>
           <w:b/>
@@ -491,8 +492,9 @@
           <w:sz w:val="28"/>
           <w:szCs w:val="28"/>
         </w:rPr>
-        <w:t>8</w:t>
-      </w:r>
+        <w:t>4</w:t>
+      </w:r>
+      <w:proofErr w:type="gramEnd"/>
     </w:p>
     <w:p>
       <w:pPr>
@@ -511,7 +513,7 @@
           <w:sz w:val="28"/>
           <w:szCs w:val="28"/>
         </w:rPr>
-        <w:t>Finding</w:t>
+        <w:t>Data Gathering………………………………………………………………………………....</w:t>
       </w:r>
       <w:r>
         <w:rPr>
@@ -520,17 +522,19 @@
           <w:sz w:val="28"/>
           <w:szCs w:val="28"/>
         </w:rPr>
-        <w:t xml:space="preserve"> </w:t>
-      </w:r>
-      <w:r>
+        <w:t>8</w:t>
+      </w:r>
+    </w:p>
+    <w:p>
+      <w:pPr>
+        <w:spacing w:line="240" w:lineRule="auto"/>
         <w:rPr>
           <w:b/>
           <w:bCs/>
           <w:sz w:val="28"/>
           <w:szCs w:val="28"/>
         </w:rPr>
-        <w:t>Minimum</w:t>
-      </w:r>
+      </w:pPr>
       <w:r>
         <w:rPr>
           <w:b/>
@@ -538,7 +542,7 @@
           <w:sz w:val="28"/>
           <w:szCs w:val="28"/>
         </w:rPr>
-        <w:t xml:space="preserve"> </w:t>
+        <w:t>Finding</w:t>
       </w:r>
       <w:r>
         <w:rPr>
@@ -547,7 +551,7 @@
           <w:sz w:val="28"/>
           <w:szCs w:val="28"/>
         </w:rPr>
-        <w:t>Variance</w:t>
+        <w:t xml:space="preserve"> </w:t>
       </w:r>
       <w:r>
         <w:rPr>
@@ -556,7 +560,7 @@
           <w:sz w:val="28"/>
           <w:szCs w:val="28"/>
         </w:rPr>
-        <w:t>.................................................................</w:t>
+        <w:t>Minimum</w:t>
       </w:r>
       <w:r>
         <w:rPr>
@@ -565,19 +569,17 @@
           <w:sz w:val="28"/>
           <w:szCs w:val="28"/>
         </w:rPr>
-        <w:t>10</w:t>
-      </w:r>
-    </w:p>
-    <w:p>
-      <w:pPr>
-        <w:spacing w:line="240" w:lineRule="auto"/>
+        <w:t xml:space="preserve"> </w:t>
+      </w:r>
+      <w:r>
         <w:rPr>
           <w:b/>
           <w:bCs/>
           <w:sz w:val="28"/>
           <w:szCs w:val="28"/>
         </w:rPr>
-      </w:pPr>
+        <w:t>Variance</w:t>
+      </w:r>
       <w:r>
         <w:rPr>
           <w:b/>
@@ -585,7 +587,7 @@
           <w:sz w:val="28"/>
           <w:szCs w:val="28"/>
         </w:rPr>
-        <w:t>Future Research..................................................................................</w:t>
+        <w:t>.................................................................</w:t>
       </w:r>
       <w:r>
         <w:rPr>
@@ -594,7 +596,7 @@
           <w:sz w:val="28"/>
           <w:szCs w:val="28"/>
         </w:rPr>
-        <w:t>13</w:t>
+        <w:t>10</w:t>
       </w:r>
     </w:p>
     <w:p>
@@ -614,19 +616,17 @@
           <w:sz w:val="28"/>
           <w:szCs w:val="28"/>
         </w:rPr>
-        <w:t>Conclusion...........................................................................................8</w:t>
-      </w:r>
-    </w:p>
-    <w:p>
-      <w:pPr>
-        <w:spacing w:line="240" w:lineRule="auto"/>
+        <w:t>Future Research..................................................................................</w:t>
+      </w:r>
+      <w:r>
         <w:rPr>
           <w:b/>
           <w:bCs/>
           <w:sz w:val="28"/>
           <w:szCs w:val="28"/>
         </w:rPr>
-      </w:pPr>
+        <w:t>13</w:t>
+      </w:r>
     </w:p>
     <w:p>
       <w:pPr>
@@ -638,17 +638,15 @@
           <w:szCs w:val="28"/>
         </w:rPr>
       </w:pPr>
-    </w:p>
-    <w:p>
-      <w:pPr>
-        <w:spacing w:line="240" w:lineRule="auto"/>
+      <w:r>
         <w:rPr>
           <w:b/>
           <w:bCs/>
           <w:sz w:val="28"/>
           <w:szCs w:val="28"/>
         </w:rPr>
-      </w:pPr>
+        <w:t>Conclusion...........................................................................................8</w:t>
+      </w:r>
     </w:p>
     <w:p>
       <w:pPr>
@@ -807,19 +805,52 @@
     <w:p>
       <w:pPr>
         <w:spacing w:line="240" w:lineRule="auto"/>
-        <w:jc w:val="center"/>
         <w:rPr>
           <w:b/>
           <w:bCs/>
-          <w:sz w:val="24"/>
-          <w:szCs w:val="24"/>
-          <w:u w:val="single"/>
-        </w:rPr>
-      </w:pPr>
-      <w:r>
+          <w:sz w:val="28"/>
+          <w:szCs w:val="28"/>
+        </w:rPr>
+      </w:pPr>
+    </w:p>
+    <w:p>
+      <w:pPr>
+        <w:spacing w:line="240" w:lineRule="auto"/>
         <w:rPr>
           <w:b/>
           <w:bCs/>
+          <w:sz w:val="28"/>
+          <w:szCs w:val="28"/>
+        </w:rPr>
+      </w:pPr>
+    </w:p>
+    <w:p>
+      <w:pPr>
+        <w:spacing w:line="240" w:lineRule="auto"/>
+        <w:rPr>
+          <w:b/>
+          <w:bCs/>
+          <w:sz w:val="28"/>
+          <w:szCs w:val="28"/>
+        </w:rPr>
+      </w:pPr>
+    </w:p>
+    <w:p>
+      <w:pPr>
+        <w:spacing w:line="240" w:lineRule="auto"/>
+        <w:jc w:val="center"/>
+        <w:rPr>
+          <w:b/>
+          <w:bCs/>
+          <w:sz w:val="24"/>
+          <w:szCs w:val="24"/>
+          <w:u w:val="single"/>
+        </w:rPr>
+      </w:pPr>
+      <w:r>
+        <w:rPr>
+          <w:b/>
+          <w:bCs/>
           <w:sz w:val="24"/>
           <w:szCs w:val="24"/>
           <w:u w:val="single"/>
@@ -842,7 +873,20 @@
           <w:szCs w:val="24"/>
         </w:rPr>
         <w:tab/>
-        <w:t xml:space="preserve">We want to start by saying thank you to the Rabbit </w:t>
+      </w:r>
+      <w:r>
+        <w:rPr>
+          <w:sz w:val="24"/>
+          <w:szCs w:val="24"/>
+        </w:rPr>
+        <w:t xml:space="preserve">DRT Consulting appreciates this opportunity to have been of service to </w:t>
+      </w:r>
+      <w:r>
+        <w:rPr>
+          <w:sz w:val="24"/>
+          <w:szCs w:val="24"/>
+        </w:rPr>
+        <w:t xml:space="preserve">Rabbit </w:t>
       </w:r>
       <w:r>
         <w:rPr>
@@ -863,28 +907,21 @@
           <w:sz w:val="24"/>
           <w:szCs w:val="24"/>
         </w:rPr>
-        <w:t xml:space="preserve">(RCSC) </w:t>
-      </w:r>
-      <w:r>
-        <w:rPr>
-          <w:sz w:val="24"/>
-          <w:szCs w:val="24"/>
-        </w:rPr>
-        <w:t xml:space="preserve">for choosing DRT Consulting LLC </w:t>
-      </w:r>
-      <w:r>
-        <w:rPr>
-          <w:sz w:val="24"/>
-          <w:szCs w:val="24"/>
-        </w:rPr>
-        <w:t xml:space="preserve">(DRT) </w:t>
-      </w:r>
-      <w:r>
-        <w:rPr>
-          <w:sz w:val="24"/>
-          <w:szCs w:val="24"/>
-        </w:rPr>
-        <w:t xml:space="preserve">for this study.  </w:t>
+        <w:t>(RCSC)</w:t>
+      </w:r>
+      <w:r>
+        <w:rPr>
+          <w:sz w:val="24"/>
+          <w:szCs w:val="24"/>
+        </w:rPr>
+        <w:t>.  Please contact us at 555-2390 if you should have any questions regarding the report or need further assistance</w:t>
+      </w:r>
+      <w:r>
+        <w:rPr>
+          <w:sz w:val="24"/>
+          <w:szCs w:val="24"/>
+        </w:rPr>
+        <w:t xml:space="preserve">.  </w:t>
       </w:r>
       <w:r>
         <w:rPr>
@@ -898,13 +935,6 @@
           <w:sz w:val="24"/>
           <w:szCs w:val="24"/>
         </w:rPr>
-        <w:t xml:space="preserve">Since </w:t>
-      </w:r>
-      <w:r>
-        <w:rPr>
-          <w:sz w:val="24"/>
-          <w:szCs w:val="24"/>
-        </w:rPr>
         <w:t>DRT</w:t>
       </w:r>
       <w:r>
@@ -912,21 +942,178 @@
           <w:sz w:val="24"/>
           <w:szCs w:val="24"/>
         </w:rPr>
-        <w:t xml:space="preserve"> started serving the Anchorage community 13 years ago, we have had the privilege of providing statistical consulting for many different sporting events.  However, this is the first time we have been asked to provide services related to ballistic</w:t>
-      </w:r>
-      <w:r>
-        <w:rPr>
-          <w:sz w:val="24"/>
-          <w:szCs w:val="24"/>
-        </w:rPr>
-        <w:t>s</w:t>
-      </w:r>
-      <w:r>
-        <w:rPr>
-          <w:sz w:val="24"/>
-          <w:szCs w:val="24"/>
-        </w:rPr>
-        <w:t xml:space="preserve"> and we are excited to show you what we have found.</w:t>
+        <w:t xml:space="preserve"> </w:t>
+      </w:r>
+      <w:r>
+        <w:rPr>
+          <w:sz w:val="24"/>
+          <w:szCs w:val="24"/>
+        </w:rPr>
+        <w:t xml:space="preserve">Consulting LLC has become the industry leader in providing key statistical analysis in the community for over 13 years. </w:t>
+      </w:r>
+      <w:r>
+        <w:rPr>
+          <w:sz w:val="24"/>
+          <w:szCs w:val="24"/>
+        </w:rPr>
+        <w:t xml:space="preserve">We have had the privilege of providing statistical consulting for many different sporting events. </w:t>
+      </w:r>
+      <w:r>
+        <w:rPr>
+          <w:sz w:val="24"/>
+          <w:szCs w:val="24"/>
+        </w:rPr>
+        <w:t xml:space="preserve">RCSC is hosting a rifle competition where each shooter will make a series of </w:t>
+      </w:r>
+      <w:r>
+        <w:rPr>
+          <w:sz w:val="24"/>
+          <w:szCs w:val="24"/>
+        </w:rPr>
+        <w:t>500-yard</w:t>
+      </w:r>
+      <w:r>
+        <w:rPr>
+          <w:sz w:val="24"/>
+          <w:szCs w:val="24"/>
+        </w:rPr>
+        <w:t xml:space="preserve"> shots. </w:t>
+      </w:r>
+      <w:r>
+        <w:rPr>
+          <w:sz w:val="24"/>
+          <w:szCs w:val="24"/>
+        </w:rPr>
+        <w:t xml:space="preserve"> Each shooter will be firing the same make and model rifle with the same factory ammunition</w:t>
+      </w:r>
+      <w:r>
+        <w:rPr>
+          <w:sz w:val="24"/>
+          <w:szCs w:val="24"/>
+        </w:rPr>
+        <w:t>.</w:t>
+      </w:r>
+      <w:r>
+        <w:rPr>
+          <w:sz w:val="24"/>
+          <w:szCs w:val="24"/>
+        </w:rPr>
+        <w:t xml:space="preserve">  </w:t>
+      </w:r>
+      <w:r>
+        <w:rPr>
+          <w:sz w:val="24"/>
+          <w:szCs w:val="24"/>
+        </w:rPr>
+        <w:t>RCSCs’</w:t>
+      </w:r>
+      <w:r>
+        <w:rPr>
+          <w:sz w:val="24"/>
+          <w:szCs w:val="24"/>
+        </w:rPr>
+        <w:t xml:space="preserve"> goal is to test the shooters’ ability to sight in and operate a rifle not their own while firing standard ammunition they may or may not be familiar with.  </w:t>
+      </w:r>
+      <w:r>
+        <w:rPr>
+          <w:sz w:val="24"/>
+          <w:szCs w:val="24"/>
+          <w:u w:val="single"/>
+        </w:rPr>
+        <w:t xml:space="preserve">RCSC has requested DRT to test the 4 available ammunitions to determine which one </w:t>
+      </w:r>
+      <w:r>
+        <w:rPr>
+          <w:sz w:val="24"/>
+          <w:szCs w:val="24"/>
+          <w:u w:val="single"/>
+        </w:rPr>
+        <w:t>has</w:t>
+      </w:r>
+      <w:r>
+        <w:rPr>
+          <w:sz w:val="24"/>
+          <w:szCs w:val="24"/>
+          <w:u w:val="single"/>
+        </w:rPr>
+        <w:t xml:space="preserve"> the minimum variance in velocity.</w:t>
+      </w:r>
+      <w:r>
+        <w:rPr>
+          <w:sz w:val="24"/>
+          <w:szCs w:val="24"/>
+        </w:rPr>
+        <w:t xml:space="preserve"> </w:t>
+      </w:r>
+      <w:r>
+        <w:rPr>
+          <w:sz w:val="24"/>
+          <w:szCs w:val="24"/>
+        </w:rPr>
+        <w:t xml:space="preserve"> This is due to RCSCs’ belief that minimizing velocity variance will</w:t>
+      </w:r>
+      <w:r>
+        <w:rPr>
+          <w:sz w:val="24"/>
+          <w:szCs w:val="24"/>
+        </w:rPr>
+        <w:t xml:space="preserve"> minimize the variance in bullet drop.  </w:t>
+      </w:r>
+      <w:r>
+        <w:rPr>
+          <w:sz w:val="24"/>
+          <w:szCs w:val="24"/>
+        </w:rPr>
+        <w:t xml:space="preserve">Bullet drop refers to where the bullet strikes the target on the y-axis.  </w:t>
+      </w:r>
+      <w:r>
+        <w:rPr>
+          <w:sz w:val="24"/>
+          <w:szCs w:val="24"/>
+        </w:rPr>
+        <w:t xml:space="preserve">The magnitude of the drop is not as important as the consistency of the drop. </w:t>
+      </w:r>
+      <w:r>
+        <w:rPr>
+          <w:sz w:val="24"/>
+          <w:szCs w:val="24"/>
+        </w:rPr>
+        <w:t xml:space="preserve">This minimizing will </w:t>
+      </w:r>
+      <w:r>
+        <w:rPr>
+          <w:sz w:val="24"/>
+          <w:szCs w:val="24"/>
+        </w:rPr>
+        <w:t xml:space="preserve">provide each competitor a </w:t>
+      </w:r>
+      <w:r>
+        <w:rPr>
+          <w:sz w:val="24"/>
+          <w:szCs w:val="24"/>
+        </w:rPr>
+        <w:t>fairer</w:t>
+      </w:r>
+      <w:r>
+        <w:rPr>
+          <w:sz w:val="24"/>
+          <w:szCs w:val="24"/>
+        </w:rPr>
+        <w:t xml:space="preserve"> chance of being judged only on their skill as a shooter</w:t>
+      </w:r>
+      <w:r>
+        <w:rPr>
+          <w:sz w:val="24"/>
+          <w:szCs w:val="24"/>
+        </w:rPr>
+        <w:t xml:space="preserve"> and not subject to the inconsistencies of the ammunition</w:t>
+      </w:r>
+      <w:r>
+        <w:rPr>
+          <w:sz w:val="24"/>
+          <w:szCs w:val="24"/>
+        </w:rPr>
+        <w:t>.</w:t>
       </w:r>
     </w:p>
     <w:p>
@@ -943,163 +1130,49 @@
           <w:szCs w:val="24"/>
         </w:rPr>
         <w:tab/>
-      </w:r>
-      <w:r>
-        <w:rPr>
-          <w:sz w:val="24"/>
-          <w:szCs w:val="24"/>
-        </w:rPr>
-        <w:t xml:space="preserve">RCSC is hosting a rifle competition where each shooter will make a series of </w:t>
-      </w:r>
-      <w:r>
-        <w:rPr>
-          <w:sz w:val="24"/>
-          <w:szCs w:val="24"/>
-        </w:rPr>
-        <w:t>500-yard</w:t>
-      </w:r>
-      <w:r>
-        <w:rPr>
-          <w:sz w:val="24"/>
-          <w:szCs w:val="24"/>
-        </w:rPr>
-        <w:t xml:space="preserve"> shots. </w:t>
-      </w:r>
-      <w:r>
-        <w:rPr>
-          <w:sz w:val="24"/>
-          <w:szCs w:val="24"/>
-        </w:rPr>
-        <w:t xml:space="preserve"> Each shooter will be firing the same make and model rifle with the same factory ammunition</w:t>
-      </w:r>
-      <w:r>
-        <w:rPr>
-          <w:sz w:val="24"/>
-          <w:szCs w:val="24"/>
-        </w:rPr>
-        <w:t>.</w:t>
-      </w:r>
-      <w:r>
-        <w:rPr>
-          <w:sz w:val="24"/>
-          <w:szCs w:val="24"/>
-        </w:rPr>
-        <w:t xml:space="preserve">  </w:t>
-      </w:r>
-      <w:r>
-        <w:rPr>
-          <w:sz w:val="24"/>
-          <w:szCs w:val="24"/>
-        </w:rPr>
-        <w:t>RCSCs’</w:t>
-      </w:r>
-      <w:r>
-        <w:rPr>
-          <w:sz w:val="24"/>
-          <w:szCs w:val="24"/>
-        </w:rPr>
-        <w:t xml:space="preserve"> goal is to test the shooters’ ability to sight in and operate a rifle not their own while firing standard ammunition they may or may not be familiar with.  RCSC has requested DRT to test the 4 available ammunitions to determine which one </w:t>
-      </w:r>
-      <w:r>
-        <w:rPr>
-          <w:sz w:val="24"/>
-          <w:szCs w:val="24"/>
-        </w:rPr>
-        <w:t>has</w:t>
-      </w:r>
-      <w:r>
-        <w:rPr>
-          <w:sz w:val="24"/>
-          <w:szCs w:val="24"/>
-        </w:rPr>
-        <w:t xml:space="preserve"> the minimum variance in velocity. </w:t>
-      </w:r>
-      <w:r>
-        <w:rPr>
-          <w:sz w:val="24"/>
-          <w:szCs w:val="24"/>
-        </w:rPr>
-        <w:t xml:space="preserve"> This is due to RCSCs’ belief that minimizing velocity variance will</w:t>
-      </w:r>
-      <w:r>
-        <w:rPr>
-          <w:sz w:val="24"/>
-          <w:szCs w:val="24"/>
-        </w:rPr>
-        <w:t xml:space="preserve"> minimize the variance in bullet drop.  </w:t>
-      </w:r>
-      <w:r>
-        <w:rPr>
-          <w:sz w:val="24"/>
-          <w:szCs w:val="24"/>
-        </w:rPr>
-        <w:t xml:space="preserve">The magnitude of the drop is not as important as the consistency of the drop. </w:t>
-      </w:r>
-      <w:r>
-        <w:rPr>
-          <w:sz w:val="24"/>
-          <w:szCs w:val="24"/>
-        </w:rPr>
-        <w:t xml:space="preserve">Bullet drop refers to where the bullet strikes the target on the y-axis.  This minimizing will </w:t>
-      </w:r>
-      <w:r>
-        <w:rPr>
-          <w:sz w:val="24"/>
-          <w:szCs w:val="24"/>
-        </w:rPr>
-        <w:t xml:space="preserve">provide each competitor a </w:t>
-      </w:r>
-      <w:r>
-        <w:rPr>
-          <w:sz w:val="24"/>
-          <w:szCs w:val="24"/>
-        </w:rPr>
-        <w:t>fairer</w:t>
-      </w:r>
-      <w:r>
-        <w:rPr>
-          <w:sz w:val="24"/>
-          <w:szCs w:val="24"/>
-        </w:rPr>
-        <w:t xml:space="preserve"> chance of being judged only on their skill as a shooter</w:t>
-      </w:r>
-      <w:r>
-        <w:rPr>
-          <w:sz w:val="24"/>
-          <w:szCs w:val="24"/>
-        </w:rPr>
-        <w:t xml:space="preserve"> and not subject to the inconsistencies of the ammunition</w:t>
-      </w:r>
-      <w:r>
-        <w:rPr>
-          <w:sz w:val="24"/>
-          <w:szCs w:val="24"/>
-        </w:rPr>
-        <w:t>.</w:t>
-      </w:r>
-    </w:p>
-    <w:p>
-      <w:pPr>
-        <w:spacing w:line="240" w:lineRule="auto"/>
-        <w:rPr>
-          <w:sz w:val="24"/>
-          <w:szCs w:val="24"/>
-        </w:rPr>
-      </w:pPr>
-      <w:r>
-        <w:rPr>
-          <w:sz w:val="24"/>
-          <w:szCs w:val="24"/>
-        </w:rPr>
-        <w:tab/>
-        <w:t>DRT has investigated the relevance of</w:t>
-      </w:r>
-      <w:r>
-        <w:rPr>
-          <w:sz w:val="24"/>
-          <w:szCs w:val="24"/>
-        </w:rPr>
-        <w:t xml:space="preserve"> velocity as the primary contributor to drop and found it to be true.  DRT has also identified the ammunition that provides the minimum variance to be ammunition B</w:t>
+        <w:t xml:space="preserve">DRT </w:t>
+      </w:r>
+      <w:r>
+        <w:rPr>
+          <w:sz w:val="24"/>
+          <w:szCs w:val="24"/>
+        </w:rPr>
+        <w:t xml:space="preserve">Consulting LLC </w:t>
+      </w:r>
+      <w:r>
+        <w:rPr>
+          <w:sz w:val="24"/>
+          <w:szCs w:val="24"/>
+        </w:rPr>
+        <w:t xml:space="preserve">has </w:t>
+      </w:r>
+      <w:r>
+        <w:rPr>
+          <w:sz w:val="24"/>
+          <w:szCs w:val="24"/>
+        </w:rPr>
+        <w:t>identified variation in</w:t>
+      </w:r>
+      <w:r>
+        <w:rPr>
+          <w:sz w:val="24"/>
+          <w:szCs w:val="24"/>
+        </w:rPr>
+        <w:t xml:space="preserve"> velocity as the primary contributor to </w:t>
+      </w:r>
+      <w:r>
+        <w:rPr>
+          <w:sz w:val="24"/>
+          <w:szCs w:val="24"/>
+        </w:rPr>
+        <w:t>the drop</w:t>
+      </w:r>
+      <w:r>
+        <w:rPr>
+          <w:sz w:val="24"/>
+          <w:szCs w:val="24"/>
+        </w:rPr>
+        <w:t>.  DRT has also identified the ammunition that provides the minimum variance to be ammunition B</w:t>
       </w:r>
       <w:r>
         <w:rPr>
@@ -1200,7 +1273,21 @@
           <w:sz w:val="24"/>
           <w:szCs w:val="24"/>
         </w:rPr>
-        <w:t>.  We also found that the velocity variance may be significantly different from rifle to rifle.  One other factor, ‘</w:t>
+        <w:t xml:space="preserve">.  </w:t>
+      </w:r>
+      <w:r>
+        <w:rPr>
+          <w:sz w:val="24"/>
+          <w:szCs w:val="24"/>
+        </w:rPr>
+        <w:t>DRT</w:t>
+      </w:r>
+      <w:r>
+        <w:rPr>
+          <w:sz w:val="24"/>
+          <w:szCs w:val="24"/>
+        </w:rPr>
+        <w:t xml:space="preserve"> also found that the velocity variance may be significantly different from rifle to rifle.  One other factor, ‘</w:t>
       </w:r>
       <w:r>
         <w:rPr>
@@ -1552,7 +1639,11 @@
           <w:u w:val="single"/>
         </w:rPr>
       </w:pPr>
-      <w:r>
+    </w:p>
+    <w:p>
+      <w:pPr>
+        <w:spacing w:line="240" w:lineRule="auto"/>
+        <w:jc w:val="center"/>
         <w:rPr>
           <w:b/>
           <w:bCs/>
@@ -1560,6 +1651,15 @@
           <w:szCs w:val="24"/>
           <w:u w:val="single"/>
         </w:rPr>
+      </w:pPr>
+      <w:r>
+        <w:rPr>
+          <w:b/>
+          <w:bCs/>
+          <w:sz w:val="24"/>
+          <w:szCs w:val="24"/>
+          <w:u w:val="single"/>
+        </w:rPr>
         <w:lastRenderedPageBreak/>
         <w:t>Does Velocity Matter?</w:t>
       </w:r>
@@ -1578,7 +1678,35 @@
           <w:sz w:val="24"/>
           <w:szCs w:val="24"/>
         </w:rPr>
-        <w:t xml:space="preserve">We wanted to first investigate the importance that velocity plays in trajectory.  Is there a legitimate basis for pursuing the variance in velocity?  </w:t>
+        <w:t>DRT Consulting LLC</w:t>
+      </w:r>
+      <w:r>
+        <w:rPr>
+          <w:sz w:val="24"/>
+          <w:szCs w:val="24"/>
+        </w:rPr>
+        <w:t xml:space="preserve"> first </w:t>
+      </w:r>
+      <w:r>
+        <w:rPr>
+          <w:sz w:val="24"/>
+          <w:szCs w:val="24"/>
+        </w:rPr>
+        <w:t xml:space="preserve">wants to </w:t>
+      </w:r>
+      <w:r>
+        <w:rPr>
+          <w:sz w:val="24"/>
+          <w:szCs w:val="24"/>
+        </w:rPr>
+        <w:t>statistically analyze</w:t>
+      </w:r>
+      <w:r>
+        <w:rPr>
+          <w:sz w:val="24"/>
+          <w:szCs w:val="24"/>
+        </w:rPr>
+        <w:t xml:space="preserve"> the importance that velocity plays in trajectory.  Is there a legitimate basis for pursuing the variance in velocity?  </w:t>
       </w:r>
       <w:r>
         <w:rPr>
@@ -1711,6 +1839,13 @@
           <w:sz w:val="24"/>
           <w:szCs w:val="24"/>
         </w:rPr>
+        <w:t xml:space="preserve">Drag is the force exerted on an object in the opposite direction of motion.  </w:t>
+      </w:r>
+      <w:r>
+        <w:rPr>
+          <w:sz w:val="24"/>
+          <w:szCs w:val="24"/>
+        </w:rPr>
         <w:t>When we initially approached this p</w:t>
       </w:r>
       <w:r>
@@ -1746,14 +1881,44 @@
           <w:sz w:val="24"/>
           <w:szCs w:val="24"/>
         </w:rPr>
-        <w:t xml:space="preserve">, etc.  However, solving for projectile motion requires a </w:t>
-      </w:r>
-      <w:r>
-        <w:rPr>
-          <w:sz w:val="24"/>
-          <w:szCs w:val="24"/>
-        </w:rPr>
-        <w:t>rigorous application</w:t>
+        <w:t xml:space="preserve">, etc.  However, solving for </w:t>
+      </w:r>
+      <w:r>
+        <w:rPr>
+          <w:sz w:val="24"/>
+          <w:szCs w:val="24"/>
+        </w:rPr>
+        <w:t xml:space="preserve">a complete analysis of </w:t>
+      </w:r>
+      <w:r>
+        <w:rPr>
+          <w:sz w:val="24"/>
+          <w:szCs w:val="24"/>
+        </w:rPr>
+        <w:t xml:space="preserve">projectile motion requires </w:t>
+      </w:r>
+      <w:proofErr w:type="gramStart"/>
+      <w:r>
+        <w:rPr>
+          <w:sz w:val="24"/>
+          <w:szCs w:val="24"/>
+        </w:rPr>
+        <w:t>a</w:t>
+      </w:r>
+      <w:proofErr w:type="gramEnd"/>
+      <w:r>
+        <w:rPr>
+          <w:sz w:val="24"/>
+          <w:szCs w:val="24"/>
+        </w:rPr>
+        <w:t xml:space="preserve"> </w:t>
+      </w:r>
+      <w:r>
+        <w:rPr>
+          <w:sz w:val="24"/>
+          <w:szCs w:val="24"/>
+        </w:rPr>
+        <w:t>application</w:t>
       </w:r>
       <w:r>
         <w:rPr>
@@ -1761,6 +1926,20 @@
           <w:szCs w:val="24"/>
         </w:rPr>
         <w:t xml:space="preserve"> of differential equations. </w:t>
+      </w:r>
+      <w:r>
+        <w:rPr>
+          <w:sz w:val="24"/>
+          <w:szCs w:val="24"/>
+        </w:rPr>
+        <w:t xml:space="preserve">This is due in part because velocity and drag are </w:t>
+      </w:r>
+      <w:r>
+        <w:rPr>
+          <w:sz w:val="24"/>
+          <w:szCs w:val="24"/>
+        </w:rPr>
+        <w:t xml:space="preserve">changing throughout flight. </w:t>
       </w:r>
       <w:r>
         <w:rPr>
@@ -1992,7 +2171,31 @@
           <w:sz w:val="24"/>
           <w:szCs w:val="24"/>
         </w:rPr>
-        <w:t xml:space="preserve">Even this simplified formula for distance is daunting considering </w:t>
+        <w:t>T</w:t>
+      </w:r>
+      <w:r>
+        <w:rPr>
+          <w:rFonts w:eastAsiaTheme="minorEastAsia"/>
+          <w:sz w:val="24"/>
+          <w:szCs w:val="24"/>
+        </w:rPr>
+        <w:t xml:space="preserve">his simplified formula for distance is </w:t>
+      </w:r>
+      <w:r>
+        <w:rPr>
+          <w:rFonts w:eastAsiaTheme="minorEastAsia"/>
+          <w:sz w:val="24"/>
+          <w:szCs w:val="24"/>
+        </w:rPr>
+        <w:t>limited in scope</w:t>
+      </w:r>
+      <w:r>
+        <w:rPr>
+          <w:rFonts w:eastAsiaTheme="minorEastAsia"/>
+          <w:sz w:val="24"/>
+          <w:szCs w:val="24"/>
+        </w:rPr>
+        <w:t xml:space="preserve"> considering </w:t>
       </w:r>
       <w:r>
         <w:rPr>
@@ -2050,6 +2253,14 @@
         </w:rPr>
         <w:t xml:space="preserve">  </w:t>
       </w:r>
+      <w:r>
+        <w:rPr>
+          <w:rFonts w:eastAsiaTheme="minorEastAsia"/>
+          <w:sz w:val="24"/>
+          <w:szCs w:val="24"/>
+        </w:rPr>
+        <w:t>A more complete model must be used in order to statistically define the variables in trajectory.</w:t>
+      </w:r>
     </w:p>
     <w:p>
       <w:pPr>
@@ -2090,7 +2301,32 @@
           <w:sz w:val="24"/>
           <w:szCs w:val="24"/>
         </w:rPr>
-        <w:t xml:space="preserve"> are several free trajectory calculators that can be downloaded to alleviate the burden of doing trajectory calculations yourself.  We decided to use a free software, </w:t>
+        <w:t xml:space="preserve"> are several free trajectory calculators that can be downloaded to alleviate the burden of doing trajectory calculations yourself.  </w:t>
+      </w:r>
+      <w:r>
+        <w:rPr>
+          <w:rFonts w:eastAsiaTheme="minorEastAsia"/>
+          <w:sz w:val="24"/>
+          <w:szCs w:val="24"/>
+        </w:rPr>
+        <w:t xml:space="preserve">DRT Consulting LLC utilized ballistic </w:t>
+      </w:r>
+      <w:proofErr w:type="gramStart"/>
+      <w:r>
+        <w:rPr>
+          <w:rFonts w:eastAsiaTheme="minorEastAsia"/>
+          <w:sz w:val="24"/>
+          <w:szCs w:val="24"/>
+        </w:rPr>
+        <w:t xml:space="preserve">software, </w:t>
+      </w:r>
+      <w:r>
+        <w:rPr>
+          <w:rFonts w:eastAsiaTheme="minorEastAsia"/>
+          <w:sz w:val="24"/>
+          <w:szCs w:val="24"/>
+        </w:rPr>
+        <w:t xml:space="preserve"> </w:t>
       </w:r>
       <w:r>
         <w:rPr>
@@ -2101,6 +2337,7 @@
         <w:t>‘</w:t>
       </w:r>
       <w:proofErr w:type="spellStart"/>
+      <w:proofErr w:type="gramEnd"/>
       <w:r>
         <w:rPr>
           <w:rFonts w:eastAsiaTheme="minorEastAsia"/>
@@ -2207,7 +2444,23 @@
           <w:sz w:val="24"/>
           <w:szCs w:val="24"/>
         </w:rPr>
-        <w:t xml:space="preserve"> and the complications of differential equations are abstracted away.  Figure </w:t>
+        <w:t xml:space="preserve"> and the complications of differential equations are </w:t>
+      </w:r>
+      <w:r>
+        <w:rPr>
+          <w:rFonts w:eastAsiaTheme="minorEastAsia"/>
+          <w:sz w:val="24"/>
+          <w:szCs w:val="24"/>
+        </w:rPr>
+        <w:t>automated</w:t>
+      </w:r>
+      <w:r>
+        <w:rPr>
+          <w:rFonts w:eastAsiaTheme="minorEastAsia"/>
+          <w:sz w:val="24"/>
+          <w:szCs w:val="24"/>
+        </w:rPr>
+        <w:t xml:space="preserve">.  Figure </w:t>
       </w:r>
       <w:r>
         <w:rPr>
@@ -2266,7 +2519,23 @@
           <w:sz w:val="24"/>
           <w:szCs w:val="24"/>
         </w:rPr>
-        <w:t xml:space="preserve"> MS Excel</w:t>
+        <w:t xml:space="preserve"> </w:t>
+      </w:r>
+      <w:r>
+        <w:rPr>
+          <w:rFonts w:eastAsiaTheme="minorEastAsia"/>
+          <w:sz w:val="24"/>
+          <w:szCs w:val="24"/>
+        </w:rPr>
+        <w:t xml:space="preserve">in </w:t>
+      </w:r>
+      <w:r>
+        <w:rPr>
+          <w:rFonts w:eastAsiaTheme="minorEastAsia"/>
+          <w:sz w:val="24"/>
+          <w:szCs w:val="24"/>
+        </w:rPr>
+        <w:t>MS Excel</w:t>
       </w:r>
       <w:r>
         <w:rPr>
@@ -2290,9 +2559,9 @@
           <w:szCs w:val="24"/>
         </w:rPr>
         <w:drawing>
-          <wp:inline distT="0" distB="0" distL="0" distR="0" wp14:anchorId="77A89010" wp14:editId="313D01F8">
-            <wp:extent cx="4246948" cy="3348990"/>
-            <wp:effectExtent l="19050" t="19050" r="20320" b="22860"/>
+          <wp:inline distT="0" distB="0" distL="0" distR="0" wp14:anchorId="77A89010" wp14:editId="38923BD3">
+            <wp:extent cx="3572676" cy="2817284"/>
+            <wp:effectExtent l="19050" t="19050" r="27940" b="21590"/>
             <wp:docPr id="11" name="Picture 11" descr="Chart&#10;&#10;Description automatically generated"/>
             <wp:cNvGraphicFramePr>
               <a:graphicFrameLocks xmlns:a="http://schemas.openxmlformats.org/drawingml/2006/main" noChangeAspect="1"/>
@@ -2319,7 +2588,7 @@
                   <pic:spPr>
                     <a:xfrm>
                       <a:off x="0" y="0"/>
-                      <a:ext cx="4275366" cy="3371400"/>
+                      <a:ext cx="3639390" cy="2869892"/>
                     </a:xfrm>
                     <a:prstGeom prst="rect">
                       <a:avLst/>
@@ -2391,7 +2660,23 @@
           <w:szCs w:val="24"/>
         </w:rPr>
         <w:lastRenderedPageBreak/>
-        <w:t>The inputs of interest are Ballistic Coefficient (</w:t>
+        <w:t xml:space="preserve">The </w:t>
+      </w:r>
+      <w:r>
+        <w:rPr>
+          <w:rFonts w:eastAsiaTheme="minorEastAsia"/>
+          <w:sz w:val="24"/>
+          <w:szCs w:val="24"/>
+        </w:rPr>
+        <w:t>variables</w:t>
+      </w:r>
+      <w:r>
+        <w:rPr>
+          <w:rFonts w:eastAsiaTheme="minorEastAsia"/>
+          <w:sz w:val="24"/>
+          <w:szCs w:val="24"/>
+        </w:rPr>
+        <w:t xml:space="preserve"> of interest are Ballistic Coefficient (</w:t>
       </w:r>
       <w:r>
         <w:rPr>
@@ -2517,6 +2802,14 @@
         </w:rPr>
         <w:t xml:space="preserve">Published values for ammunition BC, Vel, </w:t>
       </w:r>
+      <w:r>
+        <w:rPr>
+          <w:rFonts w:eastAsiaTheme="minorEastAsia"/>
+          <w:sz w:val="24"/>
+          <w:szCs w:val="24"/>
+        </w:rPr>
+        <w:t xml:space="preserve">and </w:t>
+      </w:r>
       <w:proofErr w:type="spellStart"/>
       <w:r>
         <w:rPr>
@@ -2533,7 +2826,41 @@
           <w:sz w:val="24"/>
           <w:szCs w:val="24"/>
         </w:rPr>
-        <w:t xml:space="preserve"> can be found on the manufacturer’s website or with retailers.  Table 1 has the published values for each of our tested ammunitions. The </w:t>
+        <w:t xml:space="preserve"> can be found on the manufacturer’s website or with retailers.  </w:t>
+      </w:r>
+      <w:r>
+        <w:rPr>
+          <w:rFonts w:eastAsiaTheme="minorEastAsia"/>
+          <w:sz w:val="24"/>
+          <w:szCs w:val="24"/>
+        </w:rPr>
+        <w:t xml:space="preserve">BC and </w:t>
+      </w:r>
+      <w:proofErr w:type="spellStart"/>
+      <w:r>
+        <w:rPr>
+          <w:rFonts w:eastAsiaTheme="minorEastAsia"/>
+          <w:sz w:val="24"/>
+          <w:szCs w:val="24"/>
+        </w:rPr>
+        <w:t>Wt</w:t>
+      </w:r>
+      <w:proofErr w:type="spellEnd"/>
+      <w:r>
+        <w:rPr>
+          <w:rFonts w:eastAsiaTheme="minorEastAsia"/>
+          <w:sz w:val="24"/>
+          <w:szCs w:val="24"/>
+        </w:rPr>
+        <w:t xml:space="preserve"> are also subject to variation but are outside the scope of this test.  </w:t>
+      </w:r>
+      <w:r>
+        <w:rPr>
+          <w:rFonts w:eastAsiaTheme="minorEastAsia"/>
+          <w:sz w:val="24"/>
+          <w:szCs w:val="24"/>
+        </w:rPr>
+        <w:t xml:space="preserve">Table 1 has the published values for each of our tested ammunitions. The </w:t>
       </w:r>
       <w:r>
         <w:rPr>
@@ -2626,23 +2953,87 @@
           <w:szCs w:val="24"/>
         </w:rPr>
         <w:tab/>
-        <w:t xml:space="preserve">To test the effect of changing input values </w:t>
-      </w:r>
-      <w:r>
-        <w:rPr>
-          <w:rFonts w:eastAsiaTheme="minorEastAsia"/>
-          <w:sz w:val="24"/>
-          <w:szCs w:val="24"/>
-        </w:rPr>
-        <w:t xml:space="preserve">on drop </w:t>
-      </w:r>
-      <w:r>
-        <w:rPr>
-          <w:rFonts w:eastAsiaTheme="minorEastAsia"/>
-          <w:sz w:val="24"/>
-          <w:szCs w:val="24"/>
-        </w:rPr>
-        <w:t xml:space="preserve">we set </w:t>
+        <w:t xml:space="preserve">To test the effect of changing input </w:t>
+      </w:r>
+      <w:r>
+        <w:rPr>
+          <w:rFonts w:eastAsiaTheme="minorEastAsia"/>
+          <w:sz w:val="24"/>
+          <w:szCs w:val="24"/>
+        </w:rPr>
+        <w:t>variables</w:t>
+      </w:r>
+      <w:r>
+        <w:rPr>
+          <w:rFonts w:eastAsiaTheme="minorEastAsia"/>
+          <w:sz w:val="24"/>
+          <w:szCs w:val="24"/>
+        </w:rPr>
+        <w:t xml:space="preserve"> </w:t>
+      </w:r>
+      <w:r>
+        <w:rPr>
+          <w:rFonts w:eastAsiaTheme="minorEastAsia"/>
+          <w:sz w:val="24"/>
+          <w:szCs w:val="24"/>
+        </w:rPr>
+        <w:t xml:space="preserve">on </w:t>
+      </w:r>
+      <w:r>
+        <w:rPr>
+          <w:rFonts w:eastAsiaTheme="minorEastAsia"/>
+          <w:sz w:val="24"/>
+          <w:szCs w:val="24"/>
+        </w:rPr>
+        <w:t xml:space="preserve">ballistic </w:t>
+      </w:r>
+      <w:r>
+        <w:rPr>
+          <w:rFonts w:eastAsiaTheme="minorEastAsia"/>
+          <w:sz w:val="24"/>
+          <w:szCs w:val="24"/>
+        </w:rPr>
+        <w:t>drop</w:t>
+      </w:r>
+      <w:r>
+        <w:rPr>
+          <w:rFonts w:eastAsiaTheme="minorEastAsia"/>
+          <w:sz w:val="24"/>
+          <w:szCs w:val="24"/>
+        </w:rPr>
+        <w:t>s</w:t>
+      </w:r>
+      <w:r>
+        <w:rPr>
+          <w:rFonts w:eastAsiaTheme="minorEastAsia"/>
+          <w:sz w:val="24"/>
+          <w:szCs w:val="24"/>
+        </w:rPr>
+        <w:t>,</w:t>
+      </w:r>
+      <w:r>
+        <w:rPr>
+          <w:rFonts w:eastAsiaTheme="minorEastAsia"/>
+          <w:sz w:val="24"/>
+          <w:szCs w:val="24"/>
+        </w:rPr>
+        <w:t xml:space="preserve"> </w:t>
+      </w:r>
+      <w:r>
+        <w:rPr>
+          <w:rFonts w:eastAsiaTheme="minorEastAsia"/>
+          <w:sz w:val="24"/>
+          <w:szCs w:val="24"/>
+        </w:rPr>
+        <w:t>DRT</w:t>
+      </w:r>
+      <w:r>
+        <w:rPr>
+          <w:rFonts w:eastAsiaTheme="minorEastAsia"/>
+          <w:sz w:val="24"/>
+          <w:szCs w:val="24"/>
+        </w:rPr>
+        <w:t xml:space="preserve"> set </w:t>
       </w:r>
       <w:r>
         <w:rPr>
@@ -2706,7 +3097,15 @@
           <w:sz w:val="24"/>
           <w:szCs w:val="24"/>
         </w:rPr>
-        <w:t xml:space="preserve">We created a table of all permutations of these values. </w:t>
+        <w:t xml:space="preserve">DRT </w:t>
+      </w:r>
+      <w:r>
+        <w:rPr>
+          <w:rFonts w:eastAsiaTheme="minorEastAsia"/>
+          <w:sz w:val="24"/>
+          <w:szCs w:val="24"/>
+        </w:rPr>
+        <w:t xml:space="preserve">created a table of all permutations of these values. </w:t>
       </w:r>
       <w:r>
         <w:rPr>
@@ -2828,7 +3227,23 @@
           <w:sz w:val="24"/>
           <w:szCs w:val="24"/>
         </w:rPr>
-        <w:t xml:space="preserve"> = 243 possible combinations.  We selected a </w:t>
+        <w:t xml:space="preserve"> = 243 possible combinations.  </w:t>
+      </w:r>
+      <w:r>
+        <w:rPr>
+          <w:rFonts w:eastAsiaTheme="minorEastAsia"/>
+          <w:sz w:val="24"/>
+          <w:szCs w:val="24"/>
+        </w:rPr>
+        <w:t>DRT</w:t>
+      </w:r>
+      <w:r>
+        <w:rPr>
+          <w:rFonts w:eastAsiaTheme="minorEastAsia"/>
+          <w:sz w:val="24"/>
+          <w:szCs w:val="24"/>
+        </w:rPr>
+        <w:t xml:space="preserve"> selected a </w:t>
       </w:r>
       <w:r>
         <w:rPr>
@@ -2852,7 +3267,39 @@
           <w:sz w:val="24"/>
           <w:szCs w:val="24"/>
         </w:rPr>
-        <w:t>Table 3 has the complete table for analysis of inputs on bullet drop.</w:t>
+        <w:t xml:space="preserve">Table 3 has the complete table for analysis of inputs on </w:t>
+      </w:r>
+      <w:r>
+        <w:rPr>
+          <w:rFonts w:eastAsiaTheme="minorEastAsia"/>
+          <w:sz w:val="24"/>
+          <w:szCs w:val="24"/>
+        </w:rPr>
+        <w:t>ballistic</w:t>
+      </w:r>
+      <w:r>
+        <w:rPr>
+          <w:rFonts w:eastAsiaTheme="minorEastAsia"/>
+          <w:sz w:val="24"/>
+          <w:szCs w:val="24"/>
+        </w:rPr>
+        <w:t xml:space="preserve"> </w:t>
+      </w:r>
+      <w:r>
+        <w:rPr>
+          <w:rFonts w:eastAsiaTheme="minorEastAsia"/>
+          <w:sz w:val="24"/>
+          <w:szCs w:val="24"/>
+        </w:rPr>
+        <w:t>drops</w:t>
+      </w:r>
+      <w:r>
+        <w:rPr>
+          <w:rFonts w:eastAsiaTheme="minorEastAsia"/>
+          <w:sz w:val="24"/>
+          <w:szCs w:val="24"/>
+        </w:rPr>
+        <w:t>.</w:t>
       </w:r>
       <w:r>
         <w:rPr>
@@ -3071,9 +3518,9 @@
       </w:pPr>
       <w:r>
         <w:drawing>
-          <wp:inline distT="0" distB="0" distL="0" distR="0" wp14:anchorId="0B3900FE" wp14:editId="2B49CE74">
-            <wp:extent cx="2737013" cy="2849880"/>
-            <wp:effectExtent l="0" t="0" r="6350" b="7620"/>
+          <wp:inline distT="0" distB="0" distL="0" distR="0" wp14:anchorId="0B3900FE" wp14:editId="40EF01F0">
+            <wp:extent cx="2577638" cy="2683933"/>
+            <wp:effectExtent l="0" t="0" r="0" b="2540"/>
             <wp:docPr id="14" name="Picture 14"/>
             <wp:cNvGraphicFramePr>
               <a:graphicFrameLocks xmlns:a="http://schemas.openxmlformats.org/drawingml/2006/main" noChangeAspect="1"/>
@@ -3103,7 +3550,7 @@
                   <pic:spPr bwMode="auto">
                     <a:xfrm>
                       <a:off x="0" y="0"/>
-                      <a:ext cx="2786066" cy="2900956"/>
+                      <a:ext cx="2661525" cy="2771279"/>
                     </a:xfrm>
                     <a:prstGeom prst="rect">
                       <a:avLst/>
@@ -3142,21 +3589,7 @@
           <w:sz w:val="24"/>
           <w:szCs w:val="24"/>
         </w:rPr>
-        <w:t xml:space="preserve">  Figure 3 shows the impact of Velocity and BC on bullet drop.  Drop is inversely proportional to both Velocity and BC.  Another </w:t>
-      </w:r>
-      <w:r>
-        <w:rPr>
-          <w:sz w:val="24"/>
-          <w:szCs w:val="24"/>
-        </w:rPr>
-        <w:t>observation</w:t>
-      </w:r>
-      <w:r>
-        <w:rPr>
-          <w:sz w:val="24"/>
-          <w:szCs w:val="24"/>
-        </w:rPr>
-        <w:t xml:space="preserve"> is Velocity and BC do not appear to be independent.  As the Velocity increases the effect of BC appear</w:t>
+        <w:t xml:space="preserve">  Figure 3 shows the impact of Velocity and BC on bullet drop.  Drop is inversely proportional to both Velocity and BC.  Velocity and BC do not appear to be independent.  As the Velocity increases the effect of BC appear</w:t>
       </w:r>
       <w:r>
         <w:rPr>
@@ -3186,9 +3619,9 @@
           <w:szCs w:val="24"/>
         </w:rPr>
         <w:drawing>
-          <wp:inline distT="0" distB="0" distL="0" distR="0" wp14:anchorId="24091E56" wp14:editId="75C86853">
-            <wp:extent cx="4716780" cy="3246314"/>
-            <wp:effectExtent l="19050" t="19050" r="26670" b="11430"/>
+          <wp:inline distT="0" distB="0" distL="0" distR="0" wp14:anchorId="24091E56" wp14:editId="633CFD73">
+            <wp:extent cx="4622392" cy="3181350"/>
+            <wp:effectExtent l="19050" t="19050" r="26035" b="19050"/>
             <wp:docPr id="17" name="Picture 17" descr="Chart, scatter chart&#10;&#10;Description automatically generated"/>
             <wp:cNvGraphicFramePr>
               <a:graphicFrameLocks xmlns:a="http://schemas.openxmlformats.org/drawingml/2006/main" noChangeAspect="1"/>
@@ -3215,7 +3648,7 @@
                   <pic:spPr>
                     <a:xfrm>
                       <a:off x="0" y="0"/>
-                      <a:ext cx="4728338" cy="3254268"/>
+                      <a:ext cx="4675969" cy="3218224"/>
                     </a:xfrm>
                     <a:prstGeom prst="rect">
                       <a:avLst/>
@@ -3266,7 +3699,20 @@
           <w:szCs w:val="24"/>
         </w:rPr>
         <w:tab/>
-        <w:t xml:space="preserve">We tested the significance of each input using a </w:t>
+      </w:r>
+      <w:r>
+        <w:rPr>
+          <w:sz w:val="24"/>
+          <w:szCs w:val="24"/>
+        </w:rPr>
+        <w:t>DRT</w:t>
+      </w:r>
+      <w:r>
+        <w:rPr>
+          <w:sz w:val="24"/>
+          <w:szCs w:val="24"/>
+        </w:rPr>
+        <w:t xml:space="preserve"> tested the significance of each input using a </w:t>
       </w:r>
       <w:r>
         <w:rPr>
@@ -3294,21 +3740,28 @@
           <w:sz w:val="24"/>
           <w:szCs w:val="24"/>
         </w:rPr>
-        <w:t xml:space="preserve">.  These are powerful statistical tools that allow us to make decisions on what model will be best for our analysis.  We started out by </w:t>
-      </w:r>
-      <w:r>
-        <w:rPr>
-          <w:sz w:val="24"/>
-          <w:szCs w:val="24"/>
-        </w:rPr>
-        <w:t>assuming</w:t>
-      </w:r>
-      <w:r>
-        <w:rPr>
-          <w:sz w:val="24"/>
-          <w:szCs w:val="24"/>
-        </w:rPr>
-        <w:t xml:space="preserve"> that</w:t>
+        <w:t xml:space="preserve">.  These statistical tools allow </w:t>
+      </w:r>
+      <w:r>
+        <w:rPr>
+          <w:sz w:val="24"/>
+          <w:szCs w:val="24"/>
+        </w:rPr>
+        <w:t>DRT</w:t>
+      </w:r>
+      <w:r>
+        <w:rPr>
+          <w:sz w:val="24"/>
+          <w:szCs w:val="24"/>
+        </w:rPr>
+        <w:t xml:space="preserve"> to make decisions on what model will be best for analysis.  </w:t>
+      </w:r>
+      <w:r>
+        <w:rPr>
+          <w:sz w:val="24"/>
+          <w:szCs w:val="24"/>
+        </w:rPr>
+        <w:t>DRT key initial assumptions</w:t>
       </w:r>
       <w:r>
         <w:rPr>
@@ -3364,6 +3817,7 @@
           <w:szCs w:val="24"/>
         </w:rPr>
       </w:pPr>
+      <w:proofErr w:type="gramStart"/>
       <w:r>
         <w:rPr>
           <w:sz w:val="24"/>
@@ -3376,7 +3830,15 @@
           <w:sz w:val="24"/>
           <w:szCs w:val="24"/>
         </w:rPr>
-        <w:t>ll of the errors are normally distributed</w:t>
+        <w:t>ll of</w:t>
+      </w:r>
+      <w:proofErr w:type="gramEnd"/>
+      <w:r>
+        <w:rPr>
+          <w:sz w:val="24"/>
+          <w:szCs w:val="24"/>
+        </w:rPr>
+        <w:t xml:space="preserve"> the errors are normally distributed</w:t>
       </w:r>
       <w:r>
         <w:rPr>
@@ -3433,14 +3895,49 @@
           <w:sz w:val="24"/>
           <w:szCs w:val="24"/>
         </w:rPr>
-        <w:t>our purposes</w:t>
-      </w:r>
-      <w:r>
-        <w:rPr>
-          <w:sz w:val="24"/>
-          <w:szCs w:val="24"/>
-        </w:rPr>
-        <w:t>, we will let the assumptions stand.  Below is the linear model we incorporated:</w:t>
+        <w:t>simplicity</w:t>
+      </w:r>
+      <w:r>
+        <w:rPr>
+          <w:sz w:val="24"/>
+          <w:szCs w:val="24"/>
+        </w:rPr>
+        <w:t>, the</w:t>
+      </w:r>
+      <w:r>
+        <w:rPr>
+          <w:sz w:val="24"/>
+          <w:szCs w:val="24"/>
+        </w:rPr>
+        <w:t xml:space="preserve"> assumptions </w:t>
+      </w:r>
+      <w:r>
+        <w:rPr>
+          <w:sz w:val="24"/>
+          <w:szCs w:val="24"/>
+        </w:rPr>
+        <w:t>are held consistent</w:t>
+      </w:r>
+      <w:r>
+        <w:rPr>
+          <w:sz w:val="24"/>
+          <w:szCs w:val="24"/>
+        </w:rPr>
+        <w:t xml:space="preserve">.  Below is the linear model </w:t>
+      </w:r>
+      <w:r>
+        <w:rPr>
+          <w:sz w:val="24"/>
+          <w:szCs w:val="24"/>
+        </w:rPr>
+        <w:t>that was</w:t>
+      </w:r>
+      <w:r>
+        <w:rPr>
+          <w:sz w:val="24"/>
+          <w:szCs w:val="24"/>
+        </w:rPr>
+        <w:t xml:space="preserve"> incorporated:</w:t>
       </w:r>
     </w:p>
     <w:p>
@@ -3847,7 +4344,39 @@
           <w:sz w:val="24"/>
           <w:szCs w:val="24"/>
         </w:rPr>
-        <w:t xml:space="preserve"> is the intercept term. Notice also that we are assuming an interaction (Vel * BC) between velocity and the ballistic coefficient.  When we run the model in R </w:t>
+        <w:t xml:space="preserve"> is the intercept term. </w:t>
+      </w:r>
+      <w:r>
+        <w:rPr>
+          <w:rFonts w:eastAsiaTheme="minorEastAsia"/>
+          <w:sz w:val="24"/>
+          <w:szCs w:val="24"/>
+        </w:rPr>
+        <w:t>Additionally, there is also a</w:t>
+      </w:r>
+      <w:r>
+        <w:rPr>
+          <w:rFonts w:eastAsiaTheme="minorEastAsia"/>
+          <w:sz w:val="24"/>
+          <w:szCs w:val="24"/>
+        </w:rPr>
+        <w:t xml:space="preserve">n interaction (Vel * BC) between velocity and the ballistic coefficient.  When the model </w:t>
+      </w:r>
+      <w:r>
+        <w:rPr>
+          <w:rFonts w:eastAsiaTheme="minorEastAsia"/>
+          <w:sz w:val="24"/>
+          <w:szCs w:val="24"/>
+        </w:rPr>
+        <w:t xml:space="preserve">is run </w:t>
+      </w:r>
+      <w:r>
+        <w:rPr>
+          <w:rFonts w:eastAsiaTheme="minorEastAsia"/>
+          <w:sz w:val="24"/>
+          <w:szCs w:val="24"/>
+        </w:rPr>
+        <w:t xml:space="preserve">in R </w:t>
       </w:r>
       <w:r>
         <w:rPr>
@@ -3858,6 +4387,7 @@
         <w:t xml:space="preserve">(using the </w:t>
       </w:r>
       <w:proofErr w:type="spellStart"/>
+      <w:proofErr w:type="gramStart"/>
       <w:r>
         <w:rPr>
           <w:rFonts w:eastAsiaTheme="minorEastAsia"/>
@@ -3873,23 +4403,32 @@
           <w:sz w:val="24"/>
           <w:szCs w:val="24"/>
         </w:rPr>
-        <w:t xml:space="preserve">() function) </w:t>
-      </w:r>
-      <w:r>
-        <w:rPr>
-          <w:rFonts w:eastAsiaTheme="minorEastAsia"/>
-          <w:sz w:val="24"/>
-          <w:szCs w:val="24"/>
-        </w:rPr>
-        <w:t>ou</w:t>
-      </w:r>
-      <w:r>
-        <w:rPr>
-          <w:rFonts w:eastAsiaTheme="minorEastAsia"/>
-          <w:sz w:val="24"/>
-          <w:szCs w:val="24"/>
-        </w:rPr>
-        <w:t>r coefficients are found to be:</w:t>
+        <w:t>(</w:t>
+      </w:r>
+      <w:proofErr w:type="gramEnd"/>
+      <w:r>
+        <w:rPr>
+          <w:rFonts w:eastAsiaTheme="minorEastAsia"/>
+          <w:sz w:val="24"/>
+          <w:szCs w:val="24"/>
+        </w:rPr>
+        <w:t>) function)</w:t>
+      </w:r>
+      <w:r>
+        <w:rPr>
+          <w:rFonts w:eastAsiaTheme="minorEastAsia"/>
+          <w:sz w:val="24"/>
+          <w:szCs w:val="24"/>
+        </w:rPr>
+        <w:t xml:space="preserve">, the </w:t>
+      </w:r>
+      <w:r>
+        <w:rPr>
+          <w:rFonts w:eastAsiaTheme="minorEastAsia"/>
+          <w:sz w:val="24"/>
+          <w:szCs w:val="24"/>
+        </w:rPr>
+        <w:t>coefficients are found to be:</w:t>
       </w:r>
     </w:p>
     <w:p>
@@ -3938,6 +4477,101 @@
     </w:p>
     <w:p>
       <w:pPr>
+        <w:keepNext/>
+        <w:spacing w:line="240" w:lineRule="auto"/>
+        <w:rPr>
+          <w:sz w:val="24"/>
+          <w:szCs w:val="24"/>
+        </w:rPr>
+      </w:pPr>
+      <w:r>
+        <w:rPr>
+          <w:sz w:val="24"/>
+          <w:szCs w:val="24"/>
+        </w:rPr>
+        <w:lastRenderedPageBreak/>
+        <w:t>Figure 4 is a plot of the Ballistic Drop on the x-axis and residuals on the y-axis. An ideal model will have all residuals normally distributed around the zero line.  DRT finds the normality assumption satisfied in this case.</w:t>
+      </w:r>
+    </w:p>
+    <w:p>
+      <w:pPr>
+        <w:keepNext/>
+        <w:spacing w:line="240" w:lineRule="auto"/>
+        <w:jc w:val="center"/>
+      </w:pPr>
+      <w:r>
+        <w:rPr>
+          <w:sz w:val="24"/>
+          <w:szCs w:val="24"/>
+        </w:rPr>
+        <w:drawing>
+          <wp:inline distT="0" distB="0" distL="0" distR="0" wp14:anchorId="11A6E086" wp14:editId="2ACDA7F2">
+            <wp:extent cx="3384550" cy="2178985"/>
+            <wp:effectExtent l="19050" t="19050" r="25400" b="12065"/>
+            <wp:docPr id="43" name="Picture 43"/>
+            <wp:cNvGraphicFramePr>
+              <a:graphicFrameLocks xmlns:a="http://schemas.openxmlformats.org/drawingml/2006/main" noChangeAspect="1"/>
+            </wp:cNvGraphicFramePr>
+            <a:graphic xmlns:a="http://schemas.openxmlformats.org/drawingml/2006/main">
+              <a:graphicData uri="http://schemas.openxmlformats.org/drawingml/2006/picture">
+                <pic:pic xmlns:pic="http://schemas.openxmlformats.org/drawingml/2006/picture">
+                  <pic:nvPicPr>
+                    <pic:cNvPr id="1" name=""/>
+                    <pic:cNvPicPr/>
+                  </pic:nvPicPr>
+                  <pic:blipFill>
+                    <a:blip r:embed="rId16"/>
+                    <a:stretch>
+                      <a:fillRect/>
+                    </a:stretch>
+                  </pic:blipFill>
+                  <pic:spPr>
+                    <a:xfrm>
+                      <a:off x="0" y="0"/>
+                      <a:ext cx="3396116" cy="2186431"/>
+                    </a:xfrm>
+                    <a:prstGeom prst="rect">
+                      <a:avLst/>
+                    </a:prstGeom>
+                    <a:ln>
+                      <a:solidFill>
+                        <a:schemeClr val="tx1"/>
+                      </a:solidFill>
+                    </a:ln>
+                  </pic:spPr>
+                </pic:pic>
+              </a:graphicData>
+            </a:graphic>
+          </wp:inline>
+        </w:drawing>
+      </w:r>
+    </w:p>
+    <w:p>
+      <w:pPr>
+        <w:pStyle w:val="Caption"/>
+        <w:ind w:left="1440"/>
+        <w:rPr>
+          <w:sz w:val="24"/>
+          <w:szCs w:val="24"/>
+        </w:rPr>
+      </w:pPr>
+      <w:r>
+        <w:t xml:space="preserve">Figure </w:t>
+      </w:r>
+      <w:fldSimple w:instr=" SEQ Figure \* ARABIC ">
+        <w:r>
+          <w:rPr>
+            <w:noProof/>
+          </w:rPr>
+          <w:t>4</w:t>
+        </w:r>
+      </w:fldSimple>
+      <w:r>
+        <w:t>: The model checking for significance velocity has residuals that are not normal. However, the minimal deviation from normal is accepted.</w:t>
+      </w:r>
+    </w:p>
+    <w:p>
+      <w:pPr>
         <w:spacing w:line="240" w:lineRule="auto"/>
         <w:ind w:firstLine="720"/>
         <w:rPr>
@@ -3950,8 +4584,14 @@
           <w:sz w:val="24"/>
           <w:szCs w:val="24"/>
         </w:rPr>
-        <w:lastRenderedPageBreak/>
-        <w:t xml:space="preserve">Now that we have the </w:t>
+        <w:t xml:space="preserve">Now that </w:t>
+      </w:r>
+      <w:r>
+        <w:rPr>
+          <w:sz w:val="24"/>
+          <w:szCs w:val="24"/>
+        </w:rPr>
+        <w:t xml:space="preserve">the </w:t>
       </w:r>
       <w:r>
         <w:rPr>
@@ -3972,6 +4612,13 @@
           <w:sz w:val="24"/>
           <w:szCs w:val="24"/>
         </w:rPr>
+        <w:t xml:space="preserve"> is generated</w:t>
+      </w:r>
+      <w:r>
+        <w:rPr>
+          <w:sz w:val="24"/>
+          <w:szCs w:val="24"/>
+        </w:rPr>
         <w:t>,</w:t>
       </w:r>
       <w:r>
@@ -3979,14 +4626,42 @@
           <w:sz w:val="24"/>
           <w:szCs w:val="24"/>
         </w:rPr>
-        <w:t xml:space="preserve"> we can find which variables are “significant”</w:t>
-      </w:r>
-      <w:r>
-        <w:rPr>
-          <w:sz w:val="24"/>
-          <w:szCs w:val="24"/>
-        </w:rPr>
-        <w:t xml:space="preserve"> using ANOVA</w:t>
+        <w:t xml:space="preserve"> variables </w:t>
+      </w:r>
+      <w:r>
+        <w:rPr>
+          <w:sz w:val="24"/>
+          <w:szCs w:val="24"/>
+        </w:rPr>
+        <w:t xml:space="preserve">that </w:t>
+      </w:r>
+      <w:r>
+        <w:rPr>
+          <w:sz w:val="24"/>
+          <w:szCs w:val="24"/>
+        </w:rPr>
+        <w:t>are “significant”</w:t>
+      </w:r>
+      <w:r>
+        <w:rPr>
+          <w:sz w:val="24"/>
+          <w:szCs w:val="24"/>
+        </w:rPr>
+        <w:t xml:space="preserve"> </w:t>
+      </w:r>
+      <w:r>
+        <w:rPr>
+          <w:sz w:val="24"/>
+          <w:szCs w:val="24"/>
+        </w:rPr>
+        <w:t xml:space="preserve">can be isolated </w:t>
+      </w:r>
+      <w:r>
+        <w:rPr>
+          <w:sz w:val="24"/>
+          <w:szCs w:val="24"/>
+        </w:rPr>
+        <w:t>using ANOVA</w:t>
       </w:r>
       <w:r>
         <w:rPr>
@@ -4000,28 +4675,112 @@
           <w:sz w:val="24"/>
           <w:szCs w:val="24"/>
         </w:rPr>
-        <w:t xml:space="preserve">For our purposes, we want to be 99% confident that a variable </w:t>
-      </w:r>
-      <w:r>
-        <w:rPr>
-          <w:sz w:val="24"/>
-          <w:szCs w:val="24"/>
-        </w:rPr>
-        <w:t xml:space="preserve">is informative before we </w:t>
-      </w:r>
-      <w:r>
-        <w:rPr>
-          <w:sz w:val="24"/>
-          <w:szCs w:val="24"/>
-        </w:rPr>
-        <w:t>employ it in our model (</w:t>
-      </w:r>
-      <w:r>
-        <w:rPr>
-          <w:sz w:val="24"/>
-          <w:szCs w:val="24"/>
-        </w:rPr>
-        <w:t>we always want the most</w:t>
+        <w:t xml:space="preserve">For </w:t>
+      </w:r>
+      <w:r>
+        <w:rPr>
+          <w:sz w:val="24"/>
+          <w:szCs w:val="24"/>
+        </w:rPr>
+        <w:t>these</w:t>
+      </w:r>
+      <w:r>
+        <w:rPr>
+          <w:sz w:val="24"/>
+          <w:szCs w:val="24"/>
+        </w:rPr>
+        <w:t xml:space="preserve"> purposes, </w:t>
+      </w:r>
+      <w:r>
+        <w:rPr>
+          <w:sz w:val="24"/>
+          <w:szCs w:val="24"/>
+        </w:rPr>
+        <w:t>a</w:t>
+      </w:r>
+      <w:r>
+        <w:rPr>
+          <w:sz w:val="24"/>
+          <w:szCs w:val="24"/>
+        </w:rPr>
+        <w:t xml:space="preserve"> 99% confiden</w:t>
+      </w:r>
+      <w:r>
+        <w:rPr>
+          <w:sz w:val="24"/>
+          <w:szCs w:val="24"/>
+        </w:rPr>
+        <w:t>ce value is utilized to determine a</w:t>
+      </w:r>
+      <w:r>
+        <w:rPr>
+          <w:sz w:val="24"/>
+          <w:szCs w:val="24"/>
+        </w:rPr>
+        <w:t xml:space="preserve"> variable </w:t>
+      </w:r>
+      <w:r>
+        <w:rPr>
+          <w:sz w:val="24"/>
+          <w:szCs w:val="24"/>
+        </w:rPr>
+        <w:t xml:space="preserve">is informative before </w:t>
+      </w:r>
+      <w:r>
+        <w:rPr>
+          <w:sz w:val="24"/>
+          <w:szCs w:val="24"/>
+        </w:rPr>
+        <w:t>it is</w:t>
+      </w:r>
+      <w:r>
+        <w:rPr>
+          <w:sz w:val="24"/>
+          <w:szCs w:val="24"/>
+        </w:rPr>
+        <w:t xml:space="preserve"> </w:t>
+      </w:r>
+      <w:r>
+        <w:rPr>
+          <w:sz w:val="24"/>
+          <w:szCs w:val="24"/>
+        </w:rPr>
+        <w:t>employ</w:t>
+      </w:r>
+      <w:r>
+        <w:rPr>
+          <w:sz w:val="24"/>
+          <w:szCs w:val="24"/>
+        </w:rPr>
+        <w:t>ed</w:t>
+      </w:r>
+      <w:r>
+        <w:rPr>
+          <w:sz w:val="24"/>
+          <w:szCs w:val="24"/>
+        </w:rPr>
+        <w:t xml:space="preserve"> it in </w:t>
+      </w:r>
+      <w:r>
+        <w:rPr>
+          <w:sz w:val="24"/>
+          <w:szCs w:val="24"/>
+        </w:rPr>
+        <w:t>the</w:t>
+      </w:r>
+      <w:r>
+        <w:rPr>
+          <w:sz w:val="24"/>
+          <w:szCs w:val="24"/>
+        </w:rPr>
+        <w:t xml:space="preserve"> model (</w:t>
+      </w:r>
+      <w:r>
+        <w:rPr>
+          <w:sz w:val="24"/>
+          <w:szCs w:val="24"/>
+        </w:rPr>
+        <w:t>the most</w:t>
       </w:r>
       <w:r>
         <w:rPr>
@@ -4051,7 +4810,21 @@
           <w:sz w:val="24"/>
           <w:szCs w:val="24"/>
         </w:rPr>
-        <w:t xml:space="preserve"> as it provides the best answer at the lowest cost</w:t>
+        <w:t xml:space="preserve"> </w:t>
+      </w:r>
+      <w:r>
+        <w:rPr>
+          <w:sz w:val="24"/>
+          <w:szCs w:val="24"/>
+        </w:rPr>
+        <w:t>is ideal as it</w:t>
+      </w:r>
+      <w:r>
+        <w:rPr>
+          <w:sz w:val="24"/>
+          <w:szCs w:val="24"/>
+        </w:rPr>
+        <w:t xml:space="preserve"> provides the best answer at the lowest cost</w:t>
       </w:r>
       <w:r>
         <w:rPr>
@@ -4065,7 +4838,7 @@
           <w:sz w:val="24"/>
           <w:szCs w:val="24"/>
         </w:rPr>
-        <w:t>ANOVA begins with a Hypothesis that none of the inputs to the model matter.  Then for each input we proceed to get the Degrees of Freedom (</w:t>
+        <w:t>ANOVA begins with a Hypothesis that none of the inputs to the model matter.  Then for each input the Degrees of Freedom (</w:t>
       </w:r>
       <w:proofErr w:type="spellStart"/>
       <w:r>
@@ -4109,14 +4882,21 @@
           <w:sz w:val="24"/>
           <w:szCs w:val="24"/>
         </w:rPr>
-        <w:t xml:space="preserve">F-Value, and the F distributions tail probability given the degrees of freedom of the input and the residuals.  </w:t>
-      </w:r>
-      <w:r>
-        <w:rPr>
-          <w:sz w:val="24"/>
-          <w:szCs w:val="24"/>
-        </w:rPr>
-        <w:t xml:space="preserve">This process can be challenging to understand.  </w:t>
+        <w:t xml:space="preserve">F-Value, and the F distributions tail probability </w:t>
+      </w:r>
+      <w:r>
+        <w:rPr>
+          <w:sz w:val="24"/>
+          <w:szCs w:val="24"/>
+        </w:rPr>
+        <w:t>are generated</w:t>
+      </w:r>
+      <w:r>
+        <w:rPr>
+          <w:sz w:val="24"/>
+          <w:szCs w:val="24"/>
+        </w:rPr>
+        <w:t xml:space="preserve">.  </w:t>
       </w:r>
       <w:r>
         <w:rPr>
@@ -4130,9 +4910,23 @@
           <w:sz w:val="24"/>
           <w:szCs w:val="24"/>
         </w:rPr>
-        <w:t>workflow.  I suggest starting at the site Guru99 (</w:t>
-      </w:r>
-      <w:hyperlink r:id="rId16" w:history="1">
+        <w:t xml:space="preserve">workflow.  </w:t>
+      </w:r>
+      <w:r>
+        <w:rPr>
+          <w:sz w:val="24"/>
+          <w:szCs w:val="24"/>
+        </w:rPr>
+        <w:t>DRT Consulting LLC</w:t>
+      </w:r>
+      <w:r>
+        <w:rPr>
+          <w:sz w:val="24"/>
+          <w:szCs w:val="24"/>
+        </w:rPr>
+        <w:t xml:space="preserve"> suggest starting at the site Guru99 (</w:t>
+      </w:r>
+      <w:hyperlink r:id="rId17" w:history="1">
         <w:r>
           <w:rPr>
             <w:rStyle w:val="Hyperlink"/>
@@ -4171,14 +4965,21 @@
           <w:sz w:val="24"/>
           <w:szCs w:val="24"/>
         </w:rPr>
-        <w:t xml:space="preserve">Observe in the ANOVA table that we do not have sufficient evidence to </w:t>
-      </w:r>
-      <w:r>
-        <w:rPr>
-          <w:sz w:val="24"/>
-          <w:szCs w:val="24"/>
-        </w:rPr>
-        <w:t xml:space="preserve">conclude that Velocity, Ballistic Coefficient and their interaction are insignificant at the 99% level.  </w:t>
+        <w:t>Observe in the ANOVA table that</w:t>
+      </w:r>
+      <w:r>
+        <w:rPr>
+          <w:sz w:val="24"/>
+          <w:szCs w:val="24"/>
+        </w:rPr>
+        <w:t xml:space="preserve"> there is not sufficient evidence to conclude </w:t>
+      </w:r>
+      <w:r>
+        <w:rPr>
+          <w:sz w:val="24"/>
+          <w:szCs w:val="24"/>
+        </w:rPr>
+        <w:t xml:space="preserve">Velocity, Ballistic Coefficient and their interaction are insignificant at the 99% level.  </w:t>
       </w:r>
       <w:r>
         <w:rPr>
@@ -4268,7 +5069,28 @@
           <w:sz w:val="24"/>
           <w:szCs w:val="24"/>
         </w:rPr>
-        <w:t xml:space="preserve">We recognize the remaining inputs are important </w:t>
+        <w:t>DRT</w:t>
+      </w:r>
+      <w:r>
+        <w:rPr>
+          <w:sz w:val="24"/>
+          <w:szCs w:val="24"/>
+        </w:rPr>
+        <w:t xml:space="preserve"> recognize</w:t>
+      </w:r>
+      <w:r>
+        <w:rPr>
+          <w:sz w:val="24"/>
+          <w:szCs w:val="24"/>
+        </w:rPr>
+        <w:t>s</w:t>
+      </w:r>
+      <w:r>
+        <w:rPr>
+          <w:sz w:val="24"/>
+          <w:szCs w:val="24"/>
+        </w:rPr>
+        <w:t xml:space="preserve"> the remaining inputs are important </w:t>
       </w:r>
       <w:r>
         <w:rPr>
@@ -4331,9 +5153,9 @@
       </w:pPr>
       <w:r>
         <w:drawing>
-          <wp:inline distT="0" distB="0" distL="0" distR="0" wp14:anchorId="19E256DC" wp14:editId="6093D9E4">
-            <wp:extent cx="3848100" cy="2019300"/>
-            <wp:effectExtent l="0" t="0" r="0" b="0"/>
+          <wp:inline distT="0" distB="0" distL="0" distR="0" wp14:anchorId="19E256DC" wp14:editId="3F8EEE2E">
+            <wp:extent cx="2597667" cy="1363134"/>
+            <wp:effectExtent l="0" t="0" r="0" b="8890"/>
             <wp:docPr id="12" name="Picture 12"/>
             <wp:cNvGraphicFramePr>
               <a:graphicFrameLocks xmlns:a="http://schemas.openxmlformats.org/drawingml/2006/main" noChangeAspect="1"/>
@@ -4348,7 +5170,7 @@
                     </pic:cNvPicPr>
                   </pic:nvPicPr>
                   <pic:blipFill>
-                    <a:blip r:embed="rId17">
+                    <a:blip r:embed="rId18">
                       <a:extLst>
                         <a:ext uri="{28A0092B-C50C-407E-A947-70E740481C1C}">
                           <a14:useLocalDpi xmlns:a14="http://schemas.microsoft.com/office/drawing/2010/main" val="0"/>
@@ -4363,7 +5185,7 @@
                   <pic:spPr bwMode="auto">
                     <a:xfrm>
                       <a:off x="0" y="0"/>
-                      <a:ext cx="3848100" cy="2019300"/>
+                      <a:ext cx="2647355" cy="1389208"/>
                     </a:xfrm>
                     <a:prstGeom prst="rect">
                       <a:avLst/>
@@ -4392,69 +5214,6 @@
     <w:p>
       <w:pPr>
         <w:spacing w:line="240" w:lineRule="auto"/>
-        <w:rPr>
-          <w:sz w:val="24"/>
-          <w:szCs w:val="24"/>
-        </w:rPr>
-      </w:pPr>
-    </w:p>
-    <w:p>
-      <w:pPr>
-        <w:spacing w:line="240" w:lineRule="auto"/>
-        <w:rPr>
-          <w:sz w:val="24"/>
-          <w:szCs w:val="24"/>
-        </w:rPr>
-      </w:pPr>
-    </w:p>
-    <w:p>
-      <w:pPr>
-        <w:spacing w:line="240" w:lineRule="auto"/>
-        <w:rPr>
-          <w:sz w:val="24"/>
-          <w:szCs w:val="24"/>
-        </w:rPr>
-      </w:pPr>
-    </w:p>
-    <w:p>
-      <w:pPr>
-        <w:spacing w:line="240" w:lineRule="auto"/>
-        <w:rPr>
-          <w:sz w:val="24"/>
-          <w:szCs w:val="24"/>
-        </w:rPr>
-      </w:pPr>
-    </w:p>
-    <w:p>
-      <w:pPr>
-        <w:spacing w:line="240" w:lineRule="auto"/>
-        <w:rPr>
-          <w:sz w:val="24"/>
-          <w:szCs w:val="24"/>
-        </w:rPr>
-      </w:pPr>
-    </w:p>
-    <w:p>
-      <w:pPr>
-        <w:spacing w:line="240" w:lineRule="auto"/>
-        <w:rPr>
-          <w:sz w:val="24"/>
-          <w:szCs w:val="24"/>
-        </w:rPr>
-      </w:pPr>
-    </w:p>
-    <w:p>
-      <w:pPr>
-        <w:spacing w:line="240" w:lineRule="auto"/>
-        <w:rPr>
-          <w:sz w:val="24"/>
-          <w:szCs w:val="24"/>
-        </w:rPr>
-      </w:pPr>
-    </w:p>
-    <w:p>
-      <w:pPr>
-        <w:spacing w:line="240" w:lineRule="auto"/>
         <w:jc w:val="center"/>
         <w:rPr>
           <w:b/>
@@ -4472,7 +5231,6 @@
           <w:szCs w:val="24"/>
           <w:u w:val="single"/>
         </w:rPr>
-        <w:lastRenderedPageBreak/>
         <w:t>Data Gathering</w:t>
       </w:r>
     </w:p>
@@ -4518,7 +5276,14 @@
           <w:sz w:val="24"/>
           <w:szCs w:val="24"/>
         </w:rPr>
-        <w:t xml:space="preserve">  Ballistic velocity can be measured with a Ballistic Chronograph.  I acquired a</w:t>
+        <w:t xml:space="preserve">  Ballistic velocity can be measured with a Ballistic Chronograph.  </w:t>
+      </w:r>
+      <w:r>
+        <w:rPr>
+          <w:sz w:val="24"/>
+          <w:szCs w:val="24"/>
+        </w:rPr>
+        <w:t>A</w:t>
       </w:r>
       <w:r>
         <w:rPr>
@@ -4556,6 +5321,13 @@
           <w:sz w:val="24"/>
           <w:szCs w:val="24"/>
         </w:rPr>
+        <w:t xml:space="preserve">was acquired </w:t>
+      </w:r>
+      <w:r>
+        <w:rPr>
+          <w:sz w:val="24"/>
+          <w:szCs w:val="24"/>
+        </w:rPr>
         <w:t>from the RCSC team for use in the data gathering</w:t>
       </w:r>
       <w:r>
@@ -4572,7 +5344,7 @@
         </w:rPr>
         <w:t xml:space="preserve"> </w:t>
       </w:r>
-      <w:hyperlink r:id="rId18" w:history="1">
+      <w:hyperlink r:id="rId19" w:history="1">
         <w:r>
           <w:rPr>
             <w:rStyle w:val="Hyperlink"/>
@@ -4610,7 +5382,7 @@
         </w:rPr>
         <w:t xml:space="preserve"> and it has a published “accuracy between 99.5% and 99.9%” (find at </w:t>
       </w:r>
-      <w:hyperlink r:id="rId19" w:history="1">
+      <w:hyperlink r:id="rId20" w:history="1">
         <w:r>
           <w:rPr>
             <w:rStyle w:val="Hyperlink"/>
@@ -4740,7 +5512,7 @@
                     </pic:cNvPicPr>
                   </pic:nvPicPr>
                   <pic:blipFill>
-                    <a:blip r:embed="rId20" cstate="print">
+                    <a:blip r:embed="rId21" cstate="print">
                       <a:extLst>
                         <a:ext uri="{28A0092B-C50C-407E-A947-70E740481C1C}">
                           <a14:useLocalDpi xmlns:a14="http://schemas.microsoft.com/office/drawing/2010/main" val="0"/>
@@ -4791,7 +5563,7 @@
           <w:rPr>
             <w:noProof/>
           </w:rPr>
-          <w:t>4</w:t>
+          <w:t>5</w:t>
         </w:r>
       </w:fldSimple>
       <w:r>
@@ -4828,7 +5600,7 @@
                     </pic:cNvPicPr>
                   </pic:nvPicPr>
                   <pic:blipFill>
-                    <a:blip r:embed="rId21" cstate="print">
+                    <a:blip r:embed="rId22" cstate="print">
                       <a:extLst>
                         <a:ext uri="{28A0092B-C50C-407E-A947-70E740481C1C}">
                           <a14:useLocalDpi xmlns:a14="http://schemas.microsoft.com/office/drawing/2010/main" val="0"/>
@@ -4879,7 +5651,7 @@
           <w:rPr>
             <w:noProof/>
           </w:rPr>
-          <w:t>5</w:t>
+          <w:t>6</w:t>
         </w:r>
       </w:fldSimple>
       <w:r>
@@ -4918,7 +5690,6 @@
           <w:sz w:val="24"/>
           <w:szCs w:val="24"/>
         </w:rPr>
-        <w:lastRenderedPageBreak/>
         <w:tab/>
       </w:r>
       <w:r>
@@ -4926,14 +5697,49 @@
           <w:sz w:val="24"/>
           <w:szCs w:val="24"/>
         </w:rPr>
-        <w:t xml:space="preserve">Two rifles of the same make and model were selected (make and model not provided but we can say they had 16.5in barrels).  Both rifles were cleaned appropriately prior to testing.  </w:t>
-      </w:r>
-      <w:r>
-        <w:rPr>
-          <w:sz w:val="24"/>
-          <w:szCs w:val="24"/>
-        </w:rPr>
-        <w:t xml:space="preserve">We desired 30 rounds for each of the 4 ammunitions which is a common sample size to establish significance.  </w:t>
+        <w:t xml:space="preserve">Two rifles of the same make and model were selected (make and model not provided but </w:t>
+      </w:r>
+      <w:r>
+        <w:rPr>
+          <w:sz w:val="24"/>
+          <w:szCs w:val="24"/>
+        </w:rPr>
+        <w:t>have 16.5in barrels</w:t>
+      </w:r>
+      <w:r>
+        <w:rPr>
+          <w:sz w:val="24"/>
+          <w:szCs w:val="24"/>
+        </w:rPr>
+        <w:t xml:space="preserve">).  Both rifles were cleaned appropriately prior to testing.  </w:t>
+      </w:r>
+      <w:r>
+        <w:rPr>
+          <w:sz w:val="24"/>
+          <w:szCs w:val="24"/>
+        </w:rPr>
+        <w:t>Thirty</w:t>
+      </w:r>
+      <w:r>
+        <w:rPr>
+          <w:sz w:val="24"/>
+          <w:szCs w:val="24"/>
+        </w:rPr>
+        <w:t xml:space="preserve"> rounds for each of the 4 ammunitions </w:t>
+      </w:r>
+      <w:r>
+        <w:rPr>
+          <w:sz w:val="24"/>
+          <w:szCs w:val="24"/>
+        </w:rPr>
+        <w:t>were used in this study</w:t>
+      </w:r>
+      <w:r>
+        <w:rPr>
+          <w:sz w:val="24"/>
+          <w:szCs w:val="24"/>
+        </w:rPr>
+        <w:t xml:space="preserve">.  </w:t>
       </w:r>
       <w:r>
         <w:rPr>
@@ -5017,7 +5823,21 @@
           <w:sz w:val="24"/>
           <w:szCs w:val="24"/>
         </w:rPr>
-        <w:t>out of each rife on the same day.  The weather did not cooperate.  The first day started out at 30</w:t>
+        <w:t xml:space="preserve">out of each rife on the same day.  The weather </w:t>
+      </w:r>
+      <w:r>
+        <w:rPr>
+          <w:sz w:val="24"/>
+          <w:szCs w:val="24"/>
+        </w:rPr>
+        <w:t>was an unforeseen potential variable</w:t>
+      </w:r>
+      <w:r>
+        <w:rPr>
+          <w:sz w:val="24"/>
+          <w:szCs w:val="24"/>
+        </w:rPr>
+        <w:t>.  The first day started out at 30</w:t>
       </w:r>
       <w:r>
         <w:rPr>
@@ -5068,21 +5888,91 @@
           <w:sz w:val="24"/>
           <w:szCs w:val="24"/>
         </w:rPr>
-        <w:t xml:space="preserve"> the wind picked up.  This forced us into a second day to test Rifle-2.  The range was busy on this day, and we ran out of sunlight before we could complete all our shots.  After looking at </w:t>
-      </w:r>
-      <w:r>
-        <w:rPr>
-          <w:sz w:val="24"/>
-          <w:szCs w:val="24"/>
-        </w:rPr>
-        <w:t xml:space="preserve">the quality of our </w:t>
-      </w:r>
-      <w:r>
-        <w:rPr>
-          <w:sz w:val="24"/>
-          <w:szCs w:val="24"/>
-        </w:rPr>
-        <w:t>data we found our sample size is adequate.</w:t>
+        <w:t xml:space="preserve"> the wind picked up.  This forced a second day to test Rifle-2.  The range was busy on this day, and sunlight </w:t>
+      </w:r>
+      <w:r>
+        <w:rPr>
+          <w:sz w:val="24"/>
+          <w:szCs w:val="24"/>
+        </w:rPr>
+        <w:t xml:space="preserve">diminished </w:t>
+      </w:r>
+      <w:r>
+        <w:rPr>
+          <w:sz w:val="24"/>
+          <w:szCs w:val="24"/>
+        </w:rPr>
+        <w:t>before all shots</w:t>
+      </w:r>
+      <w:r>
+        <w:rPr>
+          <w:sz w:val="24"/>
+          <w:szCs w:val="24"/>
+        </w:rPr>
+        <w:t xml:space="preserve"> could be taken</w:t>
+      </w:r>
+      <w:r>
+        <w:rPr>
+          <w:sz w:val="24"/>
+          <w:szCs w:val="24"/>
+        </w:rPr>
+        <w:t xml:space="preserve">.  After looking at </w:t>
+      </w:r>
+      <w:r>
+        <w:rPr>
+          <w:sz w:val="24"/>
+          <w:szCs w:val="24"/>
+        </w:rPr>
+        <w:t xml:space="preserve">the quality of </w:t>
+      </w:r>
+      <w:r>
+        <w:rPr>
+          <w:sz w:val="24"/>
+          <w:szCs w:val="24"/>
+        </w:rPr>
+        <w:t>data</w:t>
+      </w:r>
+      <w:r>
+        <w:rPr>
+          <w:sz w:val="24"/>
+          <w:szCs w:val="24"/>
+        </w:rPr>
+        <w:t xml:space="preserve">, it was </w:t>
+      </w:r>
+      <w:r>
+        <w:rPr>
+          <w:sz w:val="24"/>
+          <w:szCs w:val="24"/>
+        </w:rPr>
+        <w:t xml:space="preserve">found </w:t>
+      </w:r>
+      <w:r>
+        <w:rPr>
+          <w:sz w:val="24"/>
+          <w:szCs w:val="24"/>
+        </w:rPr>
+        <w:t>the</w:t>
+      </w:r>
+      <w:r>
+        <w:rPr>
+          <w:sz w:val="24"/>
+          <w:szCs w:val="24"/>
+        </w:rPr>
+        <w:t xml:space="preserve"> sample size </w:t>
+      </w:r>
+      <w:r>
+        <w:rPr>
+          <w:sz w:val="24"/>
+          <w:szCs w:val="24"/>
+        </w:rPr>
+        <w:t>was</w:t>
+      </w:r>
+      <w:r>
+        <w:rPr>
+          <w:sz w:val="24"/>
+          <w:szCs w:val="24"/>
+        </w:rPr>
+        <w:t xml:space="preserve"> adequate.</w:t>
       </w:r>
       <w:r>
         <w:rPr>
@@ -5096,7 +5986,81 @@
           <w:sz w:val="24"/>
           <w:szCs w:val="24"/>
         </w:rPr>
-        <w:t xml:space="preserve"> You will notice in Rifle-2 / Ammo ‘A’ / Shot #1 is crossed out.  This shot for ammo ‘A’ falls almost 300 ft/s shy of the anticipated mean for this ammunition.  The only explanation is that this bullet was not ammo ‘A’.  It will not be used in the analysis.</w:t>
+        <w:t xml:space="preserve"> </w:t>
+      </w:r>
+      <w:r>
+        <w:rPr>
+          <w:sz w:val="24"/>
+          <w:szCs w:val="24"/>
+        </w:rPr>
+        <w:t>N</w:t>
+      </w:r>
+      <w:r>
+        <w:rPr>
+          <w:sz w:val="24"/>
+          <w:szCs w:val="24"/>
+        </w:rPr>
+        <w:t xml:space="preserve">otice in Rifle-2 </w:t>
+      </w:r>
+      <w:r>
+        <w:rPr>
+          <w:rFonts w:cstheme="minorHAnsi"/>
+          <w:sz w:val="24"/>
+          <w:szCs w:val="24"/>
+        </w:rPr>
+        <w:t>→</w:t>
+      </w:r>
+      <w:r>
+        <w:rPr>
+          <w:sz w:val="24"/>
+          <w:szCs w:val="24"/>
+        </w:rPr>
+        <w:t xml:space="preserve"> </w:t>
+      </w:r>
+      <w:r>
+        <w:rPr>
+          <w:sz w:val="24"/>
+          <w:szCs w:val="24"/>
+        </w:rPr>
+        <w:t>A</w:t>
+      </w:r>
+      <w:r>
+        <w:rPr>
+          <w:sz w:val="24"/>
+          <w:szCs w:val="24"/>
+        </w:rPr>
+        <w:t xml:space="preserve">mmo ‘A’ </w:t>
+      </w:r>
+      <w:proofErr w:type="gramStart"/>
+      <w:r>
+        <w:rPr>
+          <w:rFonts w:cstheme="minorHAnsi"/>
+          <w:sz w:val="24"/>
+          <w:szCs w:val="24"/>
+        </w:rPr>
+        <w:t>→</w:t>
+      </w:r>
+      <w:r>
+        <w:rPr>
+          <w:sz w:val="24"/>
+          <w:szCs w:val="24"/>
+        </w:rPr>
+        <w:t xml:space="preserve"> </w:t>
+      </w:r>
+      <w:r>
+        <w:rPr>
+          <w:sz w:val="24"/>
+          <w:szCs w:val="24"/>
+        </w:rPr>
+        <w:t xml:space="preserve"> Shot</w:t>
+      </w:r>
+      <w:proofErr w:type="gramEnd"/>
+      <w:r>
+        <w:rPr>
+          <w:sz w:val="24"/>
+          <w:szCs w:val="24"/>
+        </w:rPr>
+        <w:t xml:space="preserve"> #1 is crossed out.  This shot for ammo ‘A’ falls almost 300 ft/s shy of the anticipated mean for this ammunition.  The only explanation is that this bullet was not ammo ‘A’.  It will not be used in the analysis.</w:t>
       </w:r>
     </w:p>
     <w:p>
@@ -5153,7 +6117,7 @@
                     </pic:cNvPicPr>
                   </pic:nvPicPr>
                   <pic:blipFill>
-                    <a:blip r:embed="rId22" cstate="print">
+                    <a:blip r:embed="rId23" cstate="print">
                       <a:extLst>
                         <a:ext uri="{28A0092B-C50C-407E-A947-70E740481C1C}">
                           <a14:useLocalDpi xmlns:a14="http://schemas.microsoft.com/office/drawing/2010/main" val="0"/>
@@ -5252,7 +6216,6 @@
           <w:szCs w:val="24"/>
           <w:u w:val="single"/>
         </w:rPr>
-        <w:lastRenderedPageBreak/>
         <w:t>Selecting a Model</w:t>
       </w:r>
     </w:p>
@@ -5276,28 +6239,84 @@
           <w:sz w:val="24"/>
           <w:szCs w:val="24"/>
         </w:rPr>
-        <w:t xml:space="preserve">The velocity data was very encouraging.  Looking at Figure </w:t>
-      </w:r>
-      <w:r>
-        <w:rPr>
-          <w:sz w:val="24"/>
-          <w:szCs w:val="24"/>
-        </w:rPr>
-        <w:t>6</w:t>
-      </w:r>
-      <w:r>
-        <w:rPr>
-          <w:sz w:val="24"/>
-          <w:szCs w:val="24"/>
-        </w:rPr>
-        <w:t xml:space="preserve"> we see four well distinguished groups as we were hoping.  There is some overlap between the velocities of ammunition B and C</w:t>
-      </w:r>
-      <w:r>
-        <w:rPr>
-          <w:sz w:val="24"/>
-          <w:szCs w:val="24"/>
-        </w:rPr>
-        <w:t>.  We will show that there is a significant difference between the two</w:t>
+        <w:t xml:space="preserve">The velocity data </w:t>
+      </w:r>
+      <w:r>
+        <w:rPr>
+          <w:sz w:val="24"/>
+          <w:szCs w:val="24"/>
+        </w:rPr>
+        <w:t>demonstrated a statistical significance between ammunition types</w:t>
+      </w:r>
+      <w:r>
+        <w:rPr>
+          <w:sz w:val="24"/>
+          <w:szCs w:val="24"/>
+        </w:rPr>
+        <w:t xml:space="preserve">.  Looking at Figure </w:t>
+      </w:r>
+      <w:r>
+        <w:rPr>
+          <w:sz w:val="24"/>
+          <w:szCs w:val="24"/>
+        </w:rPr>
+        <w:t>7</w:t>
+      </w:r>
+      <w:r>
+        <w:rPr>
+          <w:sz w:val="24"/>
+          <w:szCs w:val="24"/>
+        </w:rPr>
+        <w:t xml:space="preserve">, </w:t>
+      </w:r>
+      <w:r>
+        <w:rPr>
+          <w:sz w:val="24"/>
+          <w:szCs w:val="24"/>
+        </w:rPr>
+        <w:t xml:space="preserve">four well distinguished </w:t>
+      </w:r>
+      <w:r>
+        <w:rPr>
+          <w:sz w:val="24"/>
+          <w:szCs w:val="24"/>
+        </w:rPr>
+        <w:t>populations are observed</w:t>
+      </w:r>
+      <w:r>
+        <w:rPr>
+          <w:sz w:val="24"/>
+          <w:szCs w:val="24"/>
+        </w:rPr>
+        <w:t>.  There is some overlap between the velocities of ammunition B and C</w:t>
+      </w:r>
+      <w:r>
+        <w:rPr>
+          <w:sz w:val="24"/>
+          <w:szCs w:val="24"/>
+        </w:rPr>
+        <w:t xml:space="preserve">.  </w:t>
+      </w:r>
+      <w:r>
+        <w:rPr>
+          <w:sz w:val="24"/>
+          <w:szCs w:val="24"/>
+        </w:rPr>
+        <w:t>S</w:t>
+      </w:r>
+      <w:r>
+        <w:rPr>
+          <w:sz w:val="24"/>
+          <w:szCs w:val="24"/>
+        </w:rPr>
+        <w:t>ignificant difference between the two</w:t>
+      </w:r>
+      <w:r>
+        <w:rPr>
+          <w:sz w:val="24"/>
+          <w:szCs w:val="24"/>
+        </w:rPr>
+        <w:t xml:space="preserve"> is present</w:t>
       </w:r>
       <w:r>
         <w:rPr>
@@ -5311,49 +6330,121 @@
           <w:sz w:val="24"/>
           <w:szCs w:val="24"/>
         </w:rPr>
-        <w:t xml:space="preserve">7 displays the data split by Rifle 1 &amp; 2.  There appears to be an effect attributed rifle </w:t>
-      </w:r>
-      <w:r>
-        <w:rPr>
-          <w:sz w:val="24"/>
-          <w:szCs w:val="24"/>
-        </w:rPr>
-        <w:t>u</w:t>
-      </w:r>
-      <w:r>
-        <w:rPr>
-          <w:sz w:val="24"/>
-          <w:szCs w:val="24"/>
-        </w:rPr>
-        <w:t xml:space="preserve">sed but we will show later that there is not.  Figure 8 shows the effect of shot number on velocity.  The velocity average does not change significantly over the shot counts measured.  Figure 9 displays the effect of ammunition on velocity.  </w:t>
-      </w:r>
-      <w:r>
-        <w:rPr>
-          <w:sz w:val="24"/>
-          <w:szCs w:val="24"/>
-        </w:rPr>
-        <w:t>Figure 9 shows</w:t>
-      </w:r>
-      <w:r>
-        <w:rPr>
-          <w:sz w:val="24"/>
-          <w:szCs w:val="24"/>
-        </w:rPr>
-        <w:t xml:space="preserve"> </w:t>
-      </w:r>
-      <w:r>
-        <w:rPr>
-          <w:sz w:val="24"/>
-          <w:szCs w:val="24"/>
-        </w:rPr>
-        <w:t>a clear</w:t>
-      </w:r>
-      <w:r>
-        <w:rPr>
-          <w:sz w:val="24"/>
-          <w:szCs w:val="24"/>
-        </w:rPr>
-        <w:t xml:space="preserve"> distinction in average velocity between ammunition choice.  </w:t>
+        <w:t>8</w:t>
+      </w:r>
+      <w:r>
+        <w:rPr>
+          <w:sz w:val="24"/>
+          <w:szCs w:val="24"/>
+        </w:rPr>
+        <w:t xml:space="preserve"> displays the data split by Rifle 1 &amp; 2.  There appears to be an effect attributed </w:t>
+      </w:r>
+      <w:r>
+        <w:rPr>
+          <w:sz w:val="24"/>
+          <w:szCs w:val="24"/>
+        </w:rPr>
+        <w:t xml:space="preserve">to </w:t>
+      </w:r>
+      <w:r>
+        <w:rPr>
+          <w:sz w:val="24"/>
+          <w:szCs w:val="24"/>
+        </w:rPr>
+        <w:t xml:space="preserve">rifle </w:t>
+      </w:r>
+      <w:r>
+        <w:rPr>
+          <w:sz w:val="24"/>
+          <w:szCs w:val="24"/>
+        </w:rPr>
+        <w:t>but statistically unjustified</w:t>
+      </w:r>
+      <w:r>
+        <w:rPr>
+          <w:sz w:val="24"/>
+          <w:szCs w:val="24"/>
+        </w:rPr>
+        <w:t>, as discussed in Future Research section</w:t>
+      </w:r>
+      <w:r>
+        <w:rPr>
+          <w:sz w:val="24"/>
+          <w:szCs w:val="24"/>
+        </w:rPr>
+        <w:t xml:space="preserve">.  Figure </w:t>
+      </w:r>
+      <w:r>
+        <w:rPr>
+          <w:sz w:val="24"/>
+          <w:szCs w:val="24"/>
+        </w:rPr>
+        <w:t>9</w:t>
+      </w:r>
+      <w:r>
+        <w:rPr>
+          <w:sz w:val="24"/>
+          <w:szCs w:val="24"/>
+        </w:rPr>
+        <w:t xml:space="preserve"> shows the effect of shot </w:t>
+      </w:r>
+      <w:proofErr w:type="gramStart"/>
+      <w:r>
+        <w:rPr>
+          <w:sz w:val="24"/>
+          <w:szCs w:val="24"/>
+        </w:rPr>
+        <w:t>number</w:t>
+      </w:r>
+      <w:proofErr w:type="gramEnd"/>
+      <w:r>
+        <w:rPr>
+          <w:sz w:val="24"/>
+          <w:szCs w:val="24"/>
+        </w:rPr>
+        <w:t xml:space="preserve"> on velocity.  The velocity average does not change significantly over the shot counts measured.  Figure </w:t>
+      </w:r>
+      <w:r>
+        <w:rPr>
+          <w:sz w:val="24"/>
+          <w:szCs w:val="24"/>
+        </w:rPr>
+        <w:t>10</w:t>
+      </w:r>
+      <w:r>
+        <w:rPr>
+          <w:sz w:val="24"/>
+          <w:szCs w:val="24"/>
+        </w:rPr>
+        <w:t xml:space="preserve"> displays the effect of ammunition on velocity.  </w:t>
+      </w:r>
+      <w:r>
+        <w:rPr>
+          <w:sz w:val="24"/>
+          <w:szCs w:val="24"/>
+        </w:rPr>
+        <w:t>A</w:t>
+      </w:r>
+      <w:r>
+        <w:rPr>
+          <w:sz w:val="24"/>
+          <w:szCs w:val="24"/>
+        </w:rPr>
+        <w:t xml:space="preserve"> distinction in average velocity between ammunition choice</w:t>
+      </w:r>
+      <w:r>
+        <w:rPr>
+          <w:sz w:val="24"/>
+          <w:szCs w:val="24"/>
+        </w:rPr>
+        <w:t xml:space="preserve"> is present</w:t>
+      </w:r>
+      <w:r>
+        <w:rPr>
+          <w:sz w:val="24"/>
+          <w:szCs w:val="24"/>
+        </w:rPr>
+        <w:t xml:space="preserve">.  </w:t>
       </w:r>
       <w:r>
         <w:rPr>
@@ -5398,7 +6489,7 @@
                     <pic:cNvPicPr/>
                   </pic:nvPicPr>
                   <pic:blipFill>
-                    <a:blip r:embed="rId23" cstate="print">
+                    <a:blip r:embed="rId24" cstate="print">
                       <a:extLst>
                         <a:ext uri="{28A0092B-C50C-407E-A947-70E740481C1C}">
                           <a14:useLocalDpi xmlns:a14="http://schemas.microsoft.com/office/drawing/2010/main" val="0"/>
@@ -5494,7 +6585,27 @@
                                 <w:sz w:val="18"/>
                                 <w:szCs w:val="18"/>
                               </w:rPr>
-                              <w:t>Figure 7: The median of Rifle-2 appears to be lower than Rifle-1.</w:t>
+                              <w:t xml:space="preserve">Figure </w:t>
+                            </w:r>
+                            <w:r>
+                              <w:rPr>
+                                <w:i/>
+                                <w:iCs/>
+                                <w:color w:val="44546A" w:themeColor="text2"/>
+                                <w:sz w:val="18"/>
+                                <w:szCs w:val="18"/>
+                              </w:rPr>
+                              <w:t>8</w:t>
+                            </w:r>
+                            <w:r>
+                              <w:rPr>
+                                <w:i/>
+                                <w:iCs/>
+                                <w:color w:val="44546A" w:themeColor="text2"/>
+                                <w:sz w:val="18"/>
+                                <w:szCs w:val="18"/>
+                              </w:rPr>
+                              <w:t>: The median of Rifle-2 appears to be lower than Rifle-1.</w:t>
                             </w:r>
                           </w:p>
                         </w:txbxContent>
@@ -5528,7 +6639,27 @@
                           <w:sz w:val="18"/>
                           <w:szCs w:val="18"/>
                         </w:rPr>
-                        <w:t>Figure 7: The median of Rifle-2 appears to be lower than Rifle-1.</w:t>
+                        <w:t xml:space="preserve">Figure </w:t>
+                      </w:r>
+                      <w:r>
+                        <w:rPr>
+                          <w:i/>
+                          <w:iCs/>
+                          <w:color w:val="44546A" w:themeColor="text2"/>
+                          <w:sz w:val="18"/>
+                          <w:szCs w:val="18"/>
+                        </w:rPr>
+                        <w:t>8</w:t>
+                      </w:r>
+                      <w:r>
+                        <w:rPr>
+                          <w:i/>
+                          <w:iCs/>
+                          <w:color w:val="44546A" w:themeColor="text2"/>
+                          <w:sz w:val="18"/>
+                          <w:szCs w:val="18"/>
+                        </w:rPr>
+                        <w:t>: The median of Rifle-2 appears to be lower than Rifle-1.</w:t>
                       </w:r>
                     </w:p>
                   </w:txbxContent>
@@ -5556,7 +6687,7 @@
                     <pic:cNvPicPr/>
                   </pic:nvPicPr>
                   <pic:blipFill>
-                    <a:blip r:embed="rId24">
+                    <a:blip r:embed="rId25">
                       <a:extLst>
                         <a:ext uri="{28A0092B-C50C-407E-A947-70E740481C1C}">
                           <a14:useLocalDpi xmlns:a14="http://schemas.microsoft.com/office/drawing/2010/main" val="0"/>
@@ -5628,7 +6759,7 @@
                     </pic:cNvPicPr>
                   </pic:nvPicPr>
                   <pic:blipFill>
-                    <a:blip r:embed="rId25">
+                    <a:blip r:embed="rId26">
                       <a:extLst>
                         <a:ext uri="{28A0092B-C50C-407E-A947-70E740481C1C}">
                           <a14:useLocalDpi xmlns:a14="http://schemas.microsoft.com/office/drawing/2010/main" val="0"/>
@@ -5694,7 +6825,7 @@
                     </pic:cNvPicPr>
                   </pic:nvPicPr>
                   <pic:blipFill>
-                    <a:blip r:embed="rId26">
+                    <a:blip r:embed="rId27">
                       <a:extLst>
                         <a:ext uri="{28A0092B-C50C-407E-A947-70E740481C1C}">
                           <a14:useLocalDpi xmlns:a14="http://schemas.microsoft.com/office/drawing/2010/main" val="0"/>
@@ -5731,14 +6862,9 @@
       <w:r>
         <w:t xml:space="preserve">Figure </w:t>
       </w:r>
-      <w:fldSimple w:instr=" SEQ Figure \* ARABIC ">
-        <w:r>
-          <w:rPr>
-            <w:noProof/>
-          </w:rPr>
-          <w:t>6</w:t>
-        </w:r>
-      </w:fldSimple>
+      <w:r>
+        <w:t>7</w:t>
+      </w:r>
       <w:r>
         <w:t>: A clear distinction between ammunitions can be observed.</w:t>
       </w:r>
@@ -5888,7 +7014,7 @@
                               <w:t xml:space="preserve">Figure </w:t>
                             </w:r>
                             <w:r>
-                              <w:t>9</w:t>
+                              <w:t>10</w:t>
                             </w:r>
                             <w:r>
                               <w:t xml:space="preserve">: </w:t>
@@ -5932,7 +7058,7 @@
                         <w:t xml:space="preserve">Figure </w:t>
                       </w:r>
                       <w:r>
-                        <w:t>9</w:t>
+                        <w:t>10</w:t>
                       </w:r>
                       <w:r>
                         <w:t xml:space="preserve">: </w:t>
@@ -6012,7 +7138,7 @@
                               <w:t xml:space="preserve">Figure </w:t>
                             </w:r>
                             <w:r>
-                              <w:t>8</w:t>
+                              <w:t>9</w:t>
                             </w:r>
                             <w:r>
                               <w:t xml:space="preserve">: </w:t>
@@ -6056,7 +7182,7 @@
                         <w:t xml:space="preserve">Figure </w:t>
                       </w:r>
                       <w:r>
-                        <w:t>8</w:t>
+                        <w:t>9</w:t>
                       </w:r>
                       <w:r>
                         <w:t xml:space="preserve">: </w:t>
@@ -6106,16 +7232,71 @@
           <w:sz w:val="24"/>
           <w:szCs w:val="24"/>
         </w:rPr>
-        <w:lastRenderedPageBreak/>
         <w:tab/>
-        <w:t>Each ammo type appears to be normally distributed, but we need to test them before we can look at their differences in variance.  Fig</w:t>
-      </w:r>
-      <w:r>
-        <w:rPr>
-          <w:sz w:val="24"/>
-          <w:szCs w:val="24"/>
-        </w:rPr>
-        <w:t>ure 10 is known as a QQ Plot (Quantile-Quantile plot).  Her</w:t>
+        <w:t xml:space="preserve">Each ammo type appears to be normally distributed, but </w:t>
+      </w:r>
+      <w:r>
+        <w:rPr>
+          <w:sz w:val="24"/>
+          <w:szCs w:val="24"/>
+        </w:rPr>
+        <w:t>confidence is</w:t>
+      </w:r>
+      <w:r>
+        <w:rPr>
+          <w:sz w:val="24"/>
+          <w:szCs w:val="24"/>
+        </w:rPr>
+        <w:t xml:space="preserve"> need</w:t>
+      </w:r>
+      <w:r>
+        <w:rPr>
+          <w:sz w:val="24"/>
+          <w:szCs w:val="24"/>
+        </w:rPr>
+        <w:t>ed prior</w:t>
+      </w:r>
+      <w:r>
+        <w:rPr>
+          <w:sz w:val="24"/>
+          <w:szCs w:val="24"/>
+        </w:rPr>
+        <w:t xml:space="preserve"> to</w:t>
+      </w:r>
+      <w:r>
+        <w:rPr>
+          <w:sz w:val="24"/>
+          <w:szCs w:val="24"/>
+        </w:rPr>
+        <w:t xml:space="preserve"> addressing the </w:t>
+      </w:r>
+      <w:r>
+        <w:rPr>
+          <w:sz w:val="24"/>
+          <w:szCs w:val="24"/>
+        </w:rPr>
+        <w:t>differences in variance.  Fig</w:t>
+      </w:r>
+      <w:r>
+        <w:rPr>
+          <w:sz w:val="24"/>
+          <w:szCs w:val="24"/>
+        </w:rPr>
+        <w:t>ure 1</w:t>
+      </w:r>
+      <w:r>
+        <w:rPr>
+          <w:sz w:val="24"/>
+          <w:szCs w:val="24"/>
+        </w:rPr>
+        <w:t>1</w:t>
+      </w:r>
+      <w:r>
+        <w:rPr>
+          <w:sz w:val="24"/>
+          <w:szCs w:val="24"/>
+        </w:rPr>
+        <w:t xml:space="preserve"> is known as a QQ Plot (Quantile-Quantile plot).  Her</w:t>
       </w:r>
       <w:r>
         <w:rPr>
@@ -6238,14 +7419,56 @@
           <w:sz w:val="24"/>
           <w:szCs w:val="24"/>
         </w:rPr>
-        <w:t>If the distribution of the Velocities is normal, then there will be a strong linear relationship in the plot within each ammunition group.  That is what we have in Figure 10.</w:t>
-      </w:r>
-      <w:r>
-        <w:rPr>
-          <w:sz w:val="24"/>
-          <w:szCs w:val="24"/>
-        </w:rPr>
-        <w:t xml:space="preserve">  In addition to this graphical method, we can perform a Shapiro-Wilk</w:t>
+        <w:t>If the distribution of the Velocities is normal, then there will be a strong linear relationship in the plot within each ammunition group</w:t>
+      </w:r>
+      <w:r>
+        <w:rPr>
+          <w:sz w:val="24"/>
+          <w:szCs w:val="24"/>
+        </w:rPr>
+        <w:t>.  This</w:t>
+      </w:r>
+      <w:r>
+        <w:rPr>
+          <w:sz w:val="24"/>
+          <w:szCs w:val="24"/>
+        </w:rPr>
+        <w:t xml:space="preserve"> is </w:t>
+      </w:r>
+      <w:r>
+        <w:rPr>
+          <w:sz w:val="24"/>
+          <w:szCs w:val="24"/>
+        </w:rPr>
+        <w:t>present</w:t>
+      </w:r>
+      <w:r>
+        <w:rPr>
+          <w:sz w:val="24"/>
+          <w:szCs w:val="24"/>
+        </w:rPr>
+        <w:t xml:space="preserve"> in Figure 1</w:t>
+      </w:r>
+      <w:r>
+        <w:rPr>
+          <w:sz w:val="24"/>
+          <w:szCs w:val="24"/>
+        </w:rPr>
+        <w:t>1</w:t>
+      </w:r>
+      <w:r>
+        <w:rPr>
+          <w:sz w:val="24"/>
+          <w:szCs w:val="24"/>
+        </w:rPr>
+        <w:t>.</w:t>
+      </w:r>
+      <w:r>
+        <w:rPr>
+          <w:sz w:val="24"/>
+          <w:szCs w:val="24"/>
+        </w:rPr>
+        <w:t xml:space="preserve">  In addition to this graphical method, a Shapiro-Wilk</w:t>
       </w:r>
       <w:r>
         <w:rPr>
@@ -6259,6 +7482,13 @@
           <w:sz w:val="24"/>
           <w:szCs w:val="24"/>
         </w:rPr>
+        <w:t xml:space="preserve"> can be run</w:t>
+      </w:r>
+      <w:r>
+        <w:rPr>
+          <w:sz w:val="24"/>
+          <w:szCs w:val="24"/>
+        </w:rPr>
         <w:t xml:space="preserve">.  This test starts with the Null Hypothesis: </w:t>
       </w:r>
       <w:r>
@@ -6309,9 +7539,9 @@
           <w:sz w:val="24"/>
           <w:szCs w:val="24"/>
         </w:rPr>
-        <w:t xml:space="preserve">ll and the data is normal.  The Shapiro-Wilk involves some lengthy calculations but again, there are many great resources on the web to learn more.  If you are interested in performing the test programmatically in R, </w:t>
-      </w:r>
-      <w:hyperlink r:id="rId27" w:history="1">
+        <w:t xml:space="preserve">ll and the data is normal.  The Shapiro-Wilk involves some lengthy calculations but again, there are many great resources on the web to learn more.  If interested in performing the test programmatically in R, </w:t>
+      </w:r>
+      <w:hyperlink r:id="rId28" w:history="1">
         <w:r>
           <w:rPr>
             <w:rStyle w:val="Hyperlink"/>
@@ -6333,7 +7563,35 @@
           <w:sz w:val="24"/>
           <w:szCs w:val="24"/>
         </w:rPr>
-        <w:t xml:space="preserve">6 is the summary of the Shapiro-Wilk test on our dataset.  You can see that each p-value is very high indicating we can be confident the ammunitions come from normally distributed populations. </w:t>
+        <w:t>6 is the summary of the Shapiro-Wilk test</w:t>
+      </w:r>
+      <w:r>
+        <w:rPr>
+          <w:sz w:val="24"/>
+          <w:szCs w:val="24"/>
+        </w:rPr>
+        <w:t>.</w:t>
+      </w:r>
+      <w:r>
+        <w:rPr>
+          <w:sz w:val="24"/>
+          <w:szCs w:val="24"/>
+        </w:rPr>
+        <w:t xml:space="preserve">  </w:t>
+      </w:r>
+      <w:r>
+        <w:rPr>
+          <w:sz w:val="24"/>
+          <w:szCs w:val="24"/>
+        </w:rPr>
+        <w:t>E</w:t>
+      </w:r>
+      <w:r>
+        <w:rPr>
+          <w:sz w:val="24"/>
+          <w:szCs w:val="24"/>
+        </w:rPr>
+        <w:t xml:space="preserve">ach p-value is very high indicating we can be confident the ammunitions come from normally distributed populations. </w:t>
       </w:r>
     </w:p>
     <w:p>
@@ -6374,7 +7632,7 @@
                     <pic:cNvPicPr/>
                   </pic:nvPicPr>
                   <pic:blipFill>
-                    <a:blip r:embed="rId28" cstate="print">
+                    <a:blip r:embed="rId29" cstate="print">
                       <a:extLst>
                         <a:ext uri="{28A0092B-C50C-407E-A947-70E740481C1C}">
                           <a14:useLocalDpi xmlns:a14="http://schemas.microsoft.com/office/drawing/2010/main" val="0"/>
@@ -6566,7 +7824,7 @@
                     </pic:cNvPicPr>
                   </pic:nvPicPr>
                   <pic:blipFill>
-                    <a:blip r:embed="rId29">
+                    <a:blip r:embed="rId30">
                       <a:extLst>
                         <a:ext uri="{28A0092B-C50C-407E-A947-70E740481C1C}">
                           <a14:useLocalDpi xmlns:a14="http://schemas.microsoft.com/office/drawing/2010/main" val="0"/>
@@ -6752,7 +8010,10 @@
                               <w:t xml:space="preserve">Figure </w:t>
                             </w:r>
                             <w:r>
-                              <w:t>10</w:t>
+                              <w:t>1</w:t>
+                            </w:r>
+                            <w:r>
+                              <w:t>1</w:t>
                             </w:r>
                             <w:r>
                               <w:t xml:space="preserve">: </w:t>
@@ -6794,7 +8055,10 @@
                         <w:t xml:space="preserve">Figure </w:t>
                       </w:r>
                       <w:r>
-                        <w:t>10</w:t>
+                        <w:t>1</w:t>
+                      </w:r>
+                      <w:r>
+                        <w:t>1</w:t>
                       </w:r>
                       <w:r>
                         <w:t xml:space="preserve">: </w:t>
@@ -6851,7 +8115,38 @@
         </w:rPr>
         <w:lastRenderedPageBreak/>
         <w:tab/>
-        <w:t xml:space="preserve">Looking at Figure 10 we are fairly confident that each ammunition </w:t>
+      </w:r>
+      <w:r>
+        <w:rPr>
+          <w:noProof/>
+          <w:sz w:val="24"/>
+          <w:szCs w:val="24"/>
+        </w:rPr>
+        <w:t>Considering</w:t>
+      </w:r>
+      <w:r>
+        <w:rPr>
+          <w:noProof/>
+          <w:sz w:val="24"/>
+          <w:szCs w:val="24"/>
+        </w:rPr>
+        <w:t xml:space="preserve"> Figure 1</w:t>
+      </w:r>
+      <w:r>
+        <w:rPr>
+          <w:noProof/>
+          <w:sz w:val="24"/>
+          <w:szCs w:val="24"/>
+        </w:rPr>
+        <w:t xml:space="preserve">1, </w:t>
+      </w:r>
+      <w:r>
+        <w:rPr>
+          <w:noProof/>
+          <w:sz w:val="24"/>
+          <w:szCs w:val="24"/>
+        </w:rPr>
+        <w:t xml:space="preserve"> each ammunition </w:t>
       </w:r>
       <w:r>
         <w:rPr>
@@ -6867,31 +8162,39 @@
           <w:sz w:val="24"/>
           <w:szCs w:val="24"/>
         </w:rPr>
-        <w:t xml:space="preserve">.  However, ammunition B and C appear as though they might be indistinguishable from each other.  We can test </w:t>
-      </w:r>
-      <w:r>
-        <w:rPr>
-          <w:noProof/>
-          <w:sz w:val="24"/>
-          <w:szCs w:val="24"/>
-        </w:rPr>
-        <w:t xml:space="preserve">which group means are different </w:t>
-      </w:r>
-      <w:r>
-        <w:rPr>
-          <w:noProof/>
-          <w:sz w:val="24"/>
-          <w:szCs w:val="24"/>
-        </w:rPr>
-        <w:t xml:space="preserve">using what is called </w:t>
-      </w:r>
-      <w:r>
-        <w:rPr>
-          <w:noProof/>
-          <w:sz w:val="24"/>
-          <w:szCs w:val="24"/>
-        </w:rPr>
-        <w:t>the Tukey-Kramer</w:t>
+        <w:t xml:space="preserve">. </w:t>
+      </w:r>
+      <w:r>
+        <w:rPr>
+          <w:noProof/>
+          <w:sz w:val="24"/>
+          <w:szCs w:val="24"/>
+        </w:rPr>
+        <w:t>As shown before</w:t>
+      </w:r>
+      <w:r>
+        <w:rPr>
+          <w:noProof/>
+          <w:sz w:val="24"/>
+          <w:szCs w:val="24"/>
+        </w:rPr>
+        <w:t>, ammunition B and C appear as though they might be indistinguishable from each other.</w:t>
+      </w:r>
+      <w:r>
+        <w:rPr>
+          <w:noProof/>
+          <w:sz w:val="24"/>
+          <w:szCs w:val="24"/>
+        </w:rPr>
+        <w:t xml:space="preserve">  The difference in all group means was tested using the </w:t>
+      </w:r>
+      <w:r>
+        <w:rPr>
+          <w:noProof/>
+          <w:sz w:val="24"/>
+          <w:szCs w:val="24"/>
+        </w:rPr>
+        <w:t>Tukey-Kramer</w:t>
       </w:r>
       <w:r>
         <w:rPr>
@@ -6963,6 +8266,125 @@
           <w:sz w:val="24"/>
           <w:szCs w:val="24"/>
         </w:rPr>
+        <w:t xml:space="preserve">This test analyses the differences in the means between all possible pairs of facors present.  </w:t>
+      </w:r>
+      <w:r>
+        <w:rPr>
+          <w:noProof/>
+          <w:sz w:val="24"/>
+          <w:szCs w:val="24"/>
+        </w:rPr>
+        <w:t>C</w:t>
+      </w:r>
+      <w:r>
+        <w:rPr>
+          <w:noProof/>
+          <w:sz w:val="24"/>
+          <w:szCs w:val="24"/>
+        </w:rPr>
+        <w:t xml:space="preserve">onfidence intervals for the differences are calculated.  </w:t>
+      </w:r>
+      <w:r>
+        <w:rPr>
+          <w:noProof/>
+          <w:sz w:val="24"/>
+          <w:szCs w:val="24"/>
+        </w:rPr>
+        <w:t xml:space="preserve">The conditions for performing the Tukey-Kramer are: </w:t>
+      </w:r>
+    </w:p>
+    <w:p>
+      <w:pPr>
+        <w:pStyle w:val="ListParagraph"/>
+        <w:numPr>
+          <w:ilvl w:val="0"/>
+          <w:numId w:val="3"/>
+        </w:numPr>
+        <w:spacing w:line="240" w:lineRule="auto"/>
+        <w:rPr>
+          <w:noProof/>
+          <w:sz w:val="24"/>
+          <w:szCs w:val="24"/>
+        </w:rPr>
+      </w:pPr>
+      <w:r>
+        <w:rPr>
+          <w:noProof/>
+          <w:sz w:val="24"/>
+          <w:szCs w:val="24"/>
+        </w:rPr>
+        <w:t>Randomly sampled points</w:t>
+      </w:r>
+    </w:p>
+    <w:p>
+      <w:pPr>
+        <w:pStyle w:val="ListParagraph"/>
+        <w:numPr>
+          <w:ilvl w:val="0"/>
+          <w:numId w:val="3"/>
+        </w:numPr>
+        <w:spacing w:line="240" w:lineRule="auto"/>
+        <w:rPr>
+          <w:noProof/>
+          <w:sz w:val="24"/>
+          <w:szCs w:val="24"/>
+        </w:rPr>
+      </w:pPr>
+      <w:r>
+        <w:rPr>
+          <w:noProof/>
+          <w:sz w:val="24"/>
+          <w:szCs w:val="24"/>
+        </w:rPr>
+        <w:t>Normally distributed populations</w:t>
+      </w:r>
+    </w:p>
+    <w:p>
+      <w:pPr>
+        <w:pStyle w:val="ListParagraph"/>
+        <w:numPr>
+          <w:ilvl w:val="0"/>
+          <w:numId w:val="3"/>
+        </w:numPr>
+        <w:spacing w:line="240" w:lineRule="auto"/>
+        <w:rPr>
+          <w:noProof/>
+          <w:sz w:val="24"/>
+          <w:szCs w:val="24"/>
+        </w:rPr>
+      </w:pPr>
+      <w:r>
+        <w:rPr>
+          <w:noProof/>
+          <w:sz w:val="24"/>
+          <w:szCs w:val="24"/>
+        </w:rPr>
+        <w:t>Homoscedasticity: equal variance</w:t>
+      </w:r>
+    </w:p>
+    <w:p>
+      <w:pPr>
+        <w:spacing w:line="240" w:lineRule="auto"/>
+        <w:rPr>
+          <w:noProof/>
+          <w:sz w:val="24"/>
+          <w:szCs w:val="24"/>
+        </w:rPr>
+      </w:pPr>
+      <w:r>
+        <w:rPr>
+          <w:noProof/>
+          <w:sz w:val="24"/>
+          <w:szCs w:val="24"/>
+        </w:rPr>
+        <w:t xml:space="preserve">Equal variance is not present among our 4 ammunitions but the test is robust in handling some variation of variance.  </w:t>
+      </w:r>
+      <w:r>
+        <w:rPr>
+          <w:noProof/>
+          <w:sz w:val="24"/>
+          <w:szCs w:val="24"/>
+        </w:rPr>
         <w:t>Performing the Tukey-Kramer test with unequal sample sizes can be referred to as a ‘</w:t>
       </w:r>
       <w:r>
@@ -6973,7 +8395,7 @@
         </w:rPr>
         <w:t xml:space="preserve">myriad of tedious calculations.’ Software makes the Tukey-Kramer accessible.  If you would like to perform the test in R, a great resource can be found here: </w:t>
       </w:r>
-      <w:hyperlink r:id="rId30" w:history="1">
+      <w:hyperlink r:id="rId31" w:history="1">
         <w:r>
           <w:rPr>
             <w:rStyle w:val="Hyperlink"/>
@@ -6998,15 +8420,87 @@
           <w:sz w:val="24"/>
           <w:szCs w:val="24"/>
         </w:rPr>
-        <w:t xml:space="preserve">  The results of the Tukey-Kramer Test can be seen in Figure 11.  On the x-axis are all possible pairs of ammunition.  On the y-axis are the mean differences between the pairs of ammunition. The outer bounds of each box represent the 95% confidence intervals on these differences.  If a confidence interval extends over zero then we can not say the means are different</w:t>
-      </w:r>
-      <w:r>
-        <w:rPr>
-          <w:noProof/>
-          <w:sz w:val="24"/>
-          <w:szCs w:val="24"/>
-        </w:rPr>
-        <w:t>.  In our dataset, no confidence intervals cross over the zero line.  Therefore, we can say that each mean is unique at the 95% confidence level.</w:t>
+        <w:t xml:space="preserve">  The results of the Tukey-Kramer Test can be seen in Figure 1</w:t>
+      </w:r>
+      <w:r>
+        <w:rPr>
+          <w:noProof/>
+          <w:sz w:val="24"/>
+          <w:szCs w:val="24"/>
+        </w:rPr>
+        <w:t>2</w:t>
+      </w:r>
+      <w:r>
+        <w:rPr>
+          <w:noProof/>
+          <w:sz w:val="24"/>
+          <w:szCs w:val="24"/>
+        </w:rPr>
+        <w:t xml:space="preserve"> and Table </w:t>
+      </w:r>
+      <w:r>
+        <w:rPr>
+          <w:noProof/>
+          <w:sz w:val="24"/>
+          <w:szCs w:val="24"/>
+        </w:rPr>
+        <w:t>7</w:t>
+      </w:r>
+      <w:r>
+        <w:rPr>
+          <w:noProof/>
+          <w:sz w:val="24"/>
+          <w:szCs w:val="24"/>
+        </w:rPr>
+        <w:t>.  On the x-axis are all possible pairs of ammunition.  On the y-axis are the mean differences between the pairs of ammunition. The outer bounds of each box represent the 95% confidence intervals on these differences.  If a confidence interval extends over zero</w:t>
+      </w:r>
+      <w:r>
+        <w:rPr>
+          <w:noProof/>
+          <w:sz w:val="24"/>
+          <w:szCs w:val="24"/>
+        </w:rPr>
+        <w:t>,</w:t>
+      </w:r>
+      <w:r>
+        <w:rPr>
+          <w:noProof/>
+          <w:sz w:val="24"/>
+          <w:szCs w:val="24"/>
+        </w:rPr>
+        <w:t xml:space="preserve"> </w:t>
+      </w:r>
+      <w:r>
+        <w:rPr>
+          <w:noProof/>
+          <w:sz w:val="24"/>
+          <w:szCs w:val="24"/>
+        </w:rPr>
+        <w:t>then the means are not statistically different</w:t>
+      </w:r>
+      <w:r>
+        <w:rPr>
+          <w:noProof/>
+          <w:sz w:val="24"/>
+          <w:szCs w:val="24"/>
+        </w:rPr>
+        <w:t xml:space="preserve">.  In </w:t>
+      </w:r>
+      <w:r>
+        <w:rPr>
+          <w:noProof/>
+          <w:sz w:val="24"/>
+          <w:szCs w:val="24"/>
+        </w:rPr>
+        <w:t>the</w:t>
+      </w:r>
+      <w:r>
+        <w:rPr>
+          <w:noProof/>
+          <w:sz w:val="24"/>
+          <w:szCs w:val="24"/>
+        </w:rPr>
+        <w:t xml:space="preserve"> dataset, no confidence intervals cross over the zero line.  Therefore, each mean is unique at the 95% confidence level.</w:t>
       </w:r>
       <w:r>
         <w:rPr>
@@ -7068,13 +8562,13 @@
         <mc:AlternateContent>
           <mc:Choice Requires="wps">
             <w:drawing>
-              <wp:anchor distT="45720" distB="45720" distL="114300" distR="114300" simplePos="0" relativeHeight="251688960" behindDoc="1" locked="0" layoutInCell="1" allowOverlap="1" wp14:anchorId="6F1FFCD1" wp14:editId="37F88FB1">
+              <wp:anchor distT="45720" distB="45720" distL="114300" distR="114300" simplePos="0" relativeHeight="251688960" behindDoc="1" locked="0" layoutInCell="1" allowOverlap="1" wp14:anchorId="6F1FFCD1" wp14:editId="6D655550">
                 <wp:simplePos x="0" y="0"/>
                 <wp:positionH relativeFrom="margin">
-                  <wp:posOffset>1363133</wp:posOffset>
+                  <wp:align>left</wp:align>
                 </wp:positionH>
                 <wp:positionV relativeFrom="margin">
-                  <wp:posOffset>2742354</wp:posOffset>
+                  <wp:posOffset>4218598</wp:posOffset>
                 </wp:positionV>
                 <wp:extent cx="3708400" cy="330200"/>
                 <wp:effectExtent l="0" t="0" r="25400" b="12700"/>
@@ -7177,7 +8671,7 @@
           </mc:Choice>
           <mc:Fallback>
             <w:pict>
-              <v:shape w14:anchorId="6F1FFCD1" id="_x0000_s1032" type="#_x0000_t202" style="position:absolute;margin-left:107.35pt;margin-top:215.95pt;width:292pt;height:26pt;z-index:-251627520;visibility:visible;mso-wrap-style:square;mso-width-percent:0;mso-height-percent:0;mso-wrap-distance-left:9pt;mso-wrap-distance-top:3.6pt;mso-wrap-distance-right:9pt;mso-wrap-distance-bottom:3.6pt;mso-position-horizontal:absolute;mso-position-horizontal-relative:margin;mso-position-vertical:absolute;mso-position-vertical-relative:margin;mso-width-percent:0;mso-height-percent:0;mso-width-relative:margin;mso-height-relative:margin;v-text-anchor:top" o:gfxdata="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" strokecolor="white [3212]">
+              <v:shape w14:anchorId="6F1FFCD1" id="_x0000_s1032" type="#_x0000_t202" style="position:absolute;margin-left:0;margin-top:332.15pt;width:292pt;height:26pt;z-index:-251627520;visibility:visible;mso-wrap-style:square;mso-width-percent:0;mso-height-percent:0;mso-wrap-distance-left:9pt;mso-wrap-distance-top:3.6pt;mso-wrap-distance-right:9pt;mso-wrap-distance-bottom:3.6pt;mso-position-horizontal:left;mso-position-horizontal-relative:margin;mso-position-vertical:absolute;mso-position-vertical-relative:margin;mso-width-percent:0;mso-height-percent:0;mso-width-relative:margin;mso-height-relative:margin;v-text-anchor:top" o:gfxdata="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" strokecolor="white [3212]">
                 <v:textbox>
                   <w:txbxContent>
                     <w:p>
@@ -7235,16 +8729,6 @@
           </mc:Fallback>
         </mc:AlternateContent>
       </w:r>
-    </w:p>
-    <w:p>
-      <w:pPr>
-        <w:spacing w:line="240" w:lineRule="auto"/>
-        <w:rPr>
-          <w:noProof/>
-          <w:sz w:val="24"/>
-          <w:szCs w:val="24"/>
-        </w:rPr>
-      </w:pPr>
       <w:r>
         <w:rPr>
           <w:noProof/>
@@ -7252,13 +8736,13 @@
           <w:szCs w:val="24"/>
         </w:rPr>
         <w:drawing>
-          <wp:anchor distT="0" distB="0" distL="114300" distR="114300" simplePos="0" relativeHeight="251687936" behindDoc="1" locked="0" layoutInCell="1" allowOverlap="1" wp14:anchorId="232ECBB1" wp14:editId="6155734C">
+          <wp:anchor distT="0" distB="0" distL="114300" distR="114300" simplePos="0" relativeHeight="251687936" behindDoc="1" locked="0" layoutInCell="1" allowOverlap="1" wp14:anchorId="232ECBB1" wp14:editId="7938F57C">
             <wp:simplePos x="0" y="0"/>
             <wp:positionH relativeFrom="column">
-              <wp:posOffset>710565</wp:posOffset>
+              <wp:posOffset>-578973</wp:posOffset>
             </wp:positionH>
             <wp:positionV relativeFrom="paragraph">
-              <wp:posOffset>9313</wp:posOffset>
+              <wp:posOffset>273099</wp:posOffset>
             </wp:positionV>
             <wp:extent cx="4404360" cy="3520440"/>
             <wp:effectExtent l="0" t="0" r="0" b="3810"/>
@@ -7275,7 +8759,7 @@
                     <pic:cNvPicPr/>
                   </pic:nvPicPr>
                   <pic:blipFill>
-                    <a:blip r:embed="rId31">
+                    <a:blip r:embed="rId32">
                       <a:extLst>
                         <a:ext uri="{28A0092B-C50C-407E-A947-70E740481C1C}">
                           <a14:useLocalDpi xmlns:a14="http://schemas.microsoft.com/office/drawing/2010/main" val="0"/>
@@ -7321,122 +8805,311 @@
           <w:szCs w:val="24"/>
         </w:rPr>
       </w:pPr>
-    </w:p>
-    <w:p>
-      <w:pPr>
-        <w:spacing w:line="240" w:lineRule="auto"/>
-        <w:rPr>
-          <w:noProof/>
-          <w:sz w:val="24"/>
-          <w:szCs w:val="24"/>
-        </w:rPr>
-      </w:pPr>
-    </w:p>
-    <w:p>
-      <w:pPr>
-        <w:spacing w:line="240" w:lineRule="auto"/>
-        <w:rPr>
-          <w:noProof/>
-          <w:sz w:val="24"/>
-          <w:szCs w:val="24"/>
-        </w:rPr>
-      </w:pPr>
-    </w:p>
-    <w:p>
-      <w:pPr>
-        <w:spacing w:line="240" w:lineRule="auto"/>
-        <w:rPr>
-          <w:noProof/>
-          <w:sz w:val="24"/>
-          <w:szCs w:val="24"/>
-        </w:rPr>
-      </w:pPr>
-    </w:p>
-    <w:p>
-      <w:pPr>
-        <w:spacing w:line="240" w:lineRule="auto"/>
-        <w:rPr>
-          <w:noProof/>
-          <w:sz w:val="24"/>
-          <w:szCs w:val="24"/>
-        </w:rPr>
-      </w:pPr>
-    </w:p>
-    <w:p>
-      <w:pPr>
-        <w:spacing w:line="240" w:lineRule="auto"/>
-        <w:rPr>
-          <w:noProof/>
-          <w:sz w:val="24"/>
-          <w:szCs w:val="24"/>
-        </w:rPr>
-      </w:pPr>
-    </w:p>
-    <w:p>
-      <w:pPr>
-        <w:spacing w:line="240" w:lineRule="auto"/>
-        <w:rPr>
-          <w:noProof/>
-          <w:sz w:val="24"/>
-          <w:szCs w:val="24"/>
-        </w:rPr>
-      </w:pPr>
-    </w:p>
-    <w:p>
-      <w:pPr>
-        <w:spacing w:line="240" w:lineRule="auto"/>
-        <w:rPr>
-          <w:noProof/>
-          <w:sz w:val="24"/>
-          <w:szCs w:val="24"/>
-        </w:rPr>
-      </w:pPr>
-    </w:p>
-    <w:p>
-      <w:pPr>
-        <w:spacing w:line="240" w:lineRule="auto"/>
-        <w:rPr>
-          <w:noProof/>
-          <w:sz w:val="24"/>
-          <w:szCs w:val="24"/>
-        </w:rPr>
-      </w:pPr>
-    </w:p>
-    <w:p>
-      <w:pPr>
-        <w:spacing w:line="240" w:lineRule="auto"/>
-        <w:rPr>
-          <w:noProof/>
-          <w:sz w:val="24"/>
-          <w:szCs w:val="24"/>
-        </w:rPr>
-      </w:pPr>
-    </w:p>
-    <w:p>
-      <w:pPr>
-        <w:spacing w:line="240" w:lineRule="auto"/>
-        <w:rPr>
-          <w:noProof/>
-          <w:sz w:val="24"/>
-          <w:szCs w:val="24"/>
-        </w:rPr>
-      </w:pPr>
-      <w:r>
-        <w:rPr>
-          <w:noProof/>
-          <w:sz w:val="24"/>
-          <w:szCs w:val="24"/>
+      <w:r>
+        <w:rPr>
+          <w:noProof/>
         </w:rPr>
         <mc:AlternateContent>
           <mc:Choice Requires="wps">
             <w:drawing>
-              <wp:anchor distT="45720" distB="45720" distL="114300" distR="114300" simplePos="0" relativeHeight="251684864" behindDoc="1" locked="0" layoutInCell="1" allowOverlap="1" wp14:anchorId="4D97B31C" wp14:editId="5B876614">
+              <wp:anchor distT="0" distB="0" distL="114300" distR="114300" simplePos="0" relativeHeight="251694080" behindDoc="1" locked="0" layoutInCell="1" allowOverlap="1" wp14:anchorId="06FD49EE" wp14:editId="3E85B78D">
+                <wp:simplePos x="0" y="0"/>
+                <wp:positionH relativeFrom="column">
+                  <wp:posOffset>4010083</wp:posOffset>
+                </wp:positionH>
+                <wp:positionV relativeFrom="paragraph">
+                  <wp:posOffset>4214</wp:posOffset>
+                </wp:positionV>
+                <wp:extent cx="2520950" cy="457200"/>
+                <wp:effectExtent l="0" t="0" r="0" b="0"/>
+                <wp:wrapNone/>
+                <wp:docPr id="45" name="Text Box 45"/>
+                <wp:cNvGraphicFramePr/>
+                <a:graphic xmlns:a="http://schemas.openxmlformats.org/drawingml/2006/main">
+                  <a:graphicData uri="http://schemas.microsoft.com/office/word/2010/wordprocessingShape">
+                    <wps:wsp>
+                      <wps:cNvSpPr txBox="1"/>
+                      <wps:spPr>
+                        <a:xfrm>
+                          <a:off x="0" y="0"/>
+                          <a:ext cx="2520950" cy="457200"/>
+                        </a:xfrm>
+                        <a:prstGeom prst="rect">
+                          <a:avLst/>
+                        </a:prstGeom>
+                        <a:solidFill>
+                          <a:prstClr val="white"/>
+                        </a:solidFill>
+                        <a:ln>
+                          <a:noFill/>
+                        </a:ln>
+                      </wps:spPr>
+                      <wps:txbx>
+                        <w:txbxContent>
+                          <w:p>
+                            <w:pPr>
+                              <w:pStyle w:val="Caption"/>
+                            </w:pPr>
+                            <w:r>
+                              <w:t xml:space="preserve">Table </w:t>
+                            </w:r>
+                            <w:fldSimple w:instr=" SEQ Table \* ARABIC ">
+                              <w:r>
+                                <w:rPr>
+                                  <w:noProof/>
+                                </w:rPr>
+                                <w:t>7</w:t>
+                              </w:r>
+                            </w:fldSimple>
+                            <w:r>
+                              <w:t xml:space="preserve">: Results of the Tukey-Kramer Test.  Note that the lower bound of the C-B pair is close to </w:t>
+                            </w:r>
+                            <w:proofErr w:type="gramStart"/>
+                            <w:r>
+                              <w:t>0</w:t>
+                            </w:r>
+                            <w:proofErr w:type="gramEnd"/>
+                          </w:p>
+                        </w:txbxContent>
+                      </wps:txbx>
+                      <wps:bodyPr rot="0" spcFirstLastPara="0" vertOverflow="overflow" horzOverflow="overflow" vert="horz" wrap="square" lIns="0" tIns="0" rIns="0" bIns="0" numCol="1" spcCol="0" rtlCol="0" fromWordArt="0" anchor="t" anchorCtr="0" forceAA="0" compatLnSpc="1">
+                        <a:prstTxWarp prst="textNoShape">
+                          <a:avLst/>
+                        </a:prstTxWarp>
+                        <a:noAutofit/>
+                      </wps:bodyPr>
+                    </wps:wsp>
+                  </a:graphicData>
+                </a:graphic>
+              </wp:anchor>
+            </w:drawing>
+          </mc:Choice>
+          <mc:Fallback>
+            <w:pict>
+              <v:shape w14:anchorId="06FD49EE" id="Text Box 45" o:spid="_x0000_s1033" type="#_x0000_t202" style="position:absolute;margin-left:315.75pt;margin-top:.35pt;width:198.5pt;height:36pt;z-index:-251622400;visibility:visible;mso-wrap-style:square;mso-wrap-distance-left:9pt;mso-wrap-distance-top:0;mso-wrap-distance-right:9pt;mso-wrap-distance-bottom:0;mso-position-horizontal:absolute;mso-position-horizontal-relative:text;mso-position-vertical:absolute;mso-position-vertical-relative:text;v-text-anchor:top" o:gfxdata="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" stroked="f">
+                <v:textbox inset="0,0,0,0">
+                  <w:txbxContent>
+                    <w:p>
+                      <w:pPr>
+                        <w:pStyle w:val="Caption"/>
+                      </w:pPr>
+                      <w:r>
+                        <w:t xml:space="preserve">Table </w:t>
+                      </w:r>
+                      <w:fldSimple w:instr=" SEQ Table \* ARABIC ">
+                        <w:r>
+                          <w:rPr>
+                            <w:noProof/>
+                          </w:rPr>
+                          <w:t>7</w:t>
+                        </w:r>
+                      </w:fldSimple>
+                      <w:r>
+                        <w:t xml:space="preserve">: Results of the Tukey-Kramer Test.  Note that the lower bound of the C-B pair is close to </w:t>
+                      </w:r>
+                      <w:proofErr w:type="gramStart"/>
+                      <w:r>
+                        <w:t>0</w:t>
+                      </w:r>
+                      <w:proofErr w:type="gramEnd"/>
+                    </w:p>
+                  </w:txbxContent>
+                </v:textbox>
+              </v:shape>
+            </w:pict>
+          </mc:Fallback>
+        </mc:AlternateContent>
+      </w:r>
+    </w:p>
+    <w:p>
+      <w:pPr>
+        <w:spacing w:line="240" w:lineRule="auto"/>
+        <w:rPr>
+          <w:noProof/>
+          <w:sz w:val="24"/>
+          <w:szCs w:val="24"/>
+        </w:rPr>
+      </w:pPr>
+      <w:r>
+        <w:drawing>
+          <wp:anchor distT="0" distB="0" distL="114300" distR="114300" simplePos="0" relativeHeight="251695104" behindDoc="1" locked="0" layoutInCell="1" allowOverlap="1" wp14:anchorId="40CB1B12" wp14:editId="795523F6">
+            <wp:simplePos x="0" y="0"/>
+            <wp:positionH relativeFrom="column">
+              <wp:posOffset>4010716</wp:posOffset>
+            </wp:positionH>
+            <wp:positionV relativeFrom="paragraph">
+              <wp:posOffset>83935</wp:posOffset>
+            </wp:positionV>
+            <wp:extent cx="2521354" cy="1254670"/>
+            <wp:effectExtent l="0" t="0" r="0" b="3175"/>
+            <wp:wrapNone/>
+            <wp:docPr id="44" name="Picture 44"/>
+            <wp:cNvGraphicFramePr>
+              <a:graphicFrameLocks xmlns:a="http://schemas.openxmlformats.org/drawingml/2006/main" noChangeAspect="1"/>
+            </wp:cNvGraphicFramePr>
+            <a:graphic xmlns:a="http://schemas.openxmlformats.org/drawingml/2006/main">
+              <a:graphicData uri="http://schemas.openxmlformats.org/drawingml/2006/picture">
+                <pic:pic xmlns:pic="http://schemas.openxmlformats.org/drawingml/2006/picture">
+                  <pic:nvPicPr>
+                    <pic:cNvPr id="0" name="Picture 12"/>
+                    <pic:cNvPicPr>
+                      <a:picLocks noChangeAspect="1" noChangeArrowheads="1"/>
+                    </pic:cNvPicPr>
+                  </pic:nvPicPr>
+                  <pic:blipFill>
+                    <a:blip r:embed="rId33">
+                      <a:extLst>
+                        <a:ext uri="{28A0092B-C50C-407E-A947-70E740481C1C}">
+                          <a14:useLocalDpi xmlns:a14="http://schemas.microsoft.com/office/drawing/2010/main" val="0"/>
+                        </a:ext>
+                      </a:extLst>
+                    </a:blip>
+                    <a:srcRect/>
+                    <a:stretch>
+                      <a:fillRect/>
+                    </a:stretch>
+                  </pic:blipFill>
+                  <pic:spPr bwMode="auto">
+                    <a:xfrm>
+                      <a:off x="0" y="0"/>
+                      <a:ext cx="2521354" cy="1254670"/>
+                    </a:xfrm>
+                    <a:prstGeom prst="rect">
+                      <a:avLst/>
+                    </a:prstGeom>
+                    <a:noFill/>
+                    <a:ln>
+                      <a:noFill/>
+                    </a:ln>
+                  </pic:spPr>
+                </pic:pic>
+              </a:graphicData>
+            </a:graphic>
+            <wp14:sizeRelH relativeFrom="margin">
+              <wp14:pctWidth>0</wp14:pctWidth>
+            </wp14:sizeRelH>
+            <wp14:sizeRelV relativeFrom="margin">
+              <wp14:pctHeight>0</wp14:pctHeight>
+            </wp14:sizeRelV>
+          </wp:anchor>
+        </w:drawing>
+      </w:r>
+    </w:p>
+    <w:p>
+      <w:pPr>
+        <w:spacing w:line="240" w:lineRule="auto"/>
+        <w:rPr>
+          <w:noProof/>
+          <w:sz w:val="24"/>
+          <w:szCs w:val="24"/>
+        </w:rPr>
+      </w:pPr>
+    </w:p>
+    <w:p>
+      <w:pPr>
+        <w:spacing w:line="240" w:lineRule="auto"/>
+        <w:rPr>
+          <w:noProof/>
+          <w:sz w:val="24"/>
+          <w:szCs w:val="24"/>
+        </w:rPr>
+      </w:pPr>
+    </w:p>
+    <w:p>
+      <w:pPr>
+        <w:spacing w:line="240" w:lineRule="auto"/>
+        <w:rPr>
+          <w:noProof/>
+          <w:sz w:val="24"/>
+          <w:szCs w:val="24"/>
+        </w:rPr>
+      </w:pPr>
+    </w:p>
+    <w:p>
+      <w:pPr>
+        <w:spacing w:line="240" w:lineRule="auto"/>
+        <w:rPr>
+          <w:noProof/>
+          <w:sz w:val="24"/>
+          <w:szCs w:val="24"/>
+        </w:rPr>
+      </w:pPr>
+    </w:p>
+    <w:p>
+      <w:pPr>
+        <w:spacing w:line="240" w:lineRule="auto"/>
+        <w:rPr>
+          <w:noProof/>
+          <w:sz w:val="24"/>
+          <w:szCs w:val="24"/>
+        </w:rPr>
+      </w:pPr>
+    </w:p>
+    <w:p>
+      <w:pPr>
+        <w:spacing w:line="240" w:lineRule="auto"/>
+        <w:rPr>
+          <w:noProof/>
+          <w:sz w:val="24"/>
+          <w:szCs w:val="24"/>
+        </w:rPr>
+      </w:pPr>
+    </w:p>
+    <w:p>
+      <w:pPr>
+        <w:spacing w:line="240" w:lineRule="auto"/>
+        <w:rPr>
+          <w:noProof/>
+          <w:sz w:val="24"/>
+          <w:szCs w:val="24"/>
+        </w:rPr>
+      </w:pPr>
+    </w:p>
+    <w:p>
+      <w:pPr>
+        <w:spacing w:line="240" w:lineRule="auto"/>
+        <w:rPr>
+          <w:noProof/>
+          <w:sz w:val="24"/>
+          <w:szCs w:val="24"/>
+        </w:rPr>
+      </w:pPr>
+    </w:p>
+    <w:p>
+      <w:pPr>
+        <w:spacing w:line="240" w:lineRule="auto"/>
+        <w:rPr>
+          <w:noProof/>
+          <w:sz w:val="24"/>
+          <w:szCs w:val="24"/>
+        </w:rPr>
+      </w:pPr>
+    </w:p>
+    <w:p>
+      <w:pPr>
+        <w:spacing w:line="240" w:lineRule="auto"/>
+        <w:rPr>
+          <w:noProof/>
+          <w:sz w:val="24"/>
+          <w:szCs w:val="24"/>
+        </w:rPr>
+      </w:pPr>
+      <w:r>
+        <w:rPr>
+          <w:noProof/>
+          <w:sz w:val="24"/>
+          <w:szCs w:val="24"/>
+        </w:rPr>
+        <mc:AlternateContent>
+          <mc:Choice Requires="wps">
+            <w:drawing>
+              <wp:anchor distT="45720" distB="45720" distL="114300" distR="114300" simplePos="0" relativeHeight="251684864" behindDoc="1" locked="0" layoutInCell="1" allowOverlap="1" wp14:anchorId="4D97B31C" wp14:editId="2D9CAF13">
                 <wp:simplePos x="0" y="0"/>
                 <wp:positionH relativeFrom="margin">
-                  <wp:posOffset>1303867</wp:posOffset>
+                  <wp:align>left</wp:align>
                 </wp:positionH>
                 <wp:positionV relativeFrom="paragraph">
-                  <wp:posOffset>112818</wp:posOffset>
+                  <wp:posOffset>83087</wp:posOffset>
                 </wp:positionV>
                 <wp:extent cx="3928533" cy="457200"/>
                 <wp:effectExtent l="0" t="0" r="0" b="0"/>
@@ -7479,7 +9152,7 @@
                               <w:t>Figure 1</w:t>
                             </w:r>
                             <w:r>
-                              <w:t>1</w:t>
+                              <w:t>2</w:t>
                             </w:r>
                             <w:r>
                               <w:t xml:space="preserve">: </w:t>
@@ -7513,7 +9186,7 @@
           </mc:Choice>
           <mc:Fallback>
             <w:pict>
-              <v:shape w14:anchorId="4D97B31C" id="_x0000_s1033" type="#_x0000_t202" style="position:absolute;margin-left:102.65pt;margin-top:8.9pt;width:309.35pt;height:36pt;z-index:-251631616;visibility:visible;mso-wrap-style:square;mso-width-percent:0;mso-height-percent:0;mso-wrap-distance-left:9pt;mso-wrap-distance-top:3.6pt;mso-wrap-distance-right:9pt;mso-wrap-distance-bottom:3.6pt;mso-position-horizontal:absolute;mso-position-horizontal-relative:margin;mso-position-vertical:absolute;mso-position-vertical-relative:text;mso-width-percent:0;mso-height-percent:0;mso-width-relative:margin;mso-height-relative:margin;v-text-anchor:top" o:gfxdata="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" stroked="f">
+              <v:shape w14:anchorId="4D97B31C" id="_x0000_s1034" type="#_x0000_t202" style="position:absolute;margin-left:0;margin-top:6.55pt;width:309.35pt;height:36pt;z-index:-251631616;visibility:visible;mso-wrap-style:square;mso-width-percent:0;mso-height-percent:0;mso-wrap-distance-left:9pt;mso-wrap-distance-top:3.6pt;mso-wrap-distance-right:9pt;mso-wrap-distance-bottom:3.6pt;mso-position-horizontal:left;mso-position-horizontal-relative:margin;mso-position-vertical:absolute;mso-position-vertical-relative:text;mso-width-percent:0;mso-height-percent:0;mso-width-relative:margin;mso-height-relative:margin;v-text-anchor:top" o:gfxdata="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" stroked="f">
                 <v:textbox>
                   <w:txbxContent>
                     <w:p>
@@ -7524,7 +9197,7 @@
                         <w:t>Figure 1</w:t>
                       </w:r>
                       <w:r>
-                        <w:t>1</w:t>
+                        <w:t>2</w:t>
                       </w:r>
                       <w:r>
                         <w:t xml:space="preserve">: </w:t>
@@ -7551,64 +9224,6 @@
     <w:p>
       <w:pPr>
         <w:spacing w:line="240" w:lineRule="auto"/>
-        <w:rPr>
-          <w:noProof/>
-          <w:sz w:val="24"/>
-          <w:szCs w:val="24"/>
-        </w:rPr>
-      </w:pPr>
-    </w:p>
-    <w:p>
-      <w:pPr>
-        <w:spacing w:line="240" w:lineRule="auto"/>
-        <w:rPr>
-          <w:noProof/>
-          <w:sz w:val="24"/>
-          <w:szCs w:val="24"/>
-        </w:rPr>
-      </w:pPr>
-    </w:p>
-    <w:p>
-      <w:pPr>
-        <w:spacing w:line="240" w:lineRule="auto"/>
-        <w:rPr>
-          <w:noProof/>
-          <w:sz w:val="24"/>
-          <w:szCs w:val="24"/>
-        </w:rPr>
-      </w:pPr>
-      <w:r>
-        <w:rPr>
-          <w:noProof/>
-          <w:sz w:val="24"/>
-          <w:szCs w:val="24"/>
-        </w:rPr>
-        <w:tab/>
-      </w:r>
-    </w:p>
-    <w:p>
-      <w:pPr>
-        <w:spacing w:line="240" w:lineRule="auto"/>
-        <w:rPr>
-          <w:noProof/>
-          <w:sz w:val="24"/>
-          <w:szCs w:val="24"/>
-        </w:rPr>
-      </w:pPr>
-    </w:p>
-    <w:p>
-      <w:pPr>
-        <w:spacing w:line="240" w:lineRule="auto"/>
-        <w:rPr>
-          <w:noProof/>
-          <w:sz w:val="24"/>
-          <w:szCs w:val="24"/>
-        </w:rPr>
-      </w:pPr>
-    </w:p>
-    <w:p>
-      <w:pPr>
-        <w:spacing w:line="240" w:lineRule="auto"/>
         <w:ind w:firstLine="720"/>
         <w:rPr>
           <w:noProof/>
@@ -7623,15 +9238,79 @@
           <w:szCs w:val="24"/>
         </w:rPr>
         <w:lastRenderedPageBreak/>
-        <w:t>We have shown that each ammunition has a normal distribution of velocities and those distributions are distinct.  Now we can confidently look at the different variances and asses which one has the minimum.</w:t>
-      </w:r>
-      <w:r>
-        <w:rPr>
-          <w:noProof/>
-          <w:sz w:val="24"/>
-          <w:szCs w:val="24"/>
-        </w:rPr>
-        <w:t xml:space="preserve">  Table 7 contains the summary of ammunition mean, standard deviation and variance.  </w:t>
+        <w:t>E</w:t>
+      </w:r>
+      <w:r>
+        <w:rPr>
+          <w:noProof/>
+          <w:sz w:val="24"/>
+          <w:szCs w:val="24"/>
+        </w:rPr>
+        <w:t>ach ammunition has a normal distribution of velocities and those distributions are distinct</w:t>
+      </w:r>
+      <w:r>
+        <w:rPr>
+          <w:noProof/>
+          <w:sz w:val="24"/>
+          <w:szCs w:val="24"/>
+        </w:rPr>
+        <w:t xml:space="preserve"> as statistically demonstrated</w:t>
+      </w:r>
+      <w:r>
+        <w:rPr>
+          <w:noProof/>
+          <w:sz w:val="24"/>
+          <w:szCs w:val="24"/>
+        </w:rPr>
+        <w:t xml:space="preserve">.  </w:t>
+      </w:r>
+      <w:r>
+        <w:rPr>
+          <w:noProof/>
+          <w:sz w:val="24"/>
+          <w:szCs w:val="24"/>
+        </w:rPr>
+        <w:t>DRT Constulting</w:t>
+      </w:r>
+      <w:r>
+        <w:rPr>
+          <w:noProof/>
+          <w:sz w:val="24"/>
+          <w:szCs w:val="24"/>
+        </w:rPr>
+        <w:t xml:space="preserve"> </w:t>
+      </w:r>
+      <w:r>
+        <w:rPr>
+          <w:noProof/>
+          <w:sz w:val="24"/>
+          <w:szCs w:val="24"/>
+        </w:rPr>
+        <w:t xml:space="preserve">can move forward with looking at the different variables and asess which one has the minimum.  </w:t>
+      </w:r>
+      <w:r>
+        <w:rPr>
+          <w:noProof/>
+          <w:sz w:val="24"/>
+          <w:szCs w:val="24"/>
+        </w:rPr>
+        <w:t xml:space="preserve">Table </w:t>
+      </w:r>
+      <w:r>
+        <w:rPr>
+          <w:noProof/>
+          <w:sz w:val="24"/>
+          <w:szCs w:val="24"/>
+        </w:rPr>
+        <w:t>8</w:t>
+      </w:r>
+      <w:r>
+        <w:rPr>
+          <w:noProof/>
+          <w:sz w:val="24"/>
+          <w:szCs w:val="24"/>
+        </w:rPr>
+        <w:t xml:space="preserve"> contains the summary of ammunition mean, standard deviation and variance.  </w:t>
       </w:r>
       <w:r>
         <w:rPr>
@@ -7666,7 +9345,7 @@
           <w:rPr>
             <w:noProof/>
           </w:rPr>
-          <w:t>7</w:t>
+          <w:t>8</w:t>
         </w:r>
       </w:fldSimple>
       <w:r>
@@ -7702,7 +9381,7 @@
                     </pic:cNvPicPr>
                   </pic:nvPicPr>
                   <pic:blipFill>
-                    <a:blip r:embed="rId32">
+                    <a:blip r:embed="rId34">
                       <a:extLst>
                         <a:ext uri="{28A0092B-C50C-407E-A947-70E740481C1C}">
                           <a14:useLocalDpi xmlns:a14="http://schemas.microsoft.com/office/drawing/2010/main" val="0"/>
@@ -7777,7 +9456,21 @@
           <w:szCs w:val="24"/>
         </w:rPr>
         <w:tab/>
-        <w:t xml:space="preserve">Figure 12 shows a strong </w:t>
+        <w:t>Figure 1</w:t>
+      </w:r>
+      <w:r>
+        <w:rPr>
+          <w:sz w:val="24"/>
+          <w:szCs w:val="24"/>
+        </w:rPr>
+        <w:t>3</w:t>
+      </w:r>
+      <w:r>
+        <w:rPr>
+          <w:sz w:val="24"/>
+          <w:szCs w:val="24"/>
+        </w:rPr>
+        <w:t xml:space="preserve"> shows a strong </w:t>
       </w:r>
       <w:r>
         <w:rPr>
@@ -7832,7 +9525,7 @@
                     <pic:cNvPicPr/>
                   </pic:nvPicPr>
                   <pic:blipFill>
-                    <a:blip r:embed="rId33"/>
+                    <a:blip r:embed="rId35"/>
                     <a:stretch>
                       <a:fillRect/>
                     </a:stretch>
@@ -7925,7 +9618,7 @@
                               <w:t>Figure 1</w:t>
                             </w:r>
                             <w:r>
-                              <w:t>2</w:t>
+                              <w:t>3</w:t>
                             </w:r>
                             <w:r>
                               <w:t xml:space="preserve">: </w:t>
@@ -7953,7 +9646,7 @@
           </mc:Choice>
           <mc:Fallback>
             <w:pict>
-              <v:shape w14:anchorId="78C9B706" id="_x0000_s1034" type="#_x0000_t202" style="position:absolute;margin-left:51.35pt;margin-top:.55pt;width:362pt;height:36pt;z-index:-251625472;visibility:visible;mso-wrap-style:square;mso-width-percent:0;mso-height-percent:0;mso-wrap-distance-left:9pt;mso-wrap-distance-top:3.6pt;mso-wrap-distance-right:9pt;mso-wrap-distance-bottom:3.6pt;mso-position-horizontal:absolute;mso-position-horizontal-relative:margin;mso-position-vertical:absolute;mso-position-vertical-relative:text;mso-width-percent:0;mso-height-percent:0;mso-width-relative:margin;mso-height-relative:margin;v-text-anchor:top" o:gfxdata="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" stroked="f">
+              <v:shape w14:anchorId="78C9B706" id="_x0000_s1035" type="#_x0000_t202" style="position:absolute;margin-left:51.35pt;margin-top:.55pt;width:362pt;height:36pt;z-index:-251625472;visibility:visible;mso-wrap-style:square;mso-width-percent:0;mso-height-percent:0;mso-wrap-distance-left:9pt;mso-wrap-distance-top:3.6pt;mso-wrap-distance-right:9pt;mso-wrap-distance-bottom:3.6pt;mso-position-horizontal:absolute;mso-position-horizontal-relative:margin;mso-position-vertical:absolute;mso-position-vertical-relative:text;mso-width-percent:0;mso-height-percent:0;mso-width-relative:margin;mso-height-relative:margin;v-text-anchor:top" o:gfxdata="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" stroked="f">
                 <v:textbox>
                   <w:txbxContent>
                     <w:p>
@@ -7964,7 +9657,7 @@
                         <w:t>Figure 1</w:t>
                       </w:r>
                       <w:r>
-                        <w:t>2</w:t>
+                        <w:t>3</w:t>
                       </w:r>
                       <w:r>
                         <w:t xml:space="preserve">: </w:t>
@@ -8047,7 +9740,7 @@
                     </pic:cNvPicPr>
                   </pic:nvPicPr>
                   <pic:blipFill>
-                    <a:blip r:embed="rId34">
+                    <a:blip r:embed="rId36">
                       <a:extLst>
                         <a:ext uri="{28A0092B-C50C-407E-A947-70E740481C1C}">
                           <a14:useLocalDpi xmlns:a14="http://schemas.microsoft.com/office/drawing/2010/main" val="0"/>
@@ -8255,6 +9948,95 @@
 <file path=word/numbering.xml><?xml version="1.0" encoding="utf-8"?>
 <w:numbering xmlns:wpc="http://schemas.microsoft.com/office/word/2010/wordprocessingCanvas" xmlns:cx="http://schemas.microsoft.com/office/drawing/2014/chartex" xmlns:cx1="http://schemas.microsoft.com/office/drawing/2015/9/8/chartex" xmlns:cx2="http://schemas.microsoft.com/office/drawing/2015/10/21/chartex" xmlns:cx3="http://schemas.microsoft.com/office/drawing/2016/5/9/chartex" xmlns:cx4="http://schemas.microsoft.com/office/drawing/2016/5/10/chartex" xmlns:cx5="http://schemas.microsoft.com/office/drawing/2016/5/11/chartex" xmlns:cx6="http://schemas.microsoft.com/office/drawing/2016/5/12/chartex" xmlns:cx7="http://schemas.microsoft.com/office/drawing/2016/5/13/chartex" xmlns:cx8="http://schemas.microsoft.com/office/drawing/2016/5/14/chartex" xmlns:mc="http://schemas.openxmlformats.org/markup-compatibility/2006" xmlns:aink="http://schemas.microsoft.com/office/drawing/2016/ink" xmlns:am3d="http://schemas.microsoft.com/office/drawing/2017/model3d" xmlns:o="urn:schemas-microsoft-com:office:office" xmlns:oel="http://schemas.microsoft.com/office/2019/extlst" xmlns:r="http://schemas.openxmlformats.org/officeDocument/2006/relationships" xmlns:m="http://schemas.openxmlformats.org/officeDocument/2006/math" xmlns:v="urn:schemas-microsoft-com:vml" xmlns:wp14="http://schemas.microsoft.com/office/word/2010/wordprocessingDrawing" xmlns:wp="http://schemas.openxmlformats.org/drawingml/2006/wordprocessingDrawing" xmlns:w10="urn:schemas-microsoft-com:office:word" xmlns:w="http://schemas.openxmlformats.org/wordprocessingml/2006/main" xmlns:w14="http://schemas.microsoft.com/office/word/2010/wordml" xmlns:w15="http://schemas.microsoft.com/office/word/2012/wordml" xmlns:w16cex="http://schemas.microsoft.com/office/word/2018/wordml/cex" xmlns:w16cid="http://schemas.microsoft.com/office/word/2016/wordml/cid" xmlns:w16="http://schemas.microsoft.com/office/word/2018/wordml" xmlns:w16du="http://schemas.microsoft.com/office/word/2023/wordml/word16du" xmlns:w16sdtdh="http://schemas.microsoft.com/office/word/2020/wordml/sdtdatahash" xmlns:w16se="http://schemas.microsoft.com/office/word/2015/wordml/symex" xmlns:wpg="http://schemas.microsoft.com/office/word/2010/wordprocessingGroup" xmlns:wpi="http://schemas.microsoft.com/office/word/2010/wordprocessingInk" xmlns:wne="http://schemas.microsoft.com/office/word/2006/wordml" xmlns:wps="http://schemas.microsoft.com/office/word/2010/wordprocessingShape" mc:Ignorable="w14 w15 w16se w16cid w16 w16cex w16sdtdh wp14">
   <w:abstractNum w:abstractNumId="0" w15:restartNumberingAfterBreak="0">
+    <w:nsid w:val="23B46901"/>
+    <w:multiLevelType w:val="hybridMultilevel"/>
+    <w:tmpl w:val="2AB6D3DC"/>
+    <w:lvl w:ilvl="0" w:tplc="0409000F">
+      <w:start w:val="1"/>
+      <w:numFmt w:val="decimal"/>
+      <w:lvlText w:val="%1."/>
+      <w:lvlJc w:val="left"/>
+      <w:pPr>
+        <w:ind w:left="720" w:hanging="360"/>
+      </w:pPr>
+      <w:rPr>
+        <w:rFonts w:hint="default"/>
+      </w:rPr>
+    </w:lvl>
+    <w:lvl w:ilvl="1" w:tplc="04090019" w:tentative="1">
+      <w:start w:val="1"/>
+      <w:numFmt w:val="lowerLetter"/>
+      <w:lvlText w:val="%2."/>
+      <w:lvlJc w:val="left"/>
+      <w:pPr>
+        <w:ind w:left="1440" w:hanging="360"/>
+      </w:pPr>
+    </w:lvl>
+    <w:lvl w:ilvl="2" w:tplc="0409001B" w:tentative="1">
+      <w:start w:val="1"/>
+      <w:numFmt w:val="lowerRoman"/>
+      <w:lvlText w:val="%3."/>
+      <w:lvlJc w:val="right"/>
+      <w:pPr>
+        <w:ind w:left="2160" w:hanging="180"/>
+      </w:pPr>
+    </w:lvl>
+    <w:lvl w:ilvl="3" w:tplc="0409000F" w:tentative="1">
+      <w:start w:val="1"/>
+      <w:numFmt w:val="decimal"/>
+      <w:lvlText w:val="%4."/>
+      <w:lvlJc w:val="left"/>
+      <w:pPr>
+        <w:ind w:left="2880" w:hanging="360"/>
+      </w:pPr>
+    </w:lvl>
+    <w:lvl w:ilvl="4" w:tplc="04090019" w:tentative="1">
+      <w:start w:val="1"/>
+      <w:numFmt w:val="lowerLetter"/>
+      <w:lvlText w:val="%5."/>
+      <w:lvlJc w:val="left"/>
+      <w:pPr>
+        <w:ind w:left="3600" w:hanging="360"/>
+      </w:pPr>
+    </w:lvl>
+    <w:lvl w:ilvl="5" w:tplc="0409001B" w:tentative="1">
+      <w:start w:val="1"/>
+      <w:numFmt w:val="lowerRoman"/>
+      <w:lvlText w:val="%6."/>
+      <w:lvlJc w:val="right"/>
+      <w:pPr>
+        <w:ind w:left="4320" w:hanging="180"/>
+      </w:pPr>
+    </w:lvl>
+    <w:lvl w:ilvl="6" w:tplc="0409000F" w:tentative="1">
+      <w:start w:val="1"/>
+      <w:numFmt w:val="decimal"/>
+      <w:lvlText w:val="%7."/>
+      <w:lvlJc w:val="left"/>
+      <w:pPr>
+        <w:ind w:left="5040" w:hanging="360"/>
+      </w:pPr>
+    </w:lvl>
+    <w:lvl w:ilvl="7" w:tplc="04090019" w:tentative="1">
+      <w:start w:val="1"/>
+      <w:numFmt w:val="lowerLetter"/>
+      <w:lvlText w:val="%8."/>
+      <w:lvlJc w:val="left"/>
+      <w:pPr>
+        <w:ind w:left="5760" w:hanging="360"/>
+      </w:pPr>
+    </w:lvl>
+    <w:lvl w:ilvl="8" w:tplc="0409001B" w:tentative="1">
+      <w:start w:val="1"/>
+      <w:numFmt w:val="lowerRoman"/>
+      <w:lvlText w:val="%9."/>
+      <w:lvlJc w:val="right"/>
+      <w:pPr>
+        <w:ind w:left="6480" w:hanging="180"/>
+      </w:pPr>
+    </w:lvl>
+  </w:abstractNum>
+  <w:abstractNum w:abstractNumId="1" w15:restartNumberingAfterBreak="0">
     <w:nsid w:val="4B0371E9"/>
     <w:multiLevelType w:val="hybridMultilevel"/>
     <w:tmpl w:val="66A64EE6"/>
@@ -8366,7 +10148,7 @@
       </w:rPr>
     </w:lvl>
   </w:abstractNum>
-  <w:abstractNum w:abstractNumId="1" w15:restartNumberingAfterBreak="0">
+  <w:abstractNum w:abstractNumId="2" w15:restartNumberingAfterBreak="0">
     <w:nsid w:val="6ECF4519"/>
     <w:multiLevelType w:val="hybridMultilevel"/>
     <w:tmpl w:val="3238E4DC"/>
@@ -8456,10 +10238,13 @@
     </w:lvl>
   </w:abstractNum>
   <w:num w:numId="1" w16cid:durableId="1866014036">
-    <w:abstractNumId w:val="0"/>
+    <w:abstractNumId w:val="1"/>
   </w:num>
   <w:num w:numId="2" w16cid:durableId="1794908300">
-    <w:abstractNumId w:val="1"/>
+    <w:abstractNumId w:val="2"/>
+  </w:num>
+  <w:num w:numId="3" w16cid:durableId="1291934466">
+    <w:abstractNumId w:val="0"/>
   </w:num>
 </w:numbering>
 </file>

</xml_diff>

<commit_message>
working through the presentation
</commit_message>
<xml_diff>
--- a/Stat 684 V1.docx
+++ b/Stat 684 V1.docx
@@ -3215,7 +3215,23 @@
           <w:sz w:val="24"/>
           <w:szCs w:val="24"/>
         </w:rPr>
-        <w:t>, ammo ‘A’</w:t>
+        <w:t>, amm</w:t>
+      </w:r>
+      <w:r>
+        <w:rPr>
+          <w:rFonts w:eastAsiaTheme="minorEastAsia"/>
+          <w:sz w:val="24"/>
+          <w:szCs w:val="24"/>
+        </w:rPr>
+        <w:t>unition</w:t>
+      </w:r>
+      <w:r>
+        <w:rPr>
+          <w:rFonts w:eastAsiaTheme="minorEastAsia"/>
+          <w:sz w:val="24"/>
+          <w:szCs w:val="24"/>
+        </w:rPr>
+        <w:t xml:space="preserve"> ‘A’</w:t>
       </w:r>
       <w:r>
         <w:rPr>
@@ -3585,7 +3601,13 @@
         </w:r>
       </w:fldSimple>
       <w:r>
-        <w:t>: Sampled data from Ammo 'A' permutation table</w:t>
+        <w:t>: Sampled data from Amm</w:t>
+      </w:r>
+      <w:r>
+        <w:t>unition</w:t>
+      </w:r>
+      <w:r>
+        <w:t xml:space="preserve"> 'A' permutation table</w:t>
       </w:r>
     </w:p>
     <w:p>
@@ -6201,7 +6223,35 @@
           <w:sz w:val="24"/>
           <w:szCs w:val="24"/>
         </w:rPr>
-        <w:t xml:space="preserve"> #1 is crossed out.  This shot for ammo ‘A’ falls almost 300 ft/s shy of the anticipated mean for this ammunition.  The only explanation is that this bullet was not ammo ‘A’.  It will not be used in the analysis.</w:t>
+        <w:t xml:space="preserve"> #1 is crossed out.  This shot for </w:t>
+      </w:r>
+      <w:r>
+        <w:rPr>
+          <w:sz w:val="24"/>
+          <w:szCs w:val="24"/>
+        </w:rPr>
+        <w:t>ammunition</w:t>
+      </w:r>
+      <w:r>
+        <w:rPr>
+          <w:sz w:val="24"/>
+          <w:szCs w:val="24"/>
+        </w:rPr>
+        <w:t xml:space="preserve"> ‘A’ falls almost 300 ft/s shy of the anticipated mean for this ammunition.  The only explanation is that this bullet was not </w:t>
+      </w:r>
+      <w:r>
+        <w:rPr>
+          <w:sz w:val="24"/>
+          <w:szCs w:val="24"/>
+        </w:rPr>
+        <w:t>ammunition</w:t>
+      </w:r>
+      <w:r>
+        <w:rPr>
+          <w:sz w:val="24"/>
+          <w:szCs w:val="24"/>
+        </w:rPr>
+        <w:t xml:space="preserve"> ‘A’.  It will not be used in the analysis.</w:t>
       </w:r>
     </w:p>
     <w:p>
@@ -10303,7 +10353,63 @@
           <w:sz w:val="24"/>
           <w:szCs w:val="24"/>
         </w:rPr>
-        <w:t xml:space="preserve">Many of these factors are manifest in the velocity term.  DRT Consulting LLC would like to pursue aggregating </w:t>
+        <w:t>Many of these factors are manifest</w:t>
+      </w:r>
+      <w:r>
+        <w:rPr>
+          <w:sz w:val="24"/>
+          <w:szCs w:val="24"/>
+        </w:rPr>
+        <w:t>ed</w:t>
+      </w:r>
+      <w:r>
+        <w:rPr>
+          <w:sz w:val="24"/>
+          <w:szCs w:val="24"/>
+        </w:rPr>
+        <w:t xml:space="preserve"> in the </w:t>
+      </w:r>
+      <w:r>
+        <w:rPr>
+          <w:sz w:val="24"/>
+          <w:szCs w:val="24"/>
+        </w:rPr>
+        <w:t>V</w:t>
+      </w:r>
+      <w:r>
+        <w:rPr>
+          <w:sz w:val="24"/>
+          <w:szCs w:val="24"/>
+        </w:rPr>
+        <w:t xml:space="preserve">elocity </w:t>
+      </w:r>
+      <w:r>
+        <w:rPr>
+          <w:sz w:val="24"/>
+          <w:szCs w:val="24"/>
+        </w:rPr>
+        <w:t xml:space="preserve">and Ballistic Coefficient </w:t>
+      </w:r>
+      <w:r>
+        <w:rPr>
+          <w:sz w:val="24"/>
+          <w:szCs w:val="24"/>
+        </w:rPr>
+        <w:t>term</w:t>
+      </w:r>
+      <w:r>
+        <w:rPr>
+          <w:sz w:val="24"/>
+          <w:szCs w:val="24"/>
+        </w:rPr>
+        <w:t>s</w:t>
+      </w:r>
+      <w:r>
+        <w:rPr>
+          <w:sz w:val="24"/>
+          <w:szCs w:val="24"/>
+        </w:rPr>
+        <w:t xml:space="preserve">.  DRT Consulting LLC would like to pursue aggregating </w:t>
       </w:r>
       <w:proofErr w:type="gramStart"/>
       <w:r>
@@ -10319,7 +10425,23 @@
           <w:sz w:val="24"/>
           <w:szCs w:val="24"/>
         </w:rPr>
-        <w:t xml:space="preserve"> RCSCs available reloading and performance data to provide a more thorough report of key performance indicators. </w:t>
+        <w:t xml:space="preserve"> </w:t>
+      </w:r>
+      <w:proofErr w:type="gramStart"/>
+      <w:r>
+        <w:rPr>
+          <w:sz w:val="24"/>
+          <w:szCs w:val="24"/>
+        </w:rPr>
+        <w:t>RCSC</w:t>
+      </w:r>
+      <w:proofErr w:type="gramEnd"/>
+      <w:r>
+        <w:rPr>
+          <w:sz w:val="24"/>
+          <w:szCs w:val="24"/>
+        </w:rPr>
+        <w:t xml:space="preserve"> available reloading and performance data to provide a more thorough report of key performance indicators. </w:t>
       </w:r>
     </w:p>
     <w:p>
@@ -10382,7 +10504,21 @@
           <w:sz w:val="24"/>
           <w:szCs w:val="24"/>
         </w:rPr>
-        <w:t xml:space="preserve">DRT Consulting appreciates this opportunity to have been of service to Rabbit Creek Shooting Club (RCSC).  Please contact us at 555-2390 if you should have any questions regarding the report or need further assistance.  </w:t>
+        <w:t xml:space="preserve">DRT Consulting appreciates </w:t>
+      </w:r>
+      <w:r>
+        <w:rPr>
+          <w:sz w:val="24"/>
+          <w:szCs w:val="24"/>
+        </w:rPr>
+        <w:t>the</w:t>
+      </w:r>
+      <w:r>
+        <w:rPr>
+          <w:sz w:val="24"/>
+          <w:szCs w:val="24"/>
+        </w:rPr>
+        <w:t xml:space="preserve"> opportunity to have been of service to Rabbit Creek Shooting Club (RCSC).  Please contact us at 555-2390 if you should have any questions regarding the report or need further assistance.  </w:t>
       </w:r>
       <w:r>
         <w:rPr>

</xml_diff>